<commit_message>
Adding new documentation files and updating rendering to make selected "path" more visible in graphs
</commit_message>
<xml_diff>
--- a/Documentation/Requirements.docx
+++ b/Documentation/Requirements.docx
@@ -1,6 +1,6 @@
 
 <file path=word/document.xml><?xml version="1.0" encoding="utf-8"?>
-<w:document xmlns:wpc="http://schemas.microsoft.com/office/word/2010/wordprocessingCanvas" xmlns:cx="http://schemas.microsoft.com/office/drawing/2014/chartex" xmlns:cx1="http://schemas.microsoft.com/office/drawing/2015/9/8/chartex" xmlns:cx2="http://schemas.microsoft.com/office/drawing/2015/10/21/chartex" xmlns:cx3="http://schemas.microsoft.com/office/drawing/2016/5/9/chartex" xmlns:cx4="http://schemas.microsoft.com/office/drawing/2016/5/10/chartex" xmlns:cx5="http://schemas.microsoft.com/office/drawing/2016/5/11/chartex" xmlns:cx6="http://schemas.microsoft.com/office/drawing/2016/5/12/chartex" xmlns:cx7="http://schemas.microsoft.com/office/drawing/2016/5/13/chartex" xmlns:cx8="http://schemas.microsoft.com/office/drawing/2016/5/14/chartex" xmlns:mc="http://schemas.openxmlformats.org/markup-compatibility/2006" xmlns:aink="http://schemas.microsoft.com/office/drawing/2016/ink" xmlns:am3d="http://schemas.microsoft.com/office/drawing/2017/model3d" xmlns:o="urn:schemas-microsoft-com:office:office" xmlns:r="http://schemas.openxmlformats.org/officeDocument/2006/relationships" xmlns:m="http://schemas.openxmlformats.org/officeDocument/2006/math" xmlns:v="urn:schemas-microsoft-com:vml" xmlns:wp14="http://schemas.microsoft.com/office/word/2010/wordprocessingDrawing" xmlns:wp="http://schemas.openxmlformats.org/drawingml/2006/wordprocessingDrawing" xmlns:w10="urn:schemas-microsoft-com:office:word" xmlns:w="http://schemas.openxmlformats.org/wordprocessingml/2006/main" xmlns:w14="http://schemas.microsoft.com/office/word/2010/wordml" xmlns:w15="http://schemas.microsoft.com/office/word/2012/wordml" xmlns:w16cid="http://schemas.microsoft.com/office/word/2016/wordml/cid" xmlns:w16se="http://schemas.microsoft.com/office/word/2015/wordml/symex" xmlns:wpg="http://schemas.microsoft.com/office/word/2010/wordprocessingGroup" xmlns:wpi="http://schemas.microsoft.com/office/word/2010/wordprocessingInk" xmlns:wne="http://schemas.microsoft.com/office/word/2006/wordml" xmlns:wps="http://schemas.microsoft.com/office/word/2010/wordprocessingShape" mc:Ignorable="w14 w15 w16se w16cid wp14">
+<w:document xmlns:wpc="http://schemas.microsoft.com/office/word/2010/wordprocessingCanvas" xmlns:mc="http://schemas.openxmlformats.org/markup-compatibility/2006" xmlns:o="urn:schemas-microsoft-com:office:office" xmlns:r="http://schemas.openxmlformats.org/officeDocument/2006/relationships" xmlns:m="http://schemas.openxmlformats.org/officeDocument/2006/math" xmlns:v="urn:schemas-microsoft-com:vml" xmlns:wp14="http://schemas.microsoft.com/office/word/2010/wordprocessingDrawing" xmlns:wp="http://schemas.openxmlformats.org/drawingml/2006/wordprocessingDrawing" xmlns:w10="urn:schemas-microsoft-com:office:word" xmlns:w="http://schemas.openxmlformats.org/wordprocessingml/2006/main" xmlns:w14="http://schemas.microsoft.com/office/word/2010/wordml" xmlns:wpg="http://schemas.microsoft.com/office/word/2010/wordprocessingGroup" xmlns:wpi="http://schemas.microsoft.com/office/word/2010/wordprocessingInk" xmlns:wne="http://schemas.microsoft.com/office/word/2006/wordml" xmlns:wps="http://schemas.microsoft.com/office/word/2010/wordprocessingShape" mc:Ignorable="w14 wp14">
   <w:body>
     <w:sdt>
       <w:sdtPr>
@@ -1016,7 +1016,7 @@
     </w:p>
     <w:tbl>
       <w:tblPr>
-        <w:tblStyle w:val="GridTable4-Accent1"/>
+        <w:tblStyle w:val="GridTable4Accent1"/>
         <w:tblW w:w="0" w:type="auto"/>
         <w:tblLook w:val="04A0" w:firstRow="1" w:lastRow="0" w:firstColumn="1" w:lastColumn="0" w:noHBand="0" w:noVBand="1"/>
       </w:tblPr>
@@ -1350,7 +1350,7 @@
     </w:p>
     <w:tbl>
       <w:tblPr>
-        <w:tblStyle w:val="GridTable4-Accent1"/>
+        <w:tblStyle w:val="GridTable4Accent1"/>
         <w:tblpPr w:leftFromText="180" w:rightFromText="180" w:vertAnchor="page" w:horzAnchor="margin" w:tblpY="14311"/>
         <w:tblW w:w="0" w:type="auto"/>
         <w:tblLook w:val="04A0" w:firstRow="1" w:lastRow="0" w:firstColumn="1" w:lastColumn="0" w:noHBand="0" w:noVBand="1"/>
@@ -1819,415 +1819,30 @@
       </w:r>
       <w:bookmarkEnd w:id="5"/>
     </w:p>
-    <w:tbl>
-      <w:tblPr>
-        <w:tblStyle w:val="GridTable4-Accent1"/>
-        <w:tblpPr w:leftFromText="180" w:rightFromText="180" w:vertAnchor="page" w:horzAnchor="margin" w:tblpY="7081"/>
-        <w:tblW w:w="0" w:type="auto"/>
-        <w:tblLook w:val="04A0" w:firstRow="1" w:lastRow="0" w:firstColumn="1" w:lastColumn="0" w:noHBand="0" w:noVBand="1"/>
-      </w:tblPr>
-      <w:tblGrid>
-        <w:gridCol w:w="445"/>
-        <w:gridCol w:w="6300"/>
-        <w:gridCol w:w="1620"/>
-        <w:gridCol w:w="985"/>
-      </w:tblGrid>
-      <w:tr>
-        <w:trPr>
-          <w:cnfStyle w:val="100000000000" w:firstRow="1" w:lastRow="0" w:firstColumn="0" w:lastColumn="0" w:oddVBand="0" w:evenVBand="0" w:oddHBand="0" w:evenHBand="0" w:firstRowFirstColumn="0" w:firstRowLastColumn="0" w:lastRowFirstColumn="0" w:lastRowLastColumn="0"/>
-        </w:trPr>
-        <w:tc>
-          <w:tcPr>
-            <w:cnfStyle w:val="001000000000" w:firstRow="0" w:lastRow="0" w:firstColumn="1" w:lastColumn="0" w:oddVBand="0" w:evenVBand="0" w:oddHBand="0" w:evenHBand="0" w:firstRowFirstColumn="0" w:firstRowLastColumn="0" w:lastRowFirstColumn="0" w:lastRowLastColumn="0"/>
-            <w:tcW w:w="445" w:type="dxa"/>
-          </w:tcPr>
-          <w:p>
-            <w:r>
-              <w:t>ID</w:t>
-            </w:r>
-          </w:p>
-        </w:tc>
-        <w:tc>
-          <w:tcPr>
-            <w:tcW w:w="6300" w:type="dxa"/>
-          </w:tcPr>
-          <w:p>
-            <w:pPr>
-              <w:cnfStyle w:val="100000000000" w:firstRow="1" w:lastRow="0" w:firstColumn="0" w:lastColumn="0" w:oddVBand="0" w:evenVBand="0" w:oddHBand="0" w:evenHBand="0" w:firstRowFirstColumn="0" w:firstRowLastColumn="0" w:lastRowFirstColumn="0" w:lastRowLastColumn="0"/>
-            </w:pPr>
-            <w:r>
-              <w:t>Requirement</w:t>
-            </w:r>
-          </w:p>
-        </w:tc>
-        <w:tc>
-          <w:tcPr>
-            <w:tcW w:w="1620" w:type="dxa"/>
-          </w:tcPr>
-          <w:p>
-            <w:pPr>
-              <w:cnfStyle w:val="100000000000" w:firstRow="1" w:lastRow="0" w:firstColumn="0" w:lastColumn="0" w:oddVBand="0" w:evenVBand="0" w:oddHBand="0" w:evenHBand="0" w:firstRowFirstColumn="0" w:firstRowLastColumn="0" w:lastRowFirstColumn="0" w:lastRowLastColumn="0"/>
-            </w:pPr>
-            <w:r>
-              <w:t>Test Method</w:t>
-            </w:r>
-          </w:p>
-        </w:tc>
-        <w:tc>
-          <w:tcPr>
-            <w:tcW w:w="985" w:type="dxa"/>
-          </w:tcPr>
-          <w:p>
-            <w:pPr>
-              <w:cnfStyle w:val="100000000000" w:firstRow="1" w:lastRow="0" w:firstColumn="0" w:lastColumn="0" w:oddVBand="0" w:evenVBand="0" w:oddHBand="0" w:evenHBand="0" w:firstRowFirstColumn="0" w:firstRowLastColumn="0" w:lastRowFirstColumn="0" w:lastRowLastColumn="0"/>
-            </w:pPr>
-            <w:r>
-              <w:t>Target</w:t>
-            </w:r>
-          </w:p>
-        </w:tc>
-      </w:tr>
-      <w:tr>
-        <w:trPr>
-          <w:cnfStyle w:val="000000100000" w:firstRow="0" w:lastRow="0" w:firstColumn="0" w:lastColumn="0" w:oddVBand="0" w:evenVBand="0" w:oddHBand="1" w:evenHBand="0" w:firstRowFirstColumn="0" w:firstRowLastColumn="0" w:lastRowFirstColumn="0" w:lastRowLastColumn="0"/>
-        </w:trPr>
-        <w:tc>
-          <w:tcPr>
-            <w:cnfStyle w:val="001000000000" w:firstRow="0" w:lastRow="0" w:firstColumn="1" w:lastColumn="0" w:oddVBand="0" w:evenVBand="0" w:oddHBand="0" w:evenHBand="0" w:firstRowFirstColumn="0" w:firstRowLastColumn="0" w:lastRowFirstColumn="0" w:lastRowLastColumn="0"/>
-            <w:tcW w:w="445" w:type="dxa"/>
-          </w:tcPr>
-          <w:p/>
-        </w:tc>
-        <w:tc>
-          <w:tcPr>
-            <w:tcW w:w="6300" w:type="dxa"/>
-          </w:tcPr>
-          <w:p>
-            <w:pPr>
-              <w:cnfStyle w:val="000000100000" w:firstRow="0" w:lastRow="0" w:firstColumn="0" w:lastColumn="0" w:oddVBand="0" w:evenVBand="0" w:oddHBand="1" w:evenHBand="0" w:firstRowFirstColumn="0" w:firstRowLastColumn="0" w:lastRowFirstColumn="0" w:lastRowLastColumn="0"/>
-              <w:rPr>
-                <w:i/>
-              </w:rPr>
-            </w:pPr>
-          </w:p>
-        </w:tc>
-        <w:tc>
-          <w:tcPr>
-            <w:tcW w:w="1620" w:type="dxa"/>
-          </w:tcPr>
-          <w:p>
-            <w:pPr>
-              <w:cnfStyle w:val="000000100000" w:firstRow="0" w:lastRow="0" w:firstColumn="0" w:lastColumn="0" w:oddVBand="0" w:evenVBand="0" w:oddHBand="1" w:evenHBand="0" w:firstRowFirstColumn="0" w:firstRowLastColumn="0" w:lastRowFirstColumn="0" w:lastRowLastColumn="0"/>
-            </w:pPr>
-          </w:p>
-        </w:tc>
-        <w:tc>
-          <w:tcPr>
-            <w:tcW w:w="985" w:type="dxa"/>
-          </w:tcPr>
-          <w:p>
-            <w:pPr>
-              <w:cnfStyle w:val="000000100000" w:firstRow="0" w:lastRow="0" w:firstColumn="0" w:lastColumn="0" w:oddVBand="0" w:evenVBand="0" w:oddHBand="1" w:evenHBand="0" w:firstRowFirstColumn="0" w:firstRowLastColumn="0" w:lastRowFirstColumn="0" w:lastRowLastColumn="0"/>
-            </w:pPr>
-          </w:p>
-        </w:tc>
-      </w:tr>
-      <w:tr>
-        <w:tc>
-          <w:tcPr>
-            <w:cnfStyle w:val="001000000000" w:firstRow="0" w:lastRow="0" w:firstColumn="1" w:lastColumn="0" w:oddVBand="0" w:evenVBand="0" w:oddHBand="0" w:evenHBand="0" w:firstRowFirstColumn="0" w:firstRowLastColumn="0" w:lastRowFirstColumn="0" w:lastRowLastColumn="0"/>
-            <w:tcW w:w="445" w:type="dxa"/>
-          </w:tcPr>
-          <w:p/>
-        </w:tc>
-        <w:tc>
-          <w:tcPr>
-            <w:tcW w:w="6300" w:type="dxa"/>
-          </w:tcPr>
-          <w:p>
-            <w:pPr>
-              <w:cnfStyle w:val="000000000000" w:firstRow="0" w:lastRow="0" w:firstColumn="0" w:lastColumn="0" w:oddVBand="0" w:evenVBand="0" w:oddHBand="0" w:evenHBand="0" w:firstRowFirstColumn="0" w:firstRowLastColumn="0" w:lastRowFirstColumn="0" w:lastRowLastColumn="0"/>
-              <w:rPr>
-                <w:i/>
-              </w:rPr>
-            </w:pPr>
-          </w:p>
-        </w:tc>
-        <w:tc>
-          <w:tcPr>
-            <w:tcW w:w="1620" w:type="dxa"/>
-          </w:tcPr>
-          <w:p>
-            <w:pPr>
-              <w:cnfStyle w:val="000000000000" w:firstRow="0" w:lastRow="0" w:firstColumn="0" w:lastColumn="0" w:oddVBand="0" w:evenVBand="0" w:oddHBand="0" w:evenHBand="0" w:firstRowFirstColumn="0" w:firstRowLastColumn="0" w:lastRowFirstColumn="0" w:lastRowLastColumn="0"/>
-            </w:pPr>
-          </w:p>
-        </w:tc>
-        <w:tc>
-          <w:tcPr>
-            <w:tcW w:w="985" w:type="dxa"/>
-          </w:tcPr>
-          <w:p>
-            <w:pPr>
-              <w:cnfStyle w:val="000000000000" w:firstRow="0" w:lastRow="0" w:firstColumn="0" w:lastColumn="0" w:oddVBand="0" w:evenVBand="0" w:oddHBand="0" w:evenHBand="0" w:firstRowFirstColumn="0" w:firstRowLastColumn="0" w:lastRowFirstColumn="0" w:lastRowLastColumn="0"/>
-            </w:pPr>
-          </w:p>
-        </w:tc>
-      </w:tr>
-      <w:tr>
-        <w:trPr>
-          <w:cnfStyle w:val="000000100000" w:firstRow="0" w:lastRow="0" w:firstColumn="0" w:lastColumn="0" w:oddVBand="0" w:evenVBand="0" w:oddHBand="1" w:evenHBand="0" w:firstRowFirstColumn="0" w:firstRowLastColumn="0" w:lastRowFirstColumn="0" w:lastRowLastColumn="0"/>
-        </w:trPr>
-        <w:tc>
-          <w:tcPr>
-            <w:cnfStyle w:val="001000000000" w:firstRow="0" w:lastRow="0" w:firstColumn="1" w:lastColumn="0" w:oddVBand="0" w:evenVBand="0" w:oddHBand="0" w:evenHBand="0" w:firstRowFirstColumn="0" w:firstRowLastColumn="0" w:lastRowFirstColumn="0" w:lastRowLastColumn="0"/>
-            <w:tcW w:w="445" w:type="dxa"/>
-          </w:tcPr>
-          <w:p/>
-        </w:tc>
-        <w:tc>
-          <w:tcPr>
-            <w:tcW w:w="6300" w:type="dxa"/>
-          </w:tcPr>
-          <w:p>
-            <w:pPr>
-              <w:cnfStyle w:val="000000100000" w:firstRow="0" w:lastRow="0" w:firstColumn="0" w:lastColumn="0" w:oddVBand="0" w:evenVBand="0" w:oddHBand="1" w:evenHBand="0" w:firstRowFirstColumn="0" w:firstRowLastColumn="0" w:lastRowFirstColumn="0" w:lastRowLastColumn="0"/>
-              <w:rPr>
-                <w:i/>
-              </w:rPr>
-            </w:pPr>
-          </w:p>
-        </w:tc>
-        <w:tc>
-          <w:tcPr>
-            <w:tcW w:w="1620" w:type="dxa"/>
-          </w:tcPr>
-          <w:p>
-            <w:pPr>
-              <w:cnfStyle w:val="000000100000" w:firstRow="0" w:lastRow="0" w:firstColumn="0" w:lastColumn="0" w:oddVBand="0" w:evenVBand="0" w:oddHBand="1" w:evenHBand="0" w:firstRowFirstColumn="0" w:firstRowLastColumn="0" w:lastRowFirstColumn="0" w:lastRowLastColumn="0"/>
-            </w:pPr>
-          </w:p>
-        </w:tc>
-        <w:tc>
-          <w:tcPr>
-            <w:tcW w:w="985" w:type="dxa"/>
-          </w:tcPr>
-          <w:p>
-            <w:pPr>
-              <w:cnfStyle w:val="000000100000" w:firstRow="0" w:lastRow="0" w:firstColumn="0" w:lastColumn="0" w:oddVBand="0" w:evenVBand="0" w:oddHBand="1" w:evenHBand="0" w:firstRowFirstColumn="0" w:firstRowLastColumn="0" w:lastRowFirstColumn="0" w:lastRowLastColumn="0"/>
-            </w:pPr>
-          </w:p>
-        </w:tc>
-      </w:tr>
-      <w:tr>
-        <w:tc>
-          <w:tcPr>
-            <w:cnfStyle w:val="001000000000" w:firstRow="0" w:lastRow="0" w:firstColumn="1" w:lastColumn="0" w:oddVBand="0" w:evenVBand="0" w:oddHBand="0" w:evenHBand="0" w:firstRowFirstColumn="0" w:firstRowLastColumn="0" w:lastRowFirstColumn="0" w:lastRowLastColumn="0"/>
-            <w:tcW w:w="445" w:type="dxa"/>
-          </w:tcPr>
-          <w:p/>
-        </w:tc>
-        <w:tc>
-          <w:tcPr>
-            <w:tcW w:w="6300" w:type="dxa"/>
-          </w:tcPr>
-          <w:p>
-            <w:pPr>
-              <w:cnfStyle w:val="000000000000" w:firstRow="0" w:lastRow="0" w:firstColumn="0" w:lastColumn="0" w:oddVBand="0" w:evenVBand="0" w:oddHBand="0" w:evenHBand="0" w:firstRowFirstColumn="0" w:firstRowLastColumn="0" w:lastRowFirstColumn="0" w:lastRowLastColumn="0"/>
-              <w:rPr>
-                <w:i/>
-              </w:rPr>
-            </w:pPr>
-          </w:p>
-        </w:tc>
-        <w:tc>
-          <w:tcPr>
-            <w:tcW w:w="1620" w:type="dxa"/>
-          </w:tcPr>
-          <w:p>
-            <w:pPr>
-              <w:cnfStyle w:val="000000000000" w:firstRow="0" w:lastRow="0" w:firstColumn="0" w:lastColumn="0" w:oddVBand="0" w:evenVBand="0" w:oddHBand="0" w:evenHBand="0" w:firstRowFirstColumn="0" w:firstRowLastColumn="0" w:lastRowFirstColumn="0" w:lastRowLastColumn="0"/>
-              <w:rPr>
-                <w:i/>
-              </w:rPr>
-            </w:pPr>
-          </w:p>
-        </w:tc>
-        <w:tc>
-          <w:tcPr>
-            <w:tcW w:w="985" w:type="dxa"/>
-          </w:tcPr>
-          <w:p>
-            <w:pPr>
-              <w:cnfStyle w:val="000000000000" w:firstRow="0" w:lastRow="0" w:firstColumn="0" w:lastColumn="0" w:oddVBand="0" w:evenVBand="0" w:oddHBand="0" w:evenHBand="0" w:firstRowFirstColumn="0" w:firstRowLastColumn="0" w:lastRowFirstColumn="0" w:lastRowLastColumn="0"/>
-            </w:pPr>
-          </w:p>
-        </w:tc>
-      </w:tr>
-      <w:tr>
-        <w:trPr>
-          <w:cnfStyle w:val="000000100000" w:firstRow="0" w:lastRow="0" w:firstColumn="0" w:lastColumn="0" w:oddVBand="0" w:evenVBand="0" w:oddHBand="1" w:evenHBand="0" w:firstRowFirstColumn="0" w:firstRowLastColumn="0" w:lastRowFirstColumn="0" w:lastRowLastColumn="0"/>
-        </w:trPr>
-        <w:tc>
-          <w:tcPr>
-            <w:cnfStyle w:val="001000000000" w:firstRow="0" w:lastRow="0" w:firstColumn="1" w:lastColumn="0" w:oddVBand="0" w:evenVBand="0" w:oddHBand="0" w:evenHBand="0" w:firstRowFirstColumn="0" w:firstRowLastColumn="0" w:lastRowFirstColumn="0" w:lastRowLastColumn="0"/>
-            <w:tcW w:w="445" w:type="dxa"/>
-          </w:tcPr>
-          <w:p/>
-        </w:tc>
-        <w:tc>
-          <w:tcPr>
-            <w:tcW w:w="6300" w:type="dxa"/>
-          </w:tcPr>
-          <w:p>
-            <w:pPr>
-              <w:cnfStyle w:val="000000100000" w:firstRow="0" w:lastRow="0" w:firstColumn="0" w:lastColumn="0" w:oddVBand="0" w:evenVBand="0" w:oddHBand="1" w:evenHBand="0" w:firstRowFirstColumn="0" w:firstRowLastColumn="0" w:lastRowFirstColumn="0" w:lastRowLastColumn="0"/>
-              <w:rPr>
-                <w:i/>
-              </w:rPr>
-            </w:pPr>
-          </w:p>
-        </w:tc>
-        <w:tc>
-          <w:tcPr>
-            <w:tcW w:w="1620" w:type="dxa"/>
-          </w:tcPr>
-          <w:p>
-            <w:pPr>
-              <w:cnfStyle w:val="000000100000" w:firstRow="0" w:lastRow="0" w:firstColumn="0" w:lastColumn="0" w:oddVBand="0" w:evenVBand="0" w:oddHBand="1" w:evenHBand="0" w:firstRowFirstColumn="0" w:firstRowLastColumn="0" w:lastRowFirstColumn="0" w:lastRowLastColumn="0"/>
-              <w:rPr>
-                <w:i/>
-              </w:rPr>
-            </w:pPr>
-          </w:p>
-        </w:tc>
-        <w:tc>
-          <w:tcPr>
-            <w:tcW w:w="985" w:type="dxa"/>
-          </w:tcPr>
-          <w:p>
-            <w:pPr>
-              <w:cnfStyle w:val="000000100000" w:firstRow="0" w:lastRow="0" w:firstColumn="0" w:lastColumn="0" w:oddVBand="0" w:evenVBand="0" w:oddHBand="1" w:evenHBand="0" w:firstRowFirstColumn="0" w:firstRowLastColumn="0" w:lastRowFirstColumn="0" w:lastRowLastColumn="0"/>
-            </w:pPr>
-          </w:p>
-        </w:tc>
-      </w:tr>
-      <w:tr>
-        <w:tc>
-          <w:tcPr>
-            <w:cnfStyle w:val="001000000000" w:firstRow="0" w:lastRow="0" w:firstColumn="1" w:lastColumn="0" w:oddVBand="0" w:evenVBand="0" w:oddHBand="0" w:evenHBand="0" w:firstRowFirstColumn="0" w:firstRowLastColumn="0" w:lastRowFirstColumn="0" w:lastRowLastColumn="0"/>
-            <w:tcW w:w="445" w:type="dxa"/>
-          </w:tcPr>
-          <w:p/>
-        </w:tc>
-        <w:tc>
-          <w:tcPr>
-            <w:tcW w:w="6300" w:type="dxa"/>
-          </w:tcPr>
-          <w:p>
-            <w:pPr>
-              <w:cnfStyle w:val="000000000000" w:firstRow="0" w:lastRow="0" w:firstColumn="0" w:lastColumn="0" w:oddVBand="0" w:evenVBand="0" w:oddHBand="0" w:evenHBand="0" w:firstRowFirstColumn="0" w:firstRowLastColumn="0" w:lastRowFirstColumn="0" w:lastRowLastColumn="0"/>
-              <w:rPr>
-                <w:i/>
-              </w:rPr>
-            </w:pPr>
-          </w:p>
-        </w:tc>
-        <w:tc>
-          <w:tcPr>
-            <w:tcW w:w="1620" w:type="dxa"/>
-          </w:tcPr>
-          <w:p>
-            <w:pPr>
-              <w:cnfStyle w:val="000000000000" w:firstRow="0" w:lastRow="0" w:firstColumn="0" w:lastColumn="0" w:oddVBand="0" w:evenVBand="0" w:oddHBand="0" w:evenHBand="0" w:firstRowFirstColumn="0" w:firstRowLastColumn="0" w:lastRowFirstColumn="0" w:lastRowLastColumn="0"/>
-              <w:rPr>
-                <w:b/>
-                <w:i/>
-              </w:rPr>
-            </w:pPr>
-          </w:p>
-        </w:tc>
-        <w:tc>
-          <w:tcPr>
-            <w:tcW w:w="985" w:type="dxa"/>
-          </w:tcPr>
-          <w:p>
-            <w:pPr>
-              <w:cnfStyle w:val="000000000000" w:firstRow="0" w:lastRow="0" w:firstColumn="0" w:lastColumn="0" w:oddVBand="0" w:evenVBand="0" w:oddHBand="0" w:evenHBand="0" w:firstRowFirstColumn="0" w:firstRowLastColumn="0" w:lastRowFirstColumn="0" w:lastRowLastColumn="0"/>
-            </w:pPr>
-          </w:p>
-        </w:tc>
-      </w:tr>
-      <w:tr>
-        <w:trPr>
-          <w:cnfStyle w:val="000000100000" w:firstRow="0" w:lastRow="0" w:firstColumn="0" w:lastColumn="0" w:oddVBand="0" w:evenVBand="0" w:oddHBand="1" w:evenHBand="0" w:firstRowFirstColumn="0" w:firstRowLastColumn="0" w:lastRowFirstColumn="0" w:lastRowLastColumn="0"/>
-        </w:trPr>
-        <w:tc>
-          <w:tcPr>
-            <w:cnfStyle w:val="001000000000" w:firstRow="0" w:lastRow="0" w:firstColumn="1" w:lastColumn="0" w:oddVBand="0" w:evenVBand="0" w:oddHBand="0" w:evenHBand="0" w:firstRowFirstColumn="0" w:firstRowLastColumn="0" w:lastRowFirstColumn="0" w:lastRowLastColumn="0"/>
-            <w:tcW w:w="445" w:type="dxa"/>
-          </w:tcPr>
-          <w:p/>
-        </w:tc>
-        <w:tc>
-          <w:tcPr>
-            <w:tcW w:w="6300" w:type="dxa"/>
-          </w:tcPr>
-          <w:p>
-            <w:pPr>
-              <w:cnfStyle w:val="000000100000" w:firstRow="0" w:lastRow="0" w:firstColumn="0" w:lastColumn="0" w:oddVBand="0" w:evenVBand="0" w:oddHBand="1" w:evenHBand="0" w:firstRowFirstColumn="0" w:firstRowLastColumn="0" w:lastRowFirstColumn="0" w:lastRowLastColumn="0"/>
-              <w:rPr>
-                <w:i/>
-              </w:rPr>
-            </w:pPr>
-          </w:p>
-        </w:tc>
-        <w:tc>
-          <w:tcPr>
-            <w:tcW w:w="1620" w:type="dxa"/>
-          </w:tcPr>
-          <w:p>
-            <w:pPr>
-              <w:cnfStyle w:val="000000100000" w:firstRow="0" w:lastRow="0" w:firstColumn="0" w:lastColumn="0" w:oddVBand="0" w:evenVBand="0" w:oddHBand="1" w:evenHBand="0" w:firstRowFirstColumn="0" w:firstRowLastColumn="0" w:lastRowFirstColumn="0" w:lastRowLastColumn="0"/>
-              <w:rPr>
-                <w:i/>
-              </w:rPr>
-            </w:pPr>
-          </w:p>
-        </w:tc>
-        <w:tc>
-          <w:tcPr>
-            <w:tcW w:w="985" w:type="dxa"/>
-          </w:tcPr>
-          <w:p>
-            <w:pPr>
-              <w:cnfStyle w:val="000000100000" w:firstRow="0" w:lastRow="0" w:firstColumn="0" w:lastColumn="0" w:oddVBand="0" w:evenVBand="0" w:oddHBand="1" w:evenHBand="0" w:firstRowFirstColumn="0" w:firstRowLastColumn="0" w:lastRowFirstColumn="0" w:lastRowLastColumn="0"/>
-            </w:pPr>
-          </w:p>
-        </w:tc>
-      </w:tr>
-    </w:tbl>
-    <w:p/>
+    <w:p>
+      <w:bookmarkStart w:id="6" w:name="_GoBack"/>
+      <w:bookmarkEnd w:id="6"/>
+    </w:p>
     <w:p/>
     <w:p>
       <w:pPr>
         <w:pStyle w:val="Heading1"/>
       </w:pPr>
-      <w:bookmarkStart w:id="6" w:name="_Toc508059203"/>
+      <w:bookmarkStart w:id="7" w:name="_Toc508059203"/>
       <w:r>
         <w:t>Testing</w:t>
       </w:r>
-      <w:bookmarkEnd w:id="6"/>
+      <w:bookmarkEnd w:id="7"/>
     </w:p>
     <w:p>
       <w:pPr>
         <w:pStyle w:val="Heading2"/>
       </w:pPr>
-      <w:bookmarkStart w:id="7" w:name="_Toc508059204"/>
+      <w:bookmarkStart w:id="8" w:name="_Toc508059204"/>
       <w:r>
         <w:t>Target Test Metrics</w:t>
       </w:r>
-      <w:bookmarkEnd w:id="7"/>
+      <w:bookmarkEnd w:id="8"/>
     </w:p>
     <w:p>
       <w:r>
@@ -2341,7 +1956,7 @@
                     <pic:cNvPicPr/>
                   </pic:nvPicPr>
                   <pic:blipFill>
-                    <a:blip r:embed="rId7"/>
+                    <a:blip r:embed="rId8"/>
                     <a:stretch>
                       <a:fillRect/>
                     </a:stretch>
@@ -2368,12 +1983,11 @@
       <w:pPr>
         <w:pStyle w:val="Heading2"/>
       </w:pPr>
-      <w:bookmarkStart w:id="8" w:name="_Toc508059205"/>
-      <w:r>
-        <w:lastRenderedPageBreak/>
+      <w:bookmarkStart w:id="9" w:name="_Toc508059205"/>
+      <w:r>
         <w:t>Test Plan</w:t>
       </w:r>
-      <w:bookmarkEnd w:id="8"/>
+      <w:bookmarkEnd w:id="9"/>
     </w:p>
     <w:p>
       <w:r>
@@ -2444,8 +2058,6 @@
       <w:r>
         <w:t>1000 Matches with and without inference engine (enemy team set to random)</w:t>
       </w:r>
-      <w:bookmarkStart w:id="9" w:name="_GoBack"/>
-      <w:bookmarkEnd w:id="9"/>
     </w:p>
     <w:sectPr>
       <w:pgSz w:w="12240" w:h="15840"/>
@@ -2460,8 +2072,8 @@
 </file>
 
 <file path=word/numbering.xml><?xml version="1.0" encoding="utf-8"?>
-<w:numbering xmlns:wpc="http://schemas.microsoft.com/office/word/2010/wordprocessingCanvas" xmlns:cx="http://schemas.microsoft.com/office/drawing/2014/chartex" xmlns:cx1="http://schemas.microsoft.com/office/drawing/2015/9/8/chartex" xmlns:cx2="http://schemas.microsoft.com/office/drawing/2015/10/21/chartex" xmlns:cx3="http://schemas.microsoft.com/office/drawing/2016/5/9/chartex" xmlns:cx4="http://schemas.microsoft.com/office/drawing/2016/5/10/chartex" xmlns:cx5="http://schemas.microsoft.com/office/drawing/2016/5/11/chartex" xmlns:cx6="http://schemas.microsoft.com/office/drawing/2016/5/12/chartex" xmlns:cx7="http://schemas.microsoft.com/office/drawing/2016/5/13/chartex" xmlns:cx8="http://schemas.microsoft.com/office/drawing/2016/5/14/chartex" xmlns:mc="http://schemas.openxmlformats.org/markup-compatibility/2006" xmlns:aink="http://schemas.microsoft.com/office/drawing/2016/ink" xmlns:am3d="http://schemas.microsoft.com/office/drawing/2017/model3d" xmlns:o="urn:schemas-microsoft-com:office:office" xmlns:r="http://schemas.openxmlformats.org/officeDocument/2006/relationships" xmlns:m="http://schemas.openxmlformats.org/officeDocument/2006/math" xmlns:v="urn:schemas-microsoft-com:vml" xmlns:wp14="http://schemas.microsoft.com/office/word/2010/wordprocessingDrawing" xmlns:wp="http://schemas.openxmlformats.org/drawingml/2006/wordprocessingDrawing" xmlns:w10="urn:schemas-microsoft-com:office:word" xmlns:w="http://schemas.openxmlformats.org/wordprocessingml/2006/main" xmlns:w14="http://schemas.microsoft.com/office/word/2010/wordml" xmlns:w15="http://schemas.microsoft.com/office/word/2012/wordml" xmlns:w16cid="http://schemas.microsoft.com/office/word/2016/wordml/cid" xmlns:w16se="http://schemas.microsoft.com/office/word/2015/wordml/symex" xmlns:wpg="http://schemas.microsoft.com/office/word/2010/wordprocessingGroup" xmlns:wpi="http://schemas.microsoft.com/office/word/2010/wordprocessingInk" xmlns:wne="http://schemas.microsoft.com/office/word/2006/wordml" xmlns:wps="http://schemas.microsoft.com/office/word/2010/wordprocessingShape" mc:Ignorable="w14 w15 w16se w16cid wp14">
-  <w:abstractNum w:abstractNumId="0" w15:restartNumberingAfterBreak="0">
+<w:numbering xmlns:wpc="http://schemas.microsoft.com/office/word/2010/wordprocessingCanvas" xmlns:mc="http://schemas.openxmlformats.org/markup-compatibility/2006" xmlns:o="urn:schemas-microsoft-com:office:office" xmlns:r="http://schemas.openxmlformats.org/officeDocument/2006/relationships" xmlns:m="http://schemas.openxmlformats.org/officeDocument/2006/math" xmlns:v="urn:schemas-microsoft-com:vml" xmlns:wp14="http://schemas.microsoft.com/office/word/2010/wordprocessingDrawing" xmlns:wp="http://schemas.openxmlformats.org/drawingml/2006/wordprocessingDrawing" xmlns:w10="urn:schemas-microsoft-com:office:word" xmlns:w="http://schemas.openxmlformats.org/wordprocessingml/2006/main" xmlns:w14="http://schemas.microsoft.com/office/word/2010/wordml" xmlns:wpg="http://schemas.microsoft.com/office/word/2010/wordprocessingGroup" xmlns:wpi="http://schemas.microsoft.com/office/word/2010/wordprocessingInk" xmlns:wne="http://schemas.microsoft.com/office/word/2006/wordml" xmlns:wps="http://schemas.microsoft.com/office/word/2010/wordprocessingShape" mc:Ignorable="w14 wp14">
+  <w:abstractNum w:abstractNumId="0">
     <w:nsid w:val="2C5740D5"/>
     <w:multiLevelType w:val="hybridMultilevel"/>
     <w:tmpl w:val="42400678"/>
@@ -2574,7 +2186,7 @@
       </w:rPr>
     </w:lvl>
   </w:abstractNum>
-  <w:abstractNum w:abstractNumId="1" w15:restartNumberingAfterBreak="0">
+  <w:abstractNum w:abstractNumId="1">
     <w:nsid w:val="609F0D0F"/>
     <w:multiLevelType w:val="hybridMultilevel"/>
     <w:tmpl w:val="3EDE4AD2"/>
@@ -2687,7 +2299,7 @@
       </w:rPr>
     </w:lvl>
   </w:abstractNum>
-  <w:abstractNum w:abstractNumId="2" w15:restartNumberingAfterBreak="0">
+  <w:abstractNum w:abstractNumId="2">
     <w:nsid w:val="72F20B32"/>
     <w:multiLevelType w:val="hybridMultilevel"/>
     <w:tmpl w:val="7FE4E002"/>
@@ -2813,7 +2425,7 @@
 </file>
 
 <file path=word/styles.xml><?xml version="1.0" encoding="utf-8"?>
-<w:styles xmlns:mc="http://schemas.openxmlformats.org/markup-compatibility/2006" xmlns:r="http://schemas.openxmlformats.org/officeDocument/2006/relationships" xmlns:w="http://schemas.openxmlformats.org/wordprocessingml/2006/main" xmlns:w14="http://schemas.microsoft.com/office/word/2010/wordml" xmlns:w15="http://schemas.microsoft.com/office/word/2012/wordml" xmlns:w16cid="http://schemas.microsoft.com/office/word/2016/wordml/cid" xmlns:w16se="http://schemas.microsoft.com/office/word/2015/wordml/symex" mc:Ignorable="w14 w15 w16se w16cid">
+<w:styles xmlns:mc="http://schemas.openxmlformats.org/markup-compatibility/2006" xmlns:r="http://schemas.openxmlformats.org/officeDocument/2006/relationships" xmlns:w="http://schemas.openxmlformats.org/wordprocessingml/2006/main" xmlns:w14="http://schemas.microsoft.com/office/word/2010/wordml" mc:Ignorable="w14">
   <w:docDefaults>
     <w:rPrDefault>
       <w:rPr>
@@ -2829,382 +2441,144 @@
       </w:pPr>
     </w:pPrDefault>
   </w:docDefaults>
-  <w:latentStyles w:defLockedState="0" w:defUIPriority="99" w:defSemiHidden="0" w:defUnhideWhenUsed="0" w:defQFormat="0" w:count="375">
-    <w:lsdException w:name="Normal" w:uiPriority="0" w:qFormat="1"/>
-    <w:lsdException w:name="heading 1" w:uiPriority="9" w:qFormat="1"/>
-    <w:lsdException w:name="heading 2" w:semiHidden="1" w:uiPriority="9" w:unhideWhenUsed="1" w:qFormat="1"/>
-    <w:lsdException w:name="heading 3" w:semiHidden="1" w:uiPriority="9" w:unhideWhenUsed="1" w:qFormat="1"/>
-    <w:lsdException w:name="heading 4" w:semiHidden="1" w:uiPriority="9" w:unhideWhenUsed="1" w:qFormat="1"/>
-    <w:lsdException w:name="heading 5" w:semiHidden="1" w:uiPriority="9" w:unhideWhenUsed="1" w:qFormat="1"/>
-    <w:lsdException w:name="heading 6" w:semiHidden="1" w:uiPriority="9" w:unhideWhenUsed="1" w:qFormat="1"/>
-    <w:lsdException w:name="heading 7" w:semiHidden="1" w:uiPriority="9" w:unhideWhenUsed="1" w:qFormat="1"/>
-    <w:lsdException w:name="heading 8" w:semiHidden="1" w:uiPriority="9" w:unhideWhenUsed="1" w:qFormat="1"/>
-    <w:lsdException w:name="heading 9" w:semiHidden="1" w:uiPriority="9" w:unhideWhenUsed="1" w:qFormat="1"/>
-    <w:lsdException w:name="index 1" w:semiHidden="1" w:unhideWhenUsed="1"/>
-    <w:lsdException w:name="index 2" w:semiHidden="1" w:unhideWhenUsed="1"/>
-    <w:lsdException w:name="index 3" w:semiHidden="1" w:unhideWhenUsed="1"/>
-    <w:lsdException w:name="index 4" w:semiHidden="1" w:unhideWhenUsed="1"/>
-    <w:lsdException w:name="index 5" w:semiHidden="1" w:unhideWhenUsed="1"/>
-    <w:lsdException w:name="index 6" w:semiHidden="1" w:unhideWhenUsed="1"/>
-    <w:lsdException w:name="index 7" w:semiHidden="1" w:unhideWhenUsed="1"/>
-    <w:lsdException w:name="index 8" w:semiHidden="1" w:unhideWhenUsed="1"/>
-    <w:lsdException w:name="index 9" w:semiHidden="1" w:unhideWhenUsed="1"/>
-    <w:lsdException w:name="toc 1" w:semiHidden="1" w:uiPriority="39" w:unhideWhenUsed="1"/>
-    <w:lsdException w:name="toc 2" w:semiHidden="1" w:uiPriority="39" w:unhideWhenUsed="1"/>
-    <w:lsdException w:name="toc 3" w:semiHidden="1" w:uiPriority="39" w:unhideWhenUsed="1"/>
-    <w:lsdException w:name="toc 4" w:semiHidden="1" w:uiPriority="39" w:unhideWhenUsed="1"/>
-    <w:lsdException w:name="toc 5" w:semiHidden="1" w:uiPriority="39" w:unhideWhenUsed="1"/>
-    <w:lsdException w:name="toc 6" w:semiHidden="1" w:uiPriority="39" w:unhideWhenUsed="1"/>
-    <w:lsdException w:name="toc 7" w:semiHidden="1" w:uiPriority="39" w:unhideWhenUsed="1"/>
-    <w:lsdException w:name="toc 8" w:semiHidden="1" w:uiPriority="39" w:unhideWhenUsed="1"/>
-    <w:lsdException w:name="toc 9" w:semiHidden="1" w:uiPriority="39" w:unhideWhenUsed="1"/>
-    <w:lsdException w:name="Normal Indent" w:semiHidden="1" w:unhideWhenUsed="1"/>
-    <w:lsdException w:name="footnote text" w:semiHidden="1" w:unhideWhenUsed="1"/>
-    <w:lsdException w:name="annotation text" w:semiHidden="1" w:unhideWhenUsed="1"/>
-    <w:lsdException w:name="header" w:semiHidden="1" w:unhideWhenUsed="1"/>
-    <w:lsdException w:name="footer" w:semiHidden="1" w:unhideWhenUsed="1"/>
-    <w:lsdException w:name="index heading" w:semiHidden="1" w:unhideWhenUsed="1"/>
-    <w:lsdException w:name="caption" w:semiHidden="1" w:uiPriority="35" w:unhideWhenUsed="1" w:qFormat="1"/>
-    <w:lsdException w:name="table of figures" w:semiHidden="1" w:unhideWhenUsed="1"/>
-    <w:lsdException w:name="envelope address" w:semiHidden="1" w:unhideWhenUsed="1"/>
-    <w:lsdException w:name="envelope return" w:semiHidden="1" w:unhideWhenUsed="1"/>
-    <w:lsdException w:name="footnote reference" w:semiHidden="1" w:unhideWhenUsed="1"/>
-    <w:lsdException w:name="annotation reference" w:semiHidden="1" w:unhideWhenUsed="1"/>
-    <w:lsdException w:name="line number" w:semiHidden="1" w:unhideWhenUsed="1"/>
-    <w:lsdException w:name="page number" w:semiHidden="1" w:unhideWhenUsed="1"/>
-    <w:lsdException w:name="endnote reference" w:semiHidden="1" w:unhideWhenUsed="1"/>
-    <w:lsdException w:name="endnote text" w:semiHidden="1" w:unhideWhenUsed="1"/>
-    <w:lsdException w:name="table of authorities" w:semiHidden="1" w:unhideWhenUsed="1"/>
-    <w:lsdException w:name="macro" w:semiHidden="1" w:unhideWhenUsed="1"/>
-    <w:lsdException w:name="toa heading" w:semiHidden="1" w:unhideWhenUsed="1"/>
-    <w:lsdException w:name="List" w:semiHidden="1" w:unhideWhenUsed="1"/>
-    <w:lsdException w:name="List Bullet" w:semiHidden="1" w:unhideWhenUsed="1"/>
-    <w:lsdException w:name="List Number" w:semiHidden="1" w:unhideWhenUsed="1"/>
-    <w:lsdException w:name="List 2" w:semiHidden="1" w:unhideWhenUsed="1"/>
-    <w:lsdException w:name="List 3" w:semiHidden="1" w:unhideWhenUsed="1"/>
-    <w:lsdException w:name="List 4" w:semiHidden="1" w:unhideWhenUsed="1"/>
-    <w:lsdException w:name="List 5" w:semiHidden="1" w:unhideWhenUsed="1"/>
-    <w:lsdException w:name="List Bullet 2" w:semiHidden="1" w:unhideWhenUsed="1"/>
-    <w:lsdException w:name="List Bullet 3" w:semiHidden="1" w:unhideWhenUsed="1"/>
-    <w:lsdException w:name="List Bullet 4" w:semiHidden="1" w:unhideWhenUsed="1"/>
-    <w:lsdException w:name="List Bullet 5" w:semiHidden="1" w:unhideWhenUsed="1"/>
-    <w:lsdException w:name="List Number 2" w:semiHidden="1" w:unhideWhenUsed="1"/>
-    <w:lsdException w:name="List Number 3" w:semiHidden="1" w:unhideWhenUsed="1"/>
-    <w:lsdException w:name="List Number 4" w:semiHidden="1" w:unhideWhenUsed="1"/>
-    <w:lsdException w:name="List Number 5" w:semiHidden="1" w:unhideWhenUsed="1"/>
-    <w:lsdException w:name="Title" w:uiPriority="10" w:qFormat="1"/>
-    <w:lsdException w:name="Closing" w:semiHidden="1" w:unhideWhenUsed="1"/>
-    <w:lsdException w:name="Signature" w:semiHidden="1" w:unhideWhenUsed="1"/>
-    <w:lsdException w:name="Default Paragraph Font" w:semiHidden="1" w:uiPriority="1" w:unhideWhenUsed="1"/>
-    <w:lsdException w:name="Body Text" w:semiHidden="1" w:unhideWhenUsed="1"/>
-    <w:lsdException w:name="Body Text Indent" w:semiHidden="1" w:unhideWhenUsed="1"/>
-    <w:lsdException w:name="List Continue" w:semiHidden="1" w:unhideWhenUsed="1"/>
-    <w:lsdException w:name="List Continue 2" w:semiHidden="1" w:unhideWhenUsed="1"/>
-    <w:lsdException w:name="List Continue 3" w:semiHidden="1" w:unhideWhenUsed="1"/>
-    <w:lsdException w:name="List Continue 4" w:semiHidden="1" w:unhideWhenUsed="1"/>
-    <w:lsdException w:name="List Continue 5" w:semiHidden="1" w:unhideWhenUsed="1"/>
-    <w:lsdException w:name="Message Header" w:semiHidden="1" w:unhideWhenUsed="1"/>
-    <w:lsdException w:name="Subtitle" w:uiPriority="11" w:qFormat="1"/>
-    <w:lsdException w:name="Salutation" w:semiHidden="1" w:unhideWhenUsed="1"/>
-    <w:lsdException w:name="Date" w:semiHidden="1" w:unhideWhenUsed="1"/>
-    <w:lsdException w:name="Body Text First Indent" w:semiHidden="1" w:unhideWhenUsed="1"/>
-    <w:lsdException w:name="Body Text First Indent 2" w:semiHidden="1" w:unhideWhenUsed="1"/>
-    <w:lsdException w:name="Note Heading" w:semiHidden="1" w:unhideWhenUsed="1"/>
-    <w:lsdException w:name="Body Text 2" w:semiHidden="1" w:unhideWhenUsed="1"/>
-    <w:lsdException w:name="Body Text 3" w:semiHidden="1" w:unhideWhenUsed="1"/>
-    <w:lsdException w:name="Body Text Indent 2" w:semiHidden="1" w:unhideWhenUsed="1"/>
-    <w:lsdException w:name="Body Text Indent 3" w:semiHidden="1" w:unhideWhenUsed="1"/>
-    <w:lsdException w:name="Block Text" w:semiHidden="1" w:unhideWhenUsed="1"/>
-    <w:lsdException w:name="Hyperlink" w:semiHidden="1" w:unhideWhenUsed="1"/>
-    <w:lsdException w:name="FollowedHyperlink" w:semiHidden="1" w:unhideWhenUsed="1"/>
-    <w:lsdException w:name="Strong" w:uiPriority="22" w:qFormat="1"/>
-    <w:lsdException w:name="Emphasis" w:uiPriority="20" w:qFormat="1"/>
-    <w:lsdException w:name="Document Map" w:semiHidden="1" w:unhideWhenUsed="1"/>
-    <w:lsdException w:name="Plain Text" w:semiHidden="1" w:unhideWhenUsed="1"/>
-    <w:lsdException w:name="E-mail Signature" w:semiHidden="1" w:unhideWhenUsed="1"/>
-    <w:lsdException w:name="HTML Top of Form" w:semiHidden="1" w:unhideWhenUsed="1"/>
-    <w:lsdException w:name="HTML Bottom of Form" w:semiHidden="1" w:unhideWhenUsed="1"/>
-    <w:lsdException w:name="Normal (Web)" w:semiHidden="1" w:unhideWhenUsed="1"/>
-    <w:lsdException w:name="HTML Acronym" w:semiHidden="1" w:unhideWhenUsed="1"/>
-    <w:lsdException w:name="HTML Address" w:semiHidden="1" w:unhideWhenUsed="1"/>
-    <w:lsdException w:name="HTML Cite" w:semiHidden="1" w:unhideWhenUsed="1"/>
-    <w:lsdException w:name="HTML Code" w:semiHidden="1" w:unhideWhenUsed="1"/>
-    <w:lsdException w:name="HTML Definition" w:semiHidden="1" w:unhideWhenUsed="1"/>
-    <w:lsdException w:name="HTML Keyboard" w:semiHidden="1" w:unhideWhenUsed="1"/>
-    <w:lsdException w:name="HTML Preformatted" w:semiHidden="1" w:unhideWhenUsed="1"/>
-    <w:lsdException w:name="HTML Sample" w:semiHidden="1" w:unhideWhenUsed="1"/>
-    <w:lsdException w:name="HTML Typewriter" w:semiHidden="1" w:unhideWhenUsed="1"/>
-    <w:lsdException w:name="HTML Variable" w:semiHidden="1" w:unhideWhenUsed="1"/>
-    <w:lsdException w:name="Normal Table" w:semiHidden="1" w:unhideWhenUsed="1"/>
-    <w:lsdException w:name="annotation subject" w:semiHidden="1" w:unhideWhenUsed="1"/>
-    <w:lsdException w:name="No List" w:semiHidden="1" w:unhideWhenUsed="1"/>
-    <w:lsdException w:name="Outline List 1" w:semiHidden="1" w:unhideWhenUsed="1"/>
-    <w:lsdException w:name="Outline List 2" w:semiHidden="1" w:unhideWhenUsed="1"/>
-    <w:lsdException w:name="Outline List 3" w:semiHidden="1" w:unhideWhenUsed="1"/>
-    <w:lsdException w:name="Table Simple 1" w:semiHidden="1" w:unhideWhenUsed="1"/>
-    <w:lsdException w:name="Table Simple 2" w:semiHidden="1" w:unhideWhenUsed="1"/>
-    <w:lsdException w:name="Table Simple 3" w:semiHidden="1" w:unhideWhenUsed="1"/>
-    <w:lsdException w:name="Table Classic 1" w:semiHidden="1" w:unhideWhenUsed="1"/>
-    <w:lsdException w:name="Table Classic 2" w:semiHidden="1" w:unhideWhenUsed="1"/>
-    <w:lsdException w:name="Table Classic 3" w:semiHidden="1" w:unhideWhenUsed="1"/>
-    <w:lsdException w:name="Table Classic 4" w:semiHidden="1" w:unhideWhenUsed="1"/>
-    <w:lsdException w:name="Table Colorful 1" w:semiHidden="1" w:unhideWhenUsed="1"/>
-    <w:lsdException w:name="Table Colorful 2" w:semiHidden="1" w:unhideWhenUsed="1"/>
-    <w:lsdException w:name="Table Colorful 3" w:semiHidden="1" w:unhideWhenUsed="1"/>
-    <w:lsdException w:name="Table Columns 1" w:semiHidden="1" w:unhideWhenUsed="1"/>
-    <w:lsdException w:name="Table Columns 2" w:semiHidden="1" w:unhideWhenUsed="1"/>
-    <w:lsdException w:name="Table Columns 3" w:semiHidden="1" w:unhideWhenUsed="1"/>
-    <w:lsdException w:name="Table Columns 4" w:semiHidden="1" w:unhideWhenUsed="1"/>
-    <w:lsdException w:name="Table Columns 5" w:semiHidden="1" w:unhideWhenUsed="1"/>
-    <w:lsdException w:name="Table Grid 1" w:semiHidden="1" w:unhideWhenUsed="1"/>
-    <w:lsdException w:name="Table Grid 2" w:semiHidden="1" w:unhideWhenUsed="1"/>
-    <w:lsdException w:name="Table Grid 3" w:semiHidden="1" w:unhideWhenUsed="1"/>
-    <w:lsdException w:name="Table Grid 4" w:semiHidden="1" w:unhideWhenUsed="1"/>
-    <w:lsdException w:name="Table Grid 5" w:semiHidden="1" w:unhideWhenUsed="1"/>
-    <w:lsdException w:name="Table Grid 6" w:semiHidden="1" w:unhideWhenUsed="1"/>
-    <w:lsdException w:name="Table Grid 7" w:semiHidden="1" w:unhideWhenUsed="1"/>
-    <w:lsdException w:name="Table Grid 8" w:semiHidden="1" w:unhideWhenUsed="1"/>
-    <w:lsdException w:name="Table List 1" w:semiHidden="1" w:unhideWhenUsed="1"/>
-    <w:lsdException w:name="Table List 2" w:semiHidden="1" w:unhideWhenUsed="1"/>
-    <w:lsdException w:name="Table List 3" w:semiHidden="1" w:unhideWhenUsed="1"/>
-    <w:lsdException w:name="Table List 4" w:semiHidden="1" w:unhideWhenUsed="1"/>
-    <w:lsdException w:name="Table List 5" w:semiHidden="1" w:unhideWhenUsed="1"/>
-    <w:lsdException w:name="Table List 6" w:semiHidden="1" w:unhideWhenUsed="1"/>
-    <w:lsdException w:name="Table List 7" w:semiHidden="1" w:unhideWhenUsed="1"/>
-    <w:lsdException w:name="Table List 8" w:semiHidden="1" w:unhideWhenUsed="1"/>
-    <w:lsdException w:name="Table 3D effects 1" w:semiHidden="1" w:unhideWhenUsed="1"/>
-    <w:lsdException w:name="Table 3D effects 2" w:semiHidden="1" w:unhideWhenUsed="1"/>
-    <w:lsdException w:name="Table 3D effects 3" w:semiHidden="1" w:unhideWhenUsed="1"/>
-    <w:lsdException w:name="Table Contemporary" w:semiHidden="1" w:unhideWhenUsed="1"/>
-    <w:lsdException w:name="Table Elegant" w:semiHidden="1" w:unhideWhenUsed="1"/>
-    <w:lsdException w:name="Table Professional" w:semiHidden="1" w:unhideWhenUsed="1"/>
-    <w:lsdException w:name="Table Subtle 1" w:semiHidden="1" w:unhideWhenUsed="1"/>
-    <w:lsdException w:name="Table Subtle 2" w:semiHidden="1" w:unhideWhenUsed="1"/>
-    <w:lsdException w:name="Table Web 1" w:semiHidden="1" w:unhideWhenUsed="1"/>
-    <w:lsdException w:name="Table Web 2" w:semiHidden="1" w:unhideWhenUsed="1"/>
-    <w:lsdException w:name="Table Web 3" w:semiHidden="1" w:unhideWhenUsed="1"/>
-    <w:lsdException w:name="Balloon Text" w:semiHidden="1" w:unhideWhenUsed="1"/>
-    <w:lsdException w:name="Table Grid" w:uiPriority="39"/>
-    <w:lsdException w:name="Table Theme" w:semiHidden="1" w:unhideWhenUsed="1"/>
-    <w:lsdException w:name="Placeholder Text" w:semiHidden="1"/>
-    <w:lsdException w:name="No Spacing" w:uiPriority="1" w:qFormat="1"/>
-    <w:lsdException w:name="Light Shading" w:uiPriority="60"/>
-    <w:lsdException w:name="Light List" w:uiPriority="61"/>
-    <w:lsdException w:name="Light Grid" w:uiPriority="62"/>
-    <w:lsdException w:name="Medium Shading 1" w:uiPriority="63"/>
-    <w:lsdException w:name="Medium Shading 2" w:uiPriority="64"/>
-    <w:lsdException w:name="Medium List 1" w:uiPriority="65"/>
-    <w:lsdException w:name="Medium List 2" w:uiPriority="66"/>
-    <w:lsdException w:name="Medium Grid 1" w:uiPriority="67"/>
-    <w:lsdException w:name="Medium Grid 2" w:uiPriority="68"/>
-    <w:lsdException w:name="Medium Grid 3" w:uiPriority="69"/>
-    <w:lsdException w:name="Dark List" w:uiPriority="70"/>
-    <w:lsdException w:name="Colorful Shading" w:uiPriority="71"/>
-    <w:lsdException w:name="Colorful List" w:uiPriority="72"/>
-    <w:lsdException w:name="Colorful Grid" w:uiPriority="73"/>
-    <w:lsdException w:name="Light Shading Accent 1" w:uiPriority="60"/>
-    <w:lsdException w:name="Light List Accent 1" w:uiPriority="61"/>
-    <w:lsdException w:name="Light Grid Accent 1" w:uiPriority="62"/>
-    <w:lsdException w:name="Medium Shading 1 Accent 1" w:uiPriority="63"/>
-    <w:lsdException w:name="Medium Shading 2 Accent 1" w:uiPriority="64"/>
-    <w:lsdException w:name="Medium List 1 Accent 1" w:uiPriority="65"/>
-    <w:lsdException w:name="Revision" w:semiHidden="1"/>
-    <w:lsdException w:name="List Paragraph" w:uiPriority="34" w:qFormat="1"/>
-    <w:lsdException w:name="Quote" w:uiPriority="29" w:qFormat="1"/>
-    <w:lsdException w:name="Intense Quote" w:uiPriority="30" w:qFormat="1"/>
-    <w:lsdException w:name="Medium List 2 Accent 1" w:uiPriority="66"/>
-    <w:lsdException w:name="Medium Grid 1 Accent 1" w:uiPriority="67"/>
-    <w:lsdException w:name="Medium Grid 2 Accent 1" w:uiPriority="68"/>
-    <w:lsdException w:name="Medium Grid 3 Accent 1" w:uiPriority="69"/>
-    <w:lsdException w:name="Dark List Accent 1" w:uiPriority="70"/>
-    <w:lsdException w:name="Colorful Shading Accent 1" w:uiPriority="71"/>
-    <w:lsdException w:name="Colorful List Accent 1" w:uiPriority="72"/>
-    <w:lsdException w:name="Colorful Grid Accent 1" w:uiPriority="73"/>
-    <w:lsdException w:name="Light Shading Accent 2" w:uiPriority="60"/>
-    <w:lsdException w:name="Light List Accent 2" w:uiPriority="61"/>
-    <w:lsdException w:name="Light Grid Accent 2" w:uiPriority="62"/>
-    <w:lsdException w:name="Medium Shading 1 Accent 2" w:uiPriority="63"/>
-    <w:lsdException w:name="Medium Shading 2 Accent 2" w:uiPriority="64"/>
-    <w:lsdException w:name="Medium List 1 Accent 2" w:uiPriority="65"/>
-    <w:lsdException w:name="Medium List 2 Accent 2" w:uiPriority="66"/>
-    <w:lsdException w:name="Medium Grid 1 Accent 2" w:uiPriority="67"/>
-    <w:lsdException w:name="Medium Grid 2 Accent 2" w:uiPriority="68"/>
-    <w:lsdException w:name="Medium Grid 3 Accent 2" w:uiPriority="69"/>
-    <w:lsdException w:name="Dark List Accent 2" w:uiPriority="70"/>
-    <w:lsdException w:name="Colorful Shading Accent 2" w:uiPriority="71"/>
-    <w:lsdException w:name="Colorful List Accent 2" w:uiPriority="72"/>
-    <w:lsdException w:name="Colorful Grid Accent 2" w:uiPriority="73"/>
-    <w:lsdException w:name="Light Shading Accent 3" w:uiPriority="60"/>
-    <w:lsdException w:name="Light List Accent 3" w:uiPriority="61"/>
-    <w:lsdException w:name="Light Grid Accent 3" w:uiPriority="62"/>
-    <w:lsdException w:name="Medium Shading 1 Accent 3" w:uiPriority="63"/>
-    <w:lsdException w:name="Medium Shading 2 Accent 3" w:uiPriority="64"/>
-    <w:lsdException w:name="Medium List 1 Accent 3" w:uiPriority="65"/>
-    <w:lsdException w:name="Medium List 2 Accent 3" w:uiPriority="66"/>
-    <w:lsdException w:name="Medium Grid 1 Accent 3" w:uiPriority="67"/>
-    <w:lsdException w:name="Medium Grid 2 Accent 3" w:uiPriority="68"/>
-    <w:lsdException w:name="Medium Grid 3 Accent 3" w:uiPriority="69"/>
-    <w:lsdException w:name="Dark List Accent 3" w:uiPriority="70"/>
-    <w:lsdException w:name="Colorful Shading Accent 3" w:uiPriority="71"/>
-    <w:lsdException w:name="Colorful List Accent 3" w:uiPriority="72"/>
-    <w:lsdException w:name="Colorful Grid Accent 3" w:uiPriority="73"/>
-    <w:lsdException w:name="Light Shading Accent 4" w:uiPriority="60"/>
-    <w:lsdException w:name="Light List Accent 4" w:uiPriority="61"/>
-    <w:lsdException w:name="Light Grid Accent 4" w:uiPriority="62"/>
-    <w:lsdException w:name="Medium Shading 1 Accent 4" w:uiPriority="63"/>
-    <w:lsdException w:name="Medium Shading 2 Accent 4" w:uiPriority="64"/>
-    <w:lsdException w:name="Medium List 1 Accent 4" w:uiPriority="65"/>
-    <w:lsdException w:name="Medium List 2 Accent 4" w:uiPriority="66"/>
-    <w:lsdException w:name="Medium Grid 1 Accent 4" w:uiPriority="67"/>
-    <w:lsdException w:name="Medium Grid 2 Accent 4" w:uiPriority="68"/>
-    <w:lsdException w:name="Medium Grid 3 Accent 4" w:uiPriority="69"/>
-    <w:lsdException w:name="Dark List Accent 4" w:uiPriority="70"/>
-    <w:lsdException w:name="Colorful Shading Accent 4" w:uiPriority="71"/>
-    <w:lsdException w:name="Colorful List Accent 4" w:uiPriority="72"/>
-    <w:lsdException w:name="Colorful Grid Accent 4" w:uiPriority="73"/>
-    <w:lsdException w:name="Light Shading Accent 5" w:uiPriority="60"/>
-    <w:lsdException w:name="Light List Accent 5" w:uiPriority="61"/>
-    <w:lsdException w:name="Light Grid Accent 5" w:uiPriority="62"/>
-    <w:lsdException w:name="Medium Shading 1 Accent 5" w:uiPriority="63"/>
-    <w:lsdException w:name="Medium Shading 2 Accent 5" w:uiPriority="64"/>
-    <w:lsdException w:name="Medium List 1 Accent 5" w:uiPriority="65"/>
-    <w:lsdException w:name="Medium List 2 Accent 5" w:uiPriority="66"/>
-    <w:lsdException w:name="Medium Grid 1 Accent 5" w:uiPriority="67"/>
-    <w:lsdException w:name="Medium Grid 2 Accent 5" w:uiPriority="68"/>
-    <w:lsdException w:name="Medium Grid 3 Accent 5" w:uiPriority="69"/>
-    <w:lsdException w:name="Dark List Accent 5" w:uiPriority="70"/>
-    <w:lsdException w:name="Colorful Shading Accent 5" w:uiPriority="71"/>
-    <w:lsdException w:name="Colorful List Accent 5" w:uiPriority="72"/>
-    <w:lsdException w:name="Colorful Grid Accent 5" w:uiPriority="73"/>
-    <w:lsdException w:name="Light Shading Accent 6" w:uiPriority="60"/>
-    <w:lsdException w:name="Light List Accent 6" w:uiPriority="61"/>
-    <w:lsdException w:name="Light Grid Accent 6" w:uiPriority="62"/>
-    <w:lsdException w:name="Medium Shading 1 Accent 6" w:uiPriority="63"/>
-    <w:lsdException w:name="Medium Shading 2 Accent 6" w:uiPriority="64"/>
-    <w:lsdException w:name="Medium List 1 Accent 6" w:uiPriority="65"/>
-    <w:lsdException w:name="Medium List 2 Accent 6" w:uiPriority="66"/>
-    <w:lsdException w:name="Medium Grid 1 Accent 6" w:uiPriority="67"/>
-    <w:lsdException w:name="Medium Grid 2 Accent 6" w:uiPriority="68"/>
-    <w:lsdException w:name="Medium Grid 3 Accent 6" w:uiPriority="69"/>
-    <w:lsdException w:name="Dark List Accent 6" w:uiPriority="70"/>
-    <w:lsdException w:name="Colorful Shading Accent 6" w:uiPriority="71"/>
-    <w:lsdException w:name="Colorful List Accent 6" w:uiPriority="72"/>
-    <w:lsdException w:name="Colorful Grid Accent 6" w:uiPriority="73"/>
-    <w:lsdException w:name="Subtle Emphasis" w:uiPriority="19" w:qFormat="1"/>
-    <w:lsdException w:name="Intense Emphasis" w:uiPriority="21" w:qFormat="1"/>
-    <w:lsdException w:name="Subtle Reference" w:uiPriority="31" w:qFormat="1"/>
-    <w:lsdException w:name="Intense Reference" w:uiPriority="32" w:qFormat="1"/>
-    <w:lsdException w:name="Book Title" w:uiPriority="33" w:qFormat="1"/>
-    <w:lsdException w:name="Bibliography" w:semiHidden="1" w:uiPriority="37" w:unhideWhenUsed="1"/>
-    <w:lsdException w:name="TOC Heading" w:semiHidden="1" w:uiPriority="39" w:unhideWhenUsed="1" w:qFormat="1"/>
-    <w:lsdException w:name="Plain Table 1" w:uiPriority="41"/>
-    <w:lsdException w:name="Plain Table 2" w:uiPriority="42"/>
-    <w:lsdException w:name="Plain Table 3" w:uiPriority="43"/>
-    <w:lsdException w:name="Plain Table 4" w:uiPriority="44"/>
-    <w:lsdException w:name="Plain Table 5" w:uiPriority="45"/>
-    <w:lsdException w:name="Grid Table Light" w:uiPriority="40"/>
-    <w:lsdException w:name="Grid Table 1 Light" w:uiPriority="46"/>
-    <w:lsdException w:name="Grid Table 2" w:uiPriority="47"/>
-    <w:lsdException w:name="Grid Table 3" w:uiPriority="48"/>
-    <w:lsdException w:name="Grid Table 4" w:uiPriority="49"/>
-    <w:lsdException w:name="Grid Table 5 Dark" w:uiPriority="50"/>
-    <w:lsdException w:name="Grid Table 6 Colorful" w:uiPriority="51"/>
-    <w:lsdException w:name="Grid Table 7 Colorful" w:uiPriority="52"/>
-    <w:lsdException w:name="Grid Table 1 Light Accent 1" w:uiPriority="46"/>
-    <w:lsdException w:name="Grid Table 2 Accent 1" w:uiPriority="47"/>
-    <w:lsdException w:name="Grid Table 3 Accent 1" w:uiPriority="48"/>
-    <w:lsdException w:name="Grid Table 4 Accent 1" w:uiPriority="49"/>
-    <w:lsdException w:name="Grid Table 5 Dark Accent 1" w:uiPriority="50"/>
-    <w:lsdException w:name="Grid Table 6 Colorful Accent 1" w:uiPriority="51"/>
-    <w:lsdException w:name="Grid Table 7 Colorful Accent 1" w:uiPriority="52"/>
-    <w:lsdException w:name="Grid Table 1 Light Accent 2" w:uiPriority="46"/>
-    <w:lsdException w:name="Grid Table 2 Accent 2" w:uiPriority="47"/>
-    <w:lsdException w:name="Grid Table 3 Accent 2" w:uiPriority="48"/>
-    <w:lsdException w:name="Grid Table 4 Accent 2" w:uiPriority="49"/>
-    <w:lsdException w:name="Grid Table 5 Dark Accent 2" w:uiPriority="50"/>
-    <w:lsdException w:name="Grid Table 6 Colorful Accent 2" w:uiPriority="51"/>
-    <w:lsdException w:name="Grid Table 7 Colorful Accent 2" w:uiPriority="52"/>
-    <w:lsdException w:name="Grid Table 1 Light Accent 3" w:uiPriority="46"/>
-    <w:lsdException w:name="Grid Table 2 Accent 3" w:uiPriority="47"/>
-    <w:lsdException w:name="Grid Table 3 Accent 3" w:uiPriority="48"/>
-    <w:lsdException w:name="Grid Table 4 Accent 3" w:uiPriority="49"/>
-    <w:lsdException w:name="Grid Table 5 Dark Accent 3" w:uiPriority="50"/>
-    <w:lsdException w:name="Grid Table 6 Colorful Accent 3" w:uiPriority="51"/>
-    <w:lsdException w:name="Grid Table 7 Colorful Accent 3" w:uiPriority="52"/>
-    <w:lsdException w:name="Grid Table 1 Light Accent 4" w:uiPriority="46"/>
-    <w:lsdException w:name="Grid Table 2 Accent 4" w:uiPriority="47"/>
-    <w:lsdException w:name="Grid Table 3 Accent 4" w:uiPriority="48"/>
-    <w:lsdException w:name="Grid Table 4 Accent 4" w:uiPriority="49"/>
-    <w:lsdException w:name="Grid Table 5 Dark Accent 4" w:uiPriority="50"/>
-    <w:lsdException w:name="Grid Table 6 Colorful Accent 4" w:uiPriority="51"/>
-    <w:lsdException w:name="Grid Table 7 Colorful Accent 4" w:uiPriority="52"/>
-    <w:lsdException w:name="Grid Table 1 Light Accent 5" w:uiPriority="46"/>
-    <w:lsdException w:name="Grid Table 2 Accent 5" w:uiPriority="47"/>
-    <w:lsdException w:name="Grid Table 3 Accent 5" w:uiPriority="48"/>
-    <w:lsdException w:name="Grid Table 4 Accent 5" w:uiPriority="49"/>
-    <w:lsdException w:name="Grid Table 5 Dark Accent 5" w:uiPriority="50"/>
-    <w:lsdException w:name="Grid Table 6 Colorful Accent 5" w:uiPriority="51"/>
-    <w:lsdException w:name="Grid Table 7 Colorful Accent 5" w:uiPriority="52"/>
-    <w:lsdException w:name="Grid Table 1 Light Accent 6" w:uiPriority="46"/>
-    <w:lsdException w:name="Grid Table 2 Accent 6" w:uiPriority="47"/>
-    <w:lsdException w:name="Grid Table 3 Accent 6" w:uiPriority="48"/>
-    <w:lsdException w:name="Grid Table 4 Accent 6" w:uiPriority="49"/>
-    <w:lsdException w:name="Grid Table 5 Dark Accent 6" w:uiPriority="50"/>
-    <w:lsdException w:name="Grid Table 6 Colorful Accent 6" w:uiPriority="51"/>
-    <w:lsdException w:name="Grid Table 7 Colorful Accent 6" w:uiPriority="52"/>
-    <w:lsdException w:name="List Table 1 Light" w:uiPriority="46"/>
-    <w:lsdException w:name="List Table 2" w:uiPriority="47"/>
-    <w:lsdException w:name="List Table 3" w:uiPriority="48"/>
-    <w:lsdException w:name="List Table 4" w:uiPriority="49"/>
-    <w:lsdException w:name="List Table 5 Dark" w:uiPriority="50"/>
-    <w:lsdException w:name="List Table 6 Colorful" w:uiPriority="51"/>
-    <w:lsdException w:name="List Table 7 Colorful" w:uiPriority="52"/>
-    <w:lsdException w:name="List Table 1 Light Accent 1" w:uiPriority="46"/>
-    <w:lsdException w:name="List Table 2 Accent 1" w:uiPriority="47"/>
-    <w:lsdException w:name="List Table 3 Accent 1" w:uiPriority="48"/>
-    <w:lsdException w:name="List Table 4 Accent 1" w:uiPriority="49"/>
-    <w:lsdException w:name="List Table 5 Dark Accent 1" w:uiPriority="50"/>
-    <w:lsdException w:name="List Table 6 Colorful Accent 1" w:uiPriority="51"/>
-    <w:lsdException w:name="List Table 7 Colorful Accent 1" w:uiPriority="52"/>
-    <w:lsdException w:name="List Table 1 Light Accent 2" w:uiPriority="46"/>
-    <w:lsdException w:name="List Table 2 Accent 2" w:uiPriority="47"/>
-    <w:lsdException w:name="List Table 3 Accent 2" w:uiPriority="48"/>
-    <w:lsdException w:name="List Table 4 Accent 2" w:uiPriority="49"/>
-    <w:lsdException w:name="List Table 5 Dark Accent 2" w:uiPriority="50"/>
-    <w:lsdException w:name="List Table 6 Colorful Accent 2" w:uiPriority="51"/>
-    <w:lsdException w:name="List Table 7 Colorful Accent 2" w:uiPriority="52"/>
-    <w:lsdException w:name="List Table 1 Light Accent 3" w:uiPriority="46"/>
-    <w:lsdException w:name="List Table 2 Accent 3" w:uiPriority="47"/>
-    <w:lsdException w:name="List Table 3 Accent 3" w:uiPriority="48"/>
-    <w:lsdException w:name="List Table 4 Accent 3" w:uiPriority="49"/>
-    <w:lsdException w:name="List Table 5 Dark Accent 3" w:uiPriority="50"/>
-    <w:lsdException w:name="List Table 6 Colorful Accent 3" w:uiPriority="51"/>
-    <w:lsdException w:name="List Table 7 Colorful Accent 3" w:uiPriority="52"/>
-    <w:lsdException w:name="List Table 1 Light Accent 4" w:uiPriority="46"/>
-    <w:lsdException w:name="List Table 2 Accent 4" w:uiPriority="47"/>
-    <w:lsdException w:name="List Table 3 Accent 4" w:uiPriority="48"/>
-    <w:lsdException w:name="List Table 4 Accent 4" w:uiPriority="49"/>
-    <w:lsdException w:name="List Table 5 Dark Accent 4" w:uiPriority="50"/>
-    <w:lsdException w:name="List Table 6 Colorful Accent 4" w:uiPriority="51"/>
-    <w:lsdException w:name="List Table 7 Colorful Accent 4" w:uiPriority="52"/>
-    <w:lsdException w:name="List Table 1 Light Accent 5" w:uiPriority="46"/>
-    <w:lsdException w:name="List Table 2 Accent 5" w:uiPriority="47"/>
-    <w:lsdException w:name="List Table 3 Accent 5" w:uiPriority="48"/>
-    <w:lsdException w:name="List Table 4 Accent 5" w:uiPriority="49"/>
-    <w:lsdException w:name="List Table 5 Dark Accent 5" w:uiPriority="50"/>
-    <w:lsdException w:name="List Table 6 Colorful Accent 5" w:uiPriority="51"/>
-    <w:lsdException w:name="List Table 7 Colorful Accent 5" w:uiPriority="52"/>
-    <w:lsdException w:name="List Table 1 Light Accent 6" w:uiPriority="46"/>
-    <w:lsdException w:name="List Table 2 Accent 6" w:uiPriority="47"/>
-    <w:lsdException w:name="List Table 3 Accent 6" w:uiPriority="48"/>
-    <w:lsdException w:name="List Table 4 Accent 6" w:uiPriority="49"/>
-    <w:lsdException w:name="List Table 5 Dark Accent 6" w:uiPriority="50"/>
-    <w:lsdException w:name="List Table 6 Colorful Accent 6" w:uiPriority="51"/>
-    <w:lsdException w:name="List Table 7 Colorful Accent 6" w:uiPriority="52"/>
-    <w:lsdException w:name="Mention" w:semiHidden="1" w:unhideWhenUsed="1"/>
-    <w:lsdException w:name="Smart Hyperlink" w:semiHidden="1" w:unhideWhenUsed="1"/>
-    <w:lsdException w:name="Hashtag" w:semiHidden="1" w:unhideWhenUsed="1"/>
-    <w:lsdException w:name="Unresolved Mention" w:semiHidden="1" w:unhideWhenUsed="1"/>
+  <w:latentStyles w:defLockedState="0" w:defUIPriority="99" w:defSemiHidden="1" w:defUnhideWhenUsed="1" w:defQFormat="0" w:count="267">
+    <w:lsdException w:name="Normal" w:semiHidden="0" w:uiPriority="0" w:unhideWhenUsed="0" w:qFormat="1"/>
+    <w:lsdException w:name="heading 1" w:semiHidden="0" w:uiPriority="9" w:unhideWhenUsed="0" w:qFormat="1"/>
+    <w:lsdException w:name="heading 2" w:uiPriority="9" w:qFormat="1"/>
+    <w:lsdException w:name="heading 3" w:uiPriority="9" w:qFormat="1"/>
+    <w:lsdException w:name="heading 4" w:uiPriority="9" w:qFormat="1"/>
+    <w:lsdException w:name="heading 5" w:uiPriority="9" w:qFormat="1"/>
+    <w:lsdException w:name="heading 6" w:uiPriority="9" w:qFormat="1"/>
+    <w:lsdException w:name="heading 7" w:uiPriority="9" w:qFormat="1"/>
+    <w:lsdException w:name="heading 8" w:uiPriority="9" w:qFormat="1"/>
+    <w:lsdException w:name="heading 9" w:uiPriority="9" w:qFormat="1"/>
+    <w:lsdException w:name="toc 1" w:uiPriority="39"/>
+    <w:lsdException w:name="toc 2" w:uiPriority="39"/>
+    <w:lsdException w:name="toc 3" w:uiPriority="39"/>
+    <w:lsdException w:name="toc 4" w:uiPriority="39"/>
+    <w:lsdException w:name="toc 5" w:uiPriority="39"/>
+    <w:lsdException w:name="toc 6" w:uiPriority="39"/>
+    <w:lsdException w:name="toc 7" w:uiPriority="39"/>
+    <w:lsdException w:name="toc 8" w:uiPriority="39"/>
+    <w:lsdException w:name="toc 9" w:uiPriority="39"/>
+    <w:lsdException w:name="caption" w:uiPriority="35" w:qFormat="1"/>
+    <w:lsdException w:name="Title" w:semiHidden="0" w:uiPriority="10" w:unhideWhenUsed="0" w:qFormat="1"/>
+    <w:lsdException w:name="Default Paragraph Font" w:uiPriority="1"/>
+    <w:lsdException w:name="Subtitle" w:semiHidden="0" w:uiPriority="11" w:unhideWhenUsed="0" w:qFormat="1"/>
+    <w:lsdException w:name="Strong" w:semiHidden="0" w:uiPriority="22" w:unhideWhenUsed="0" w:qFormat="1"/>
+    <w:lsdException w:name="Emphasis" w:semiHidden="0" w:uiPriority="20" w:unhideWhenUsed="0" w:qFormat="1"/>
+    <w:lsdException w:name="Table Grid" w:semiHidden="0" w:uiPriority="39" w:unhideWhenUsed="0"/>
+    <w:lsdException w:name="Placeholder Text" w:unhideWhenUsed="0"/>
+    <w:lsdException w:name="No Spacing" w:semiHidden="0" w:uiPriority="1" w:unhideWhenUsed="0" w:qFormat="1"/>
+    <w:lsdException w:name="Light Shading" w:semiHidden="0" w:uiPriority="60" w:unhideWhenUsed="0"/>
+    <w:lsdException w:name="Light List" w:semiHidden="0" w:uiPriority="61" w:unhideWhenUsed="0"/>
+    <w:lsdException w:name="Light Grid" w:semiHidden="0" w:uiPriority="62" w:unhideWhenUsed="0"/>
+    <w:lsdException w:name="Medium Shading 1" w:semiHidden="0" w:uiPriority="63" w:unhideWhenUsed="0"/>
+    <w:lsdException w:name="Medium Shading 2" w:semiHidden="0" w:uiPriority="64" w:unhideWhenUsed="0"/>
+    <w:lsdException w:name="Medium List 1" w:semiHidden="0" w:uiPriority="65" w:unhideWhenUsed="0"/>
+    <w:lsdException w:name="Medium List 2" w:semiHidden="0" w:uiPriority="66" w:unhideWhenUsed="0"/>
+    <w:lsdException w:name="Medium Grid 1" w:semiHidden="0" w:uiPriority="67" w:unhideWhenUsed="0"/>
+    <w:lsdException w:name="Medium Grid 2" w:semiHidden="0" w:uiPriority="68" w:unhideWhenUsed="0"/>
+    <w:lsdException w:name="Medium Grid 3" w:semiHidden="0" w:uiPriority="69" w:unhideWhenUsed="0"/>
+    <w:lsdException w:name="Dark List" w:semiHidden="0" w:uiPriority="70" w:unhideWhenUsed="0"/>
+    <w:lsdException w:name="Colorful Shading" w:semiHidden="0" w:uiPriority="71" w:unhideWhenUsed="0"/>
+    <w:lsdException w:name="Colorful List" w:semiHidden="0" w:uiPriority="72" w:unhideWhenUsed="0"/>
+    <w:lsdException w:name="Colorful Grid" w:semiHidden="0" w:uiPriority="73" w:unhideWhenUsed="0"/>
+    <w:lsdException w:name="Light Shading Accent 1" w:semiHidden="0" w:uiPriority="60" w:unhideWhenUsed="0"/>
+    <w:lsdException w:name="Light List Accent 1" w:semiHidden="0" w:uiPriority="61" w:unhideWhenUsed="0"/>
+    <w:lsdException w:name="Light Grid Accent 1" w:semiHidden="0" w:uiPriority="62" w:unhideWhenUsed="0"/>
+    <w:lsdException w:name="Medium Shading 1 Accent 1" w:semiHidden="0" w:uiPriority="63" w:unhideWhenUsed="0"/>
+    <w:lsdException w:name="Medium Shading 2 Accent 1" w:semiHidden="0" w:uiPriority="64" w:unhideWhenUsed="0"/>
+    <w:lsdException w:name="Medium List 1 Accent 1" w:semiHidden="0" w:uiPriority="65" w:unhideWhenUsed="0"/>
+    <w:lsdException w:name="Revision" w:unhideWhenUsed="0"/>
+    <w:lsdException w:name="List Paragraph" w:semiHidden="0" w:uiPriority="34" w:unhideWhenUsed="0" w:qFormat="1"/>
+    <w:lsdException w:name="Quote" w:semiHidden="0" w:uiPriority="29" w:unhideWhenUsed="0" w:qFormat="1"/>
+    <w:lsdException w:name="Intense Quote" w:semiHidden="0" w:uiPriority="30" w:unhideWhenUsed="0" w:qFormat="1"/>
+    <w:lsdException w:name="Medium List 2 Accent 1" w:semiHidden="0" w:uiPriority="66" w:unhideWhenUsed="0"/>
+    <w:lsdException w:name="Medium Grid 1 Accent 1" w:semiHidden="0" w:uiPriority="67" w:unhideWhenUsed="0"/>
+    <w:lsdException w:name="Medium Grid 2 Accent 1" w:semiHidden="0" w:uiPriority="68" w:unhideWhenUsed="0"/>
+    <w:lsdException w:name="Medium Grid 3 Accent 1" w:semiHidden="0" w:uiPriority="69" w:unhideWhenUsed="0"/>
+    <w:lsdException w:name="Dark List Accent 1" w:semiHidden="0" w:uiPriority="70" w:unhideWhenUsed="0"/>
+    <w:lsdException w:name="Colorful Shading Accent 1" w:semiHidden="0" w:uiPriority="71" w:unhideWhenUsed="0"/>
+    <w:lsdException w:name="Colorful List Accent 1" w:semiHidden="0" w:uiPriority="72" w:unhideWhenUsed="0"/>
+    <w:lsdException w:name="Colorful Grid Accent 1" w:semiHidden="0" w:uiPriority="73" w:unhideWhenUsed="0"/>
+    <w:lsdException w:name="Light Shading Accent 2" w:semiHidden="0" w:uiPriority="60" w:unhideWhenUsed="0"/>
+    <w:lsdException w:name="Light List Accent 2" w:semiHidden="0" w:uiPriority="61" w:unhideWhenUsed="0"/>
+    <w:lsdException w:name="Light Grid Accent 2" w:semiHidden="0" w:uiPriority="62" w:unhideWhenUsed="0"/>
+    <w:lsdException w:name="Medium Shading 1 Accent 2" w:semiHidden="0" w:uiPriority="63" w:unhideWhenUsed="0"/>
+    <w:lsdException w:name="Medium Shading 2 Accent 2" w:semiHidden="0" w:uiPriority="64" w:unhideWhenUsed="0"/>
+    <w:lsdException w:name="Medium List 1 Accent 2" w:semiHidden="0" w:uiPriority="65" w:unhideWhenUsed="0"/>
+    <w:lsdException w:name="Medium List 2 Accent 2" w:semiHidden="0" w:uiPriority="66" w:unhideWhenUsed="0"/>
+    <w:lsdException w:name="Medium Grid 1 Accent 2" w:semiHidden="0" w:uiPriority="67" w:unhideWhenUsed="0"/>
+    <w:lsdException w:name="Medium Grid 2 Accent 2" w:semiHidden="0" w:uiPriority="68" w:unhideWhenUsed="0"/>
+    <w:lsdException w:name="Medium Grid 3 Accent 2" w:semiHidden="0" w:uiPriority="69" w:unhideWhenUsed="0"/>
+    <w:lsdException w:name="Dark List Accent 2" w:semiHidden="0" w:uiPriority="70" w:unhideWhenUsed="0"/>
+    <w:lsdException w:name="Colorful Shading Accent 2" w:semiHidden="0" w:uiPriority="71" w:unhideWhenUsed="0"/>
+    <w:lsdException w:name="Colorful List Accent 2" w:semiHidden="0" w:uiPriority="72" w:unhideWhenUsed="0"/>
+    <w:lsdException w:name="Colorful Grid Accent 2" w:semiHidden="0" w:uiPriority="73" w:unhideWhenUsed="0"/>
+    <w:lsdException w:name="Light Shading Accent 3" w:semiHidden="0" w:uiPriority="60" w:unhideWhenUsed="0"/>
+    <w:lsdException w:name="Light List Accent 3" w:semiHidden="0" w:uiPriority="61" w:unhideWhenUsed="0"/>
+    <w:lsdException w:name="Light Grid Accent 3" w:semiHidden="0" w:uiPriority="62" w:unhideWhenUsed="0"/>
+    <w:lsdException w:name="Medium Shading 1 Accent 3" w:semiHidden="0" w:uiPriority="63" w:unhideWhenUsed="0"/>
+    <w:lsdException w:name="Medium Shading 2 Accent 3" w:semiHidden="0" w:uiPriority="64" w:unhideWhenUsed="0"/>
+    <w:lsdException w:name="Medium List 1 Accent 3" w:semiHidden="0" w:uiPriority="65" w:unhideWhenUsed="0"/>
+    <w:lsdException w:name="Medium List 2 Accent 3" w:semiHidden="0" w:uiPriority="66" w:unhideWhenUsed="0"/>
+    <w:lsdException w:name="Medium Grid 1 Accent 3" w:semiHidden="0" w:uiPriority="67" w:unhideWhenUsed="0"/>
+    <w:lsdException w:name="Medium Grid 2 Accent 3" w:semiHidden="0" w:uiPriority="68" w:unhideWhenUsed="0"/>
+    <w:lsdException w:name="Medium Grid 3 Accent 3" w:semiHidden="0" w:uiPriority="69" w:unhideWhenUsed="0"/>
+    <w:lsdException w:name="Dark List Accent 3" w:semiHidden="0" w:uiPriority="70" w:unhideWhenUsed="0"/>
+    <w:lsdException w:name="Colorful Shading Accent 3" w:semiHidden="0" w:uiPriority="71" w:unhideWhenUsed="0"/>
+    <w:lsdException w:name="Colorful List Accent 3" w:semiHidden="0" w:uiPriority="72" w:unhideWhenUsed="0"/>
+    <w:lsdException w:name="Colorful Grid Accent 3" w:semiHidden="0" w:uiPriority="73" w:unhideWhenUsed="0"/>
+    <w:lsdException w:name="Light Shading Accent 4" w:semiHidden="0" w:uiPriority="60" w:unhideWhenUsed="0"/>
+    <w:lsdException w:name="Light List Accent 4" w:semiHidden="0" w:uiPriority="61" w:unhideWhenUsed="0"/>
+    <w:lsdException w:name="Light Grid Accent 4" w:semiHidden="0" w:uiPriority="62" w:unhideWhenUsed="0"/>
+    <w:lsdException w:name="Medium Shading 1 Accent 4" w:semiHidden="0" w:uiPriority="63" w:unhideWhenUsed="0"/>
+    <w:lsdException w:name="Medium Shading 2 Accent 4" w:semiHidden="0" w:uiPriority="64" w:unhideWhenUsed="0"/>
+    <w:lsdException w:name="Medium List 1 Accent 4" w:semiHidden="0" w:uiPriority="65" w:unhideWhenUsed="0"/>
+    <w:lsdException w:name="Medium List 2 Accent 4" w:semiHidden="0" w:uiPriority="66" w:unhideWhenUsed="0"/>
+    <w:lsdException w:name="Medium Grid 1 Accent 4" w:semiHidden="0" w:uiPriority="67" w:unhideWhenUsed="0"/>
+    <w:lsdException w:name="Medium Grid 2 Accent 4" w:semiHidden="0" w:uiPriority="68" w:unhideWhenUsed="0"/>
+    <w:lsdException w:name="Medium Grid 3 Accent 4" w:semiHidden="0" w:uiPriority="69" w:unhideWhenUsed="0"/>
+    <w:lsdException w:name="Dark List Accent 4" w:semiHidden="0" w:uiPriority="70" w:unhideWhenUsed="0"/>
+    <w:lsdException w:name="Colorful Shading Accent 4" w:semiHidden="0" w:uiPriority="71" w:unhideWhenUsed="0"/>
+    <w:lsdException w:name="Colorful List Accent 4" w:semiHidden="0" w:uiPriority="72" w:unhideWhenUsed="0"/>
+    <w:lsdException w:name="Colorful Grid Accent 4" w:semiHidden="0" w:uiPriority="73" w:unhideWhenUsed="0"/>
+    <w:lsdException w:name="Light Shading Accent 5" w:semiHidden="0" w:uiPriority="60" w:unhideWhenUsed="0"/>
+    <w:lsdException w:name="Light List Accent 5" w:semiHidden="0" w:uiPriority="61" w:unhideWhenUsed="0"/>
+    <w:lsdException w:name="Light Grid Accent 5" w:semiHidden="0" w:uiPriority="62" w:unhideWhenUsed="0"/>
+    <w:lsdException w:name="Medium Shading 1 Accent 5" w:semiHidden="0" w:uiPriority="63" w:unhideWhenUsed="0"/>
+    <w:lsdException w:name="Medium Shading 2 Accent 5" w:semiHidden="0" w:uiPriority="64" w:unhideWhenUsed="0"/>
+    <w:lsdException w:name="Medium List 1 Accent 5" w:semiHidden="0" w:uiPriority="65" w:unhideWhenUsed="0"/>
+    <w:lsdException w:name="Medium List 2 Accent 5" w:semiHidden="0" w:uiPriority="66" w:unhideWhenUsed="0"/>
+    <w:lsdException w:name="Medium Grid 1 Accent 5" w:semiHidden="0" w:uiPriority="67" w:unhideWhenUsed="0"/>
+    <w:lsdException w:name="Medium Grid 2 Accent 5" w:semiHidden="0" w:uiPriority="68" w:unhideWhenUsed="0"/>
+    <w:lsdException w:name="Medium Grid 3 Accent 5" w:semiHidden="0" w:uiPriority="69" w:unhideWhenUsed="0"/>
+    <w:lsdException w:name="Dark List Accent 5" w:semiHidden="0" w:uiPriority="70" w:unhideWhenUsed="0"/>
+    <w:lsdException w:name="Colorful Shading Accent 5" w:semiHidden="0" w:uiPriority="71" w:unhideWhenUsed="0"/>
+    <w:lsdException w:name="Colorful List Accent 5" w:semiHidden="0" w:uiPriority="72" w:unhideWhenUsed="0"/>
+    <w:lsdException w:name="Colorful Grid Accent 5" w:semiHidden="0" w:uiPriority="73" w:unhideWhenUsed="0"/>
+    <w:lsdException w:name="Light Shading Accent 6" w:semiHidden="0" w:uiPriority="60" w:unhideWhenUsed="0"/>
+    <w:lsdException w:name="Light List Accent 6" w:semiHidden="0" w:uiPriority="61" w:unhideWhenUsed="0"/>
+    <w:lsdException w:name="Light Grid Accent 6" w:semiHidden="0" w:uiPriority="62" w:unhideWhenUsed="0"/>
+    <w:lsdException w:name="Medium Shading 1 Accent 6" w:semiHidden="0" w:uiPriority="63" w:unhideWhenUsed="0"/>
+    <w:lsdException w:name="Medium Shading 2 Accent 6" w:semiHidden="0" w:uiPriority="64" w:unhideWhenUsed="0"/>
+    <w:lsdException w:name="Medium List 1 Accent 6" w:semiHidden="0" w:uiPriority="65" w:unhideWhenUsed="0"/>
+    <w:lsdException w:name="Medium List 2 Accent 6" w:semiHidden="0" w:uiPriority="66" w:unhideWhenUsed="0"/>
+    <w:lsdException w:name="Medium Grid 1 Accent 6" w:semiHidden="0" w:uiPriority="67" w:unhideWhenUsed="0"/>
+    <w:lsdException w:name="Medium Grid 2 Accent 6" w:semiHidden="0" w:uiPriority="68" w:unhideWhenUsed="0"/>
+    <w:lsdException w:name="Medium Grid 3 Accent 6" w:semiHidden="0" w:uiPriority="69" w:unhideWhenUsed="0"/>
+    <w:lsdException w:name="Dark List Accent 6" w:semiHidden="0" w:uiPriority="70" w:unhideWhenUsed="0"/>
+    <w:lsdException w:name="Colorful Shading Accent 6" w:semiHidden="0" w:uiPriority="71" w:unhideWhenUsed="0"/>
+    <w:lsdException w:name="Colorful List Accent 6" w:semiHidden="0" w:uiPriority="72" w:unhideWhenUsed="0"/>
+    <w:lsdException w:name="Colorful Grid Accent 6" w:semiHidden="0" w:uiPriority="73" w:unhideWhenUsed="0"/>
+    <w:lsdException w:name="Subtle Emphasis" w:semiHidden="0" w:uiPriority="19" w:unhideWhenUsed="0" w:qFormat="1"/>
+    <w:lsdException w:name="Intense Emphasis" w:semiHidden="0" w:uiPriority="21" w:unhideWhenUsed="0" w:qFormat="1"/>
+    <w:lsdException w:name="Subtle Reference" w:semiHidden="0" w:uiPriority="31" w:unhideWhenUsed="0" w:qFormat="1"/>
+    <w:lsdException w:name="Intense Reference" w:semiHidden="0" w:uiPriority="32" w:unhideWhenUsed="0" w:qFormat="1"/>
+    <w:lsdException w:name="Book Title" w:semiHidden="0" w:uiPriority="33" w:unhideWhenUsed="0" w:qFormat="1"/>
+    <w:lsdException w:name="Bibliography" w:uiPriority="37"/>
+    <w:lsdException w:name="TOC Heading" w:uiPriority="39" w:qFormat="1"/>
   </w:latentStyles>
   <w:style w:type="paragraph" w:default="1" w:styleId="Normal">
     <w:name w:val="Normal"/>
@@ -3352,7 +2726,7 @@
       <w:szCs w:val="32"/>
     </w:rPr>
   </w:style>
-  <w:style w:type="table" w:styleId="GridTable4-Accent1">
+  <w:style w:type="table" w:customStyle="1" w:styleId="GridTable4Accent1">
     <w:name w:val="Grid Table 4 Accent 1"/>
     <w:basedOn w:val="TableNormal"/>
     <w:uiPriority w:val="49"/>
@@ -3450,7 +2824,7 @@
       <w:u w:val="single"/>
     </w:rPr>
   </w:style>
-  <w:style w:type="character" w:styleId="UnresolvedMention">
+  <w:style w:type="character" w:customStyle="1" w:styleId="UnresolvedMention">
     <w:name w:val="Unresolved Mention"/>
     <w:basedOn w:val="DefaultParagraphFont"/>
     <w:uiPriority w:val="99"/>
@@ -3499,11 +2873,523 @@
       <w:ind w:left="220"/>
     </w:pPr>
   </w:style>
+  <w:style w:type="paragraph" w:styleId="BalloonText">
+    <w:name w:val="Balloon Text"/>
+    <w:basedOn w:val="Normal"/>
+    <w:link w:val="BalloonTextChar"/>
+    <w:uiPriority w:val="99"/>
+    <w:semiHidden/>
+    <w:unhideWhenUsed/>
+    <w:rsid w:val="006C51A9"/>
+    <w:pPr>
+      <w:spacing w:after="0" w:line="240" w:lineRule="auto"/>
+    </w:pPr>
+    <w:rPr>
+      <w:rFonts w:ascii="Tahoma" w:hAnsi="Tahoma" w:cs="Tahoma"/>
+      <w:sz w:val="16"/>
+      <w:szCs w:val="16"/>
+    </w:rPr>
+  </w:style>
+  <w:style w:type="character" w:customStyle="1" w:styleId="BalloonTextChar">
+    <w:name w:val="Balloon Text Char"/>
+    <w:basedOn w:val="DefaultParagraphFont"/>
+    <w:link w:val="BalloonText"/>
+    <w:uiPriority w:val="99"/>
+    <w:semiHidden/>
+    <w:rsid w:val="006C51A9"/>
+    <w:rPr>
+      <w:rFonts w:ascii="Tahoma" w:hAnsi="Tahoma" w:cs="Tahoma"/>
+      <w:sz w:val="16"/>
+      <w:szCs w:val="16"/>
+    </w:rPr>
+  </w:style>
+</w:styles>
+</file>
+
+<file path=word/stylesWithEffects.xml><?xml version="1.0" encoding="utf-8"?>
+<w:styles xmlns:wpc="http://schemas.microsoft.com/office/word/2010/wordprocessingCanvas" xmlns:mc="http://schemas.openxmlformats.org/markup-compatibility/2006" xmlns:o="urn:schemas-microsoft-com:office:office" xmlns:r="http://schemas.openxmlformats.org/officeDocument/2006/relationships" xmlns:m="http://schemas.openxmlformats.org/officeDocument/2006/math" xmlns:v="urn:schemas-microsoft-com:vml" xmlns:wp14="http://schemas.microsoft.com/office/word/2010/wordprocessingDrawing" xmlns:wp="http://schemas.openxmlformats.org/drawingml/2006/wordprocessingDrawing" xmlns:w10="urn:schemas-microsoft-com:office:word" xmlns:w="http://schemas.openxmlformats.org/wordprocessingml/2006/main" xmlns:w14="http://schemas.microsoft.com/office/word/2010/wordml" xmlns:wpg="http://schemas.microsoft.com/office/word/2010/wordprocessingGroup" xmlns:wpi="http://schemas.microsoft.com/office/word/2010/wordprocessingInk" xmlns:wne="http://schemas.microsoft.com/office/word/2006/wordml" xmlns:wps="http://schemas.microsoft.com/office/word/2010/wordprocessingShape" mc:Ignorable="w14 wp14">
+  <w:docDefaults>
+    <w:rPrDefault>
+      <w:rPr>
+        <w:rFonts w:asciiTheme="minorHAnsi" w:eastAsiaTheme="minorHAnsi" w:hAnsiTheme="minorHAnsi" w:cstheme="minorBidi"/>
+        <w:sz w:val="22"/>
+        <w:szCs w:val="22"/>
+        <w:lang w:val="en-US" w:eastAsia="en-US" w:bidi="ar-SA"/>
+      </w:rPr>
+    </w:rPrDefault>
+    <w:pPrDefault>
+      <w:pPr>
+        <w:spacing w:after="160" w:line="259" w:lineRule="auto"/>
+      </w:pPr>
+    </w:pPrDefault>
+  </w:docDefaults>
+  <w:latentStyles w:defLockedState="0" w:defUIPriority="99" w:defSemiHidden="1" w:defUnhideWhenUsed="1" w:defQFormat="0" w:count="267">
+    <w:lsdException w:name="Normal" w:semiHidden="0" w:uiPriority="0" w:unhideWhenUsed="0" w:qFormat="1"/>
+    <w:lsdException w:name="heading 1" w:semiHidden="0" w:uiPriority="9" w:unhideWhenUsed="0" w:qFormat="1"/>
+    <w:lsdException w:name="heading 2" w:uiPriority="9" w:qFormat="1"/>
+    <w:lsdException w:name="heading 3" w:uiPriority="9" w:qFormat="1"/>
+    <w:lsdException w:name="heading 4" w:uiPriority="9" w:qFormat="1"/>
+    <w:lsdException w:name="heading 5" w:uiPriority="9" w:qFormat="1"/>
+    <w:lsdException w:name="heading 6" w:uiPriority="9" w:qFormat="1"/>
+    <w:lsdException w:name="heading 7" w:uiPriority="9" w:qFormat="1"/>
+    <w:lsdException w:name="heading 8" w:uiPriority="9" w:qFormat="1"/>
+    <w:lsdException w:name="heading 9" w:uiPriority="9" w:qFormat="1"/>
+    <w:lsdException w:name="toc 1" w:uiPriority="39"/>
+    <w:lsdException w:name="toc 2" w:uiPriority="39"/>
+    <w:lsdException w:name="toc 3" w:uiPriority="39"/>
+    <w:lsdException w:name="toc 4" w:uiPriority="39"/>
+    <w:lsdException w:name="toc 5" w:uiPriority="39"/>
+    <w:lsdException w:name="toc 6" w:uiPriority="39"/>
+    <w:lsdException w:name="toc 7" w:uiPriority="39"/>
+    <w:lsdException w:name="toc 8" w:uiPriority="39"/>
+    <w:lsdException w:name="toc 9" w:uiPriority="39"/>
+    <w:lsdException w:name="caption" w:uiPriority="35" w:qFormat="1"/>
+    <w:lsdException w:name="Title" w:semiHidden="0" w:uiPriority="10" w:unhideWhenUsed="0" w:qFormat="1"/>
+    <w:lsdException w:name="Default Paragraph Font" w:uiPriority="1"/>
+    <w:lsdException w:name="Subtitle" w:semiHidden="0" w:uiPriority="11" w:unhideWhenUsed="0" w:qFormat="1"/>
+    <w:lsdException w:name="Strong" w:semiHidden="0" w:uiPriority="22" w:unhideWhenUsed="0" w:qFormat="1"/>
+    <w:lsdException w:name="Emphasis" w:semiHidden="0" w:uiPriority="20" w:unhideWhenUsed="0" w:qFormat="1"/>
+    <w:lsdException w:name="Table Grid" w:semiHidden="0" w:uiPriority="39" w:unhideWhenUsed="0"/>
+    <w:lsdException w:name="Placeholder Text" w:unhideWhenUsed="0"/>
+    <w:lsdException w:name="No Spacing" w:semiHidden="0" w:uiPriority="1" w:unhideWhenUsed="0" w:qFormat="1"/>
+    <w:lsdException w:name="Light Shading" w:semiHidden="0" w:uiPriority="60" w:unhideWhenUsed="0"/>
+    <w:lsdException w:name="Light List" w:semiHidden="0" w:uiPriority="61" w:unhideWhenUsed="0"/>
+    <w:lsdException w:name="Light Grid" w:semiHidden="0" w:uiPriority="62" w:unhideWhenUsed="0"/>
+    <w:lsdException w:name="Medium Shading 1" w:semiHidden="0" w:uiPriority="63" w:unhideWhenUsed="0"/>
+    <w:lsdException w:name="Medium Shading 2" w:semiHidden="0" w:uiPriority="64" w:unhideWhenUsed="0"/>
+    <w:lsdException w:name="Medium List 1" w:semiHidden="0" w:uiPriority="65" w:unhideWhenUsed="0"/>
+    <w:lsdException w:name="Medium List 2" w:semiHidden="0" w:uiPriority="66" w:unhideWhenUsed="0"/>
+    <w:lsdException w:name="Medium Grid 1" w:semiHidden="0" w:uiPriority="67" w:unhideWhenUsed="0"/>
+    <w:lsdException w:name="Medium Grid 2" w:semiHidden="0" w:uiPriority="68" w:unhideWhenUsed="0"/>
+    <w:lsdException w:name="Medium Grid 3" w:semiHidden="0" w:uiPriority="69" w:unhideWhenUsed="0"/>
+    <w:lsdException w:name="Dark List" w:semiHidden="0" w:uiPriority="70" w:unhideWhenUsed="0"/>
+    <w:lsdException w:name="Colorful Shading" w:semiHidden="0" w:uiPriority="71" w:unhideWhenUsed="0"/>
+    <w:lsdException w:name="Colorful List" w:semiHidden="0" w:uiPriority="72" w:unhideWhenUsed="0"/>
+    <w:lsdException w:name="Colorful Grid" w:semiHidden="0" w:uiPriority="73" w:unhideWhenUsed="0"/>
+    <w:lsdException w:name="Light Shading Accent 1" w:semiHidden="0" w:uiPriority="60" w:unhideWhenUsed="0"/>
+    <w:lsdException w:name="Light List Accent 1" w:semiHidden="0" w:uiPriority="61" w:unhideWhenUsed="0"/>
+    <w:lsdException w:name="Light Grid Accent 1" w:semiHidden="0" w:uiPriority="62" w:unhideWhenUsed="0"/>
+    <w:lsdException w:name="Medium Shading 1 Accent 1" w:semiHidden="0" w:uiPriority="63" w:unhideWhenUsed="0"/>
+    <w:lsdException w:name="Medium Shading 2 Accent 1" w:semiHidden="0" w:uiPriority="64" w:unhideWhenUsed="0"/>
+    <w:lsdException w:name="Medium List 1 Accent 1" w:semiHidden="0" w:uiPriority="65" w:unhideWhenUsed="0"/>
+    <w:lsdException w:name="Revision" w:unhideWhenUsed="0"/>
+    <w:lsdException w:name="List Paragraph" w:semiHidden="0" w:uiPriority="34" w:unhideWhenUsed="0" w:qFormat="1"/>
+    <w:lsdException w:name="Quote" w:semiHidden="0" w:uiPriority="29" w:unhideWhenUsed="0" w:qFormat="1"/>
+    <w:lsdException w:name="Intense Quote" w:semiHidden="0" w:uiPriority="30" w:unhideWhenUsed="0" w:qFormat="1"/>
+    <w:lsdException w:name="Medium List 2 Accent 1" w:semiHidden="0" w:uiPriority="66" w:unhideWhenUsed="0"/>
+    <w:lsdException w:name="Medium Grid 1 Accent 1" w:semiHidden="0" w:uiPriority="67" w:unhideWhenUsed="0"/>
+    <w:lsdException w:name="Medium Grid 2 Accent 1" w:semiHidden="0" w:uiPriority="68" w:unhideWhenUsed="0"/>
+    <w:lsdException w:name="Medium Grid 3 Accent 1" w:semiHidden="0" w:uiPriority="69" w:unhideWhenUsed="0"/>
+    <w:lsdException w:name="Dark List Accent 1" w:semiHidden="0" w:uiPriority="70" w:unhideWhenUsed="0"/>
+    <w:lsdException w:name="Colorful Shading Accent 1" w:semiHidden="0" w:uiPriority="71" w:unhideWhenUsed="0"/>
+    <w:lsdException w:name="Colorful List Accent 1" w:semiHidden="0" w:uiPriority="72" w:unhideWhenUsed="0"/>
+    <w:lsdException w:name="Colorful Grid Accent 1" w:semiHidden="0" w:uiPriority="73" w:unhideWhenUsed="0"/>
+    <w:lsdException w:name="Light Shading Accent 2" w:semiHidden="0" w:uiPriority="60" w:unhideWhenUsed="0"/>
+    <w:lsdException w:name="Light List Accent 2" w:semiHidden="0" w:uiPriority="61" w:unhideWhenUsed="0"/>
+    <w:lsdException w:name="Light Grid Accent 2" w:semiHidden="0" w:uiPriority="62" w:unhideWhenUsed="0"/>
+    <w:lsdException w:name="Medium Shading 1 Accent 2" w:semiHidden="0" w:uiPriority="63" w:unhideWhenUsed="0"/>
+    <w:lsdException w:name="Medium Shading 2 Accent 2" w:semiHidden="0" w:uiPriority="64" w:unhideWhenUsed="0"/>
+    <w:lsdException w:name="Medium List 1 Accent 2" w:semiHidden="0" w:uiPriority="65" w:unhideWhenUsed="0"/>
+    <w:lsdException w:name="Medium List 2 Accent 2" w:semiHidden="0" w:uiPriority="66" w:unhideWhenUsed="0"/>
+    <w:lsdException w:name="Medium Grid 1 Accent 2" w:semiHidden="0" w:uiPriority="67" w:unhideWhenUsed="0"/>
+    <w:lsdException w:name="Medium Grid 2 Accent 2" w:semiHidden="0" w:uiPriority="68" w:unhideWhenUsed="0"/>
+    <w:lsdException w:name="Medium Grid 3 Accent 2" w:semiHidden="0" w:uiPriority="69" w:unhideWhenUsed="0"/>
+    <w:lsdException w:name="Dark List Accent 2" w:semiHidden="0" w:uiPriority="70" w:unhideWhenUsed="0"/>
+    <w:lsdException w:name="Colorful Shading Accent 2" w:semiHidden="0" w:uiPriority="71" w:unhideWhenUsed="0"/>
+    <w:lsdException w:name="Colorful List Accent 2" w:semiHidden="0" w:uiPriority="72" w:unhideWhenUsed="0"/>
+    <w:lsdException w:name="Colorful Grid Accent 2" w:semiHidden="0" w:uiPriority="73" w:unhideWhenUsed="0"/>
+    <w:lsdException w:name="Light Shading Accent 3" w:semiHidden="0" w:uiPriority="60" w:unhideWhenUsed="0"/>
+    <w:lsdException w:name="Light List Accent 3" w:semiHidden="0" w:uiPriority="61" w:unhideWhenUsed="0"/>
+    <w:lsdException w:name="Light Grid Accent 3" w:semiHidden="0" w:uiPriority="62" w:unhideWhenUsed="0"/>
+    <w:lsdException w:name="Medium Shading 1 Accent 3" w:semiHidden="0" w:uiPriority="63" w:unhideWhenUsed="0"/>
+    <w:lsdException w:name="Medium Shading 2 Accent 3" w:semiHidden="0" w:uiPriority="64" w:unhideWhenUsed="0"/>
+    <w:lsdException w:name="Medium List 1 Accent 3" w:semiHidden="0" w:uiPriority="65" w:unhideWhenUsed="0"/>
+    <w:lsdException w:name="Medium List 2 Accent 3" w:semiHidden="0" w:uiPriority="66" w:unhideWhenUsed="0"/>
+    <w:lsdException w:name="Medium Grid 1 Accent 3" w:semiHidden="0" w:uiPriority="67" w:unhideWhenUsed="0"/>
+    <w:lsdException w:name="Medium Grid 2 Accent 3" w:semiHidden="0" w:uiPriority="68" w:unhideWhenUsed="0"/>
+    <w:lsdException w:name="Medium Grid 3 Accent 3" w:semiHidden="0" w:uiPriority="69" w:unhideWhenUsed="0"/>
+    <w:lsdException w:name="Dark List Accent 3" w:semiHidden="0" w:uiPriority="70" w:unhideWhenUsed="0"/>
+    <w:lsdException w:name="Colorful Shading Accent 3" w:semiHidden="0" w:uiPriority="71" w:unhideWhenUsed="0"/>
+    <w:lsdException w:name="Colorful List Accent 3" w:semiHidden="0" w:uiPriority="72" w:unhideWhenUsed="0"/>
+    <w:lsdException w:name="Colorful Grid Accent 3" w:semiHidden="0" w:uiPriority="73" w:unhideWhenUsed="0"/>
+    <w:lsdException w:name="Light Shading Accent 4" w:semiHidden="0" w:uiPriority="60" w:unhideWhenUsed="0"/>
+    <w:lsdException w:name="Light List Accent 4" w:semiHidden="0" w:uiPriority="61" w:unhideWhenUsed="0"/>
+    <w:lsdException w:name="Light Grid Accent 4" w:semiHidden="0" w:uiPriority="62" w:unhideWhenUsed="0"/>
+    <w:lsdException w:name="Medium Shading 1 Accent 4" w:semiHidden="0" w:uiPriority="63" w:unhideWhenUsed="0"/>
+    <w:lsdException w:name="Medium Shading 2 Accent 4" w:semiHidden="0" w:uiPriority="64" w:unhideWhenUsed="0"/>
+    <w:lsdException w:name="Medium List 1 Accent 4" w:semiHidden="0" w:uiPriority="65" w:unhideWhenUsed="0"/>
+    <w:lsdException w:name="Medium List 2 Accent 4" w:semiHidden="0" w:uiPriority="66" w:unhideWhenUsed="0"/>
+    <w:lsdException w:name="Medium Grid 1 Accent 4" w:semiHidden="0" w:uiPriority="67" w:unhideWhenUsed="0"/>
+    <w:lsdException w:name="Medium Grid 2 Accent 4" w:semiHidden="0" w:uiPriority="68" w:unhideWhenUsed="0"/>
+    <w:lsdException w:name="Medium Grid 3 Accent 4" w:semiHidden="0" w:uiPriority="69" w:unhideWhenUsed="0"/>
+    <w:lsdException w:name="Dark List Accent 4" w:semiHidden="0" w:uiPriority="70" w:unhideWhenUsed="0"/>
+    <w:lsdException w:name="Colorful Shading Accent 4" w:semiHidden="0" w:uiPriority="71" w:unhideWhenUsed="0"/>
+    <w:lsdException w:name="Colorful List Accent 4" w:semiHidden="0" w:uiPriority="72" w:unhideWhenUsed="0"/>
+    <w:lsdException w:name="Colorful Grid Accent 4" w:semiHidden="0" w:uiPriority="73" w:unhideWhenUsed="0"/>
+    <w:lsdException w:name="Light Shading Accent 5" w:semiHidden="0" w:uiPriority="60" w:unhideWhenUsed="0"/>
+    <w:lsdException w:name="Light List Accent 5" w:semiHidden="0" w:uiPriority="61" w:unhideWhenUsed="0"/>
+    <w:lsdException w:name="Light Grid Accent 5" w:semiHidden="0" w:uiPriority="62" w:unhideWhenUsed="0"/>
+    <w:lsdException w:name="Medium Shading 1 Accent 5" w:semiHidden="0" w:uiPriority="63" w:unhideWhenUsed="0"/>
+    <w:lsdException w:name="Medium Shading 2 Accent 5" w:semiHidden="0" w:uiPriority="64" w:unhideWhenUsed="0"/>
+    <w:lsdException w:name="Medium List 1 Accent 5" w:semiHidden="0" w:uiPriority="65" w:unhideWhenUsed="0"/>
+    <w:lsdException w:name="Medium List 2 Accent 5" w:semiHidden="0" w:uiPriority="66" w:unhideWhenUsed="0"/>
+    <w:lsdException w:name="Medium Grid 1 Accent 5" w:semiHidden="0" w:uiPriority="67" w:unhideWhenUsed="0"/>
+    <w:lsdException w:name="Medium Grid 2 Accent 5" w:semiHidden="0" w:uiPriority="68" w:unhideWhenUsed="0"/>
+    <w:lsdException w:name="Medium Grid 3 Accent 5" w:semiHidden="0" w:uiPriority="69" w:unhideWhenUsed="0"/>
+    <w:lsdException w:name="Dark List Accent 5" w:semiHidden="0" w:uiPriority="70" w:unhideWhenUsed="0"/>
+    <w:lsdException w:name="Colorful Shading Accent 5" w:semiHidden="0" w:uiPriority="71" w:unhideWhenUsed="0"/>
+    <w:lsdException w:name="Colorful List Accent 5" w:semiHidden="0" w:uiPriority="72" w:unhideWhenUsed="0"/>
+    <w:lsdException w:name="Colorful Grid Accent 5" w:semiHidden="0" w:uiPriority="73" w:unhideWhenUsed="0"/>
+    <w:lsdException w:name="Light Shading Accent 6" w:semiHidden="0" w:uiPriority="60" w:unhideWhenUsed="0"/>
+    <w:lsdException w:name="Light List Accent 6" w:semiHidden="0" w:uiPriority="61" w:unhideWhenUsed="0"/>
+    <w:lsdException w:name="Light Grid Accent 6" w:semiHidden="0" w:uiPriority="62" w:unhideWhenUsed="0"/>
+    <w:lsdException w:name="Medium Shading 1 Accent 6" w:semiHidden="0" w:uiPriority="63" w:unhideWhenUsed="0"/>
+    <w:lsdException w:name="Medium Shading 2 Accent 6" w:semiHidden="0" w:uiPriority="64" w:unhideWhenUsed="0"/>
+    <w:lsdException w:name="Medium List 1 Accent 6" w:semiHidden="0" w:uiPriority="65" w:unhideWhenUsed="0"/>
+    <w:lsdException w:name="Medium List 2 Accent 6" w:semiHidden="0" w:uiPriority="66" w:unhideWhenUsed="0"/>
+    <w:lsdException w:name="Medium Grid 1 Accent 6" w:semiHidden="0" w:uiPriority="67" w:unhideWhenUsed="0"/>
+    <w:lsdException w:name="Medium Grid 2 Accent 6" w:semiHidden="0" w:uiPriority="68" w:unhideWhenUsed="0"/>
+    <w:lsdException w:name="Medium Grid 3 Accent 6" w:semiHidden="0" w:uiPriority="69" w:unhideWhenUsed="0"/>
+    <w:lsdException w:name="Dark List Accent 6" w:semiHidden="0" w:uiPriority="70" w:unhideWhenUsed="0"/>
+    <w:lsdException w:name="Colorful Shading Accent 6" w:semiHidden="0" w:uiPriority="71" w:unhideWhenUsed="0"/>
+    <w:lsdException w:name="Colorful List Accent 6" w:semiHidden="0" w:uiPriority="72" w:unhideWhenUsed="0"/>
+    <w:lsdException w:name="Colorful Grid Accent 6" w:semiHidden="0" w:uiPriority="73" w:unhideWhenUsed="0"/>
+    <w:lsdException w:name="Subtle Emphasis" w:semiHidden="0" w:uiPriority="19" w:unhideWhenUsed="0" w:qFormat="1"/>
+    <w:lsdException w:name="Intense Emphasis" w:semiHidden="0" w:uiPriority="21" w:unhideWhenUsed="0" w:qFormat="1"/>
+    <w:lsdException w:name="Subtle Reference" w:semiHidden="0" w:uiPriority="31" w:unhideWhenUsed="0" w:qFormat="1"/>
+    <w:lsdException w:name="Intense Reference" w:semiHidden="0" w:uiPriority="32" w:unhideWhenUsed="0" w:qFormat="1"/>
+    <w:lsdException w:name="Book Title" w:semiHidden="0" w:uiPriority="33" w:unhideWhenUsed="0" w:qFormat="1"/>
+    <w:lsdException w:name="Bibliography" w:uiPriority="37"/>
+    <w:lsdException w:name="TOC Heading" w:uiPriority="39" w:qFormat="1"/>
+  </w:latentStyles>
+  <w:style w:type="paragraph" w:default="1" w:styleId="Normal">
+    <w:name w:val="Normal"/>
+    <w:qFormat/>
+  </w:style>
+  <w:style w:type="paragraph" w:styleId="Heading1">
+    <w:name w:val="heading 1"/>
+    <w:basedOn w:val="Normal"/>
+    <w:next w:val="Normal"/>
+    <w:link w:val="Heading1Char"/>
+    <w:uiPriority w:val="9"/>
+    <w:qFormat/>
+    <w:rsid w:val="00103099"/>
+    <w:pPr>
+      <w:keepNext/>
+      <w:keepLines/>
+      <w:spacing w:before="240" w:after="0"/>
+      <w:outlineLvl w:val="0"/>
+    </w:pPr>
+    <w:rPr>
+      <w:rFonts w:asciiTheme="majorHAnsi" w:eastAsiaTheme="majorEastAsia" w:hAnsiTheme="majorHAnsi" w:cstheme="majorBidi"/>
+      <w:color w:val="2F5496" w:themeColor="accent1" w:themeShade="BF"/>
+      <w:sz w:val="32"/>
+      <w:szCs w:val="32"/>
+    </w:rPr>
+  </w:style>
+  <w:style w:type="paragraph" w:styleId="Heading2">
+    <w:name w:val="heading 2"/>
+    <w:basedOn w:val="Normal"/>
+    <w:next w:val="Normal"/>
+    <w:link w:val="Heading2Char"/>
+    <w:uiPriority w:val="9"/>
+    <w:unhideWhenUsed/>
+    <w:qFormat/>
+    <w:rsid w:val="000A7F0D"/>
+    <w:pPr>
+      <w:keepNext/>
+      <w:keepLines/>
+      <w:spacing w:before="200" w:after="0"/>
+      <w:outlineLvl w:val="1"/>
+    </w:pPr>
+    <w:rPr>
+      <w:rFonts w:asciiTheme="majorHAnsi" w:eastAsiaTheme="majorEastAsia" w:hAnsiTheme="majorHAnsi" w:cstheme="majorBidi"/>
+      <w:b/>
+      <w:bCs/>
+      <w:color w:val="4472C4" w:themeColor="accent1"/>
+      <w:sz w:val="26"/>
+      <w:szCs w:val="26"/>
+    </w:rPr>
+  </w:style>
+  <w:style w:type="character" w:default="1" w:styleId="DefaultParagraphFont">
+    <w:name w:val="Default Paragraph Font"/>
+    <w:uiPriority w:val="1"/>
+    <w:semiHidden/>
+    <w:unhideWhenUsed/>
+  </w:style>
+  <w:style w:type="table" w:default="1" w:styleId="TableNormal">
+    <w:name w:val="Normal Table"/>
+    <w:uiPriority w:val="99"/>
+    <w:semiHidden/>
+    <w:unhideWhenUsed/>
+    <w:tblPr>
+      <w:tblInd w:w="0" w:type="dxa"/>
+      <w:tblCellMar>
+        <w:top w:w="0" w:type="dxa"/>
+        <w:left w:w="108" w:type="dxa"/>
+        <w:bottom w:w="0" w:type="dxa"/>
+        <w:right w:w="108" w:type="dxa"/>
+      </w:tblCellMar>
+    </w:tblPr>
+  </w:style>
+  <w:style w:type="numbering" w:default="1" w:styleId="NoList">
+    <w:name w:val="No List"/>
+    <w:uiPriority w:val="99"/>
+    <w:semiHidden/>
+    <w:unhideWhenUsed/>
+  </w:style>
+  <w:style w:type="table" w:styleId="TableGrid">
+    <w:name w:val="Table Grid"/>
+    <w:basedOn w:val="TableNormal"/>
+    <w:uiPriority w:val="39"/>
+    <w:rsid w:val="00062AB9"/>
+    <w:pPr>
+      <w:spacing w:after="0" w:line="240" w:lineRule="auto"/>
+    </w:pPr>
+    <w:tblPr>
+      <w:tblBorders>
+        <w:top w:val="single" w:sz="4" w:space="0" w:color="auto"/>
+        <w:left w:val="single" w:sz="4" w:space="0" w:color="auto"/>
+        <w:bottom w:val="single" w:sz="4" w:space="0" w:color="auto"/>
+        <w:right w:val="single" w:sz="4" w:space="0" w:color="auto"/>
+        <w:insideH w:val="single" w:sz="4" w:space="0" w:color="auto"/>
+        <w:insideV w:val="single" w:sz="4" w:space="0" w:color="auto"/>
+      </w:tblBorders>
+    </w:tblPr>
+  </w:style>
+  <w:style w:type="character" w:customStyle="1" w:styleId="Heading2Char">
+    <w:name w:val="Heading 2 Char"/>
+    <w:basedOn w:val="DefaultParagraphFont"/>
+    <w:link w:val="Heading2"/>
+    <w:uiPriority w:val="9"/>
+    <w:rsid w:val="000A7F0D"/>
+    <w:rPr>
+      <w:rFonts w:asciiTheme="majorHAnsi" w:eastAsiaTheme="majorEastAsia" w:hAnsiTheme="majorHAnsi" w:cstheme="majorBidi"/>
+      <w:b/>
+      <w:bCs/>
+      <w:color w:val="4472C4" w:themeColor="accent1"/>
+      <w:sz w:val="26"/>
+      <w:szCs w:val="26"/>
+    </w:rPr>
+  </w:style>
+  <w:style w:type="paragraph" w:styleId="NoSpacing">
+    <w:name w:val="No Spacing"/>
+    <w:link w:val="NoSpacingChar"/>
+    <w:uiPriority w:val="1"/>
+    <w:qFormat/>
+    <w:rsid w:val="00041CFF"/>
+    <w:pPr>
+      <w:spacing w:after="0" w:line="240" w:lineRule="auto"/>
+    </w:pPr>
+    <w:rPr>
+      <w:rFonts w:eastAsiaTheme="minorEastAsia"/>
+    </w:rPr>
+  </w:style>
+  <w:style w:type="character" w:customStyle="1" w:styleId="NoSpacingChar">
+    <w:name w:val="No Spacing Char"/>
+    <w:basedOn w:val="DefaultParagraphFont"/>
+    <w:link w:val="NoSpacing"/>
+    <w:uiPriority w:val="1"/>
+    <w:rsid w:val="00041CFF"/>
+    <w:rPr>
+      <w:rFonts w:eastAsiaTheme="minorEastAsia"/>
+    </w:rPr>
+  </w:style>
+  <w:style w:type="character" w:customStyle="1" w:styleId="Heading1Char">
+    <w:name w:val="Heading 1 Char"/>
+    <w:basedOn w:val="DefaultParagraphFont"/>
+    <w:link w:val="Heading1"/>
+    <w:uiPriority w:val="9"/>
+    <w:rsid w:val="00103099"/>
+    <w:rPr>
+      <w:rFonts w:asciiTheme="majorHAnsi" w:eastAsiaTheme="majorEastAsia" w:hAnsiTheme="majorHAnsi" w:cstheme="majorBidi"/>
+      <w:color w:val="2F5496" w:themeColor="accent1" w:themeShade="BF"/>
+      <w:sz w:val="32"/>
+      <w:szCs w:val="32"/>
+    </w:rPr>
+  </w:style>
+  <w:style w:type="table" w:customStyle="1" w:styleId="GridTable4Accent1">
+    <w:name w:val="Grid Table 4 Accent 1"/>
+    <w:basedOn w:val="TableNormal"/>
+    <w:uiPriority w:val="49"/>
+    <w:rsid w:val="009B5C13"/>
+    <w:pPr>
+      <w:spacing w:after="0" w:line="240" w:lineRule="auto"/>
+    </w:pPr>
+    <w:tblPr>
+      <w:tblStyleRowBandSize w:val="1"/>
+      <w:tblStyleColBandSize w:val="1"/>
+      <w:tblBorders>
+        <w:top w:val="single" w:sz="4" w:space="0" w:color="8EAADB" w:themeColor="accent1" w:themeTint="99"/>
+        <w:left w:val="single" w:sz="4" w:space="0" w:color="8EAADB" w:themeColor="accent1" w:themeTint="99"/>
+        <w:bottom w:val="single" w:sz="4" w:space="0" w:color="8EAADB" w:themeColor="accent1" w:themeTint="99"/>
+        <w:right w:val="single" w:sz="4" w:space="0" w:color="8EAADB" w:themeColor="accent1" w:themeTint="99"/>
+        <w:insideH w:val="single" w:sz="4" w:space="0" w:color="8EAADB" w:themeColor="accent1" w:themeTint="99"/>
+        <w:insideV w:val="single" w:sz="4" w:space="0" w:color="8EAADB" w:themeColor="accent1" w:themeTint="99"/>
+      </w:tblBorders>
+    </w:tblPr>
+    <w:tblStylePr w:type="firstRow">
+      <w:rPr>
+        <w:b/>
+        <w:bCs/>
+        <w:color w:val="FFFFFF" w:themeColor="background1"/>
+      </w:rPr>
+      <w:tblPr/>
+      <w:tcPr>
+        <w:tcBorders>
+          <w:top w:val="single" w:sz="4" w:space="0" w:color="4472C4" w:themeColor="accent1"/>
+          <w:left w:val="single" w:sz="4" w:space="0" w:color="4472C4" w:themeColor="accent1"/>
+          <w:bottom w:val="single" w:sz="4" w:space="0" w:color="4472C4" w:themeColor="accent1"/>
+          <w:right w:val="single" w:sz="4" w:space="0" w:color="4472C4" w:themeColor="accent1"/>
+          <w:insideH w:val="nil"/>
+          <w:insideV w:val="nil"/>
+        </w:tcBorders>
+        <w:shd w:val="clear" w:color="auto" w:fill="4472C4" w:themeFill="accent1"/>
+      </w:tcPr>
+    </w:tblStylePr>
+    <w:tblStylePr w:type="lastRow">
+      <w:rPr>
+        <w:b/>
+        <w:bCs/>
+      </w:rPr>
+      <w:tblPr/>
+      <w:tcPr>
+        <w:tcBorders>
+          <w:top w:val="double" w:sz="4" w:space="0" w:color="4472C4" w:themeColor="accent1"/>
+        </w:tcBorders>
+      </w:tcPr>
+    </w:tblStylePr>
+    <w:tblStylePr w:type="firstCol">
+      <w:rPr>
+        <w:b/>
+        <w:bCs/>
+      </w:rPr>
+    </w:tblStylePr>
+    <w:tblStylePr w:type="lastCol">
+      <w:rPr>
+        <w:b/>
+        <w:bCs/>
+      </w:rPr>
+    </w:tblStylePr>
+    <w:tblStylePr w:type="band1Vert">
+      <w:tblPr/>
+      <w:tcPr>
+        <w:shd w:val="clear" w:color="auto" w:fill="D9E2F3" w:themeFill="accent1" w:themeFillTint="33"/>
+      </w:tcPr>
+    </w:tblStylePr>
+    <w:tblStylePr w:type="band1Horz">
+      <w:tblPr/>
+      <w:tcPr>
+        <w:shd w:val="clear" w:color="auto" w:fill="D9E2F3" w:themeFill="accent1" w:themeFillTint="33"/>
+      </w:tcPr>
+    </w:tblStylePr>
+  </w:style>
+  <w:style w:type="paragraph" w:styleId="ListParagraph">
+    <w:name w:val="List Paragraph"/>
+    <w:basedOn w:val="Normal"/>
+    <w:uiPriority w:val="34"/>
+    <w:qFormat/>
+    <w:rsid w:val="00B55097"/>
+    <w:pPr>
+      <w:ind w:left="720"/>
+      <w:contextualSpacing/>
+    </w:pPr>
+  </w:style>
+  <w:style w:type="character" w:styleId="Hyperlink">
+    <w:name w:val="Hyperlink"/>
+    <w:basedOn w:val="DefaultParagraphFont"/>
+    <w:uiPriority w:val="99"/>
+    <w:unhideWhenUsed/>
+    <w:rsid w:val="00DC01A5"/>
+    <w:rPr>
+      <w:color w:val="0563C1" w:themeColor="hyperlink"/>
+      <w:u w:val="single"/>
+    </w:rPr>
+  </w:style>
+  <w:style w:type="character" w:customStyle="1" w:styleId="UnresolvedMention">
+    <w:name w:val="Unresolved Mention"/>
+    <w:basedOn w:val="DefaultParagraphFont"/>
+    <w:uiPriority w:val="99"/>
+    <w:semiHidden/>
+    <w:unhideWhenUsed/>
+    <w:rsid w:val="00DC01A5"/>
+    <w:rPr>
+      <w:color w:val="808080"/>
+      <w:shd w:val="clear" w:color="auto" w:fill="E6E6E6"/>
+    </w:rPr>
+  </w:style>
+  <w:style w:type="paragraph" w:styleId="TOCHeading">
+    <w:name w:val="TOC Heading"/>
+    <w:basedOn w:val="Heading1"/>
+    <w:next w:val="Normal"/>
+    <w:uiPriority w:val="39"/>
+    <w:unhideWhenUsed/>
+    <w:qFormat/>
+    <w:rsid w:val="00E32144"/>
+    <w:pPr>
+      <w:outlineLvl w:val="9"/>
+    </w:pPr>
+  </w:style>
+  <w:style w:type="paragraph" w:styleId="TOC1">
+    <w:name w:val="toc 1"/>
+    <w:basedOn w:val="Normal"/>
+    <w:next w:val="Normal"/>
+    <w:autoRedefine/>
+    <w:uiPriority w:val="39"/>
+    <w:unhideWhenUsed/>
+    <w:rsid w:val="00E32144"/>
+    <w:pPr>
+      <w:spacing w:after="100"/>
+    </w:pPr>
+  </w:style>
+  <w:style w:type="paragraph" w:styleId="TOC2">
+    <w:name w:val="toc 2"/>
+    <w:basedOn w:val="Normal"/>
+    <w:next w:val="Normal"/>
+    <w:autoRedefine/>
+    <w:uiPriority w:val="39"/>
+    <w:unhideWhenUsed/>
+    <w:rsid w:val="00E32144"/>
+    <w:pPr>
+      <w:spacing w:after="100"/>
+      <w:ind w:left="220"/>
+    </w:pPr>
+  </w:style>
+  <w:style w:type="paragraph" w:styleId="BalloonText">
+    <w:name w:val="Balloon Text"/>
+    <w:basedOn w:val="Normal"/>
+    <w:link w:val="BalloonTextChar"/>
+    <w:uiPriority w:val="99"/>
+    <w:semiHidden/>
+    <w:unhideWhenUsed/>
+    <w:rsid w:val="006C51A9"/>
+    <w:pPr>
+      <w:spacing w:after="0" w:line="240" w:lineRule="auto"/>
+    </w:pPr>
+    <w:rPr>
+      <w:rFonts w:ascii="Tahoma" w:hAnsi="Tahoma" w:cs="Tahoma"/>
+      <w:sz w:val="16"/>
+      <w:szCs w:val="16"/>
+    </w:rPr>
+  </w:style>
+  <w:style w:type="character" w:customStyle="1" w:styleId="BalloonTextChar">
+    <w:name w:val="Balloon Text Char"/>
+    <w:basedOn w:val="DefaultParagraphFont"/>
+    <w:link w:val="BalloonText"/>
+    <w:uiPriority w:val="99"/>
+    <w:semiHidden/>
+    <w:rsid w:val="006C51A9"/>
+    <w:rPr>
+      <w:rFonts w:ascii="Tahoma" w:hAnsi="Tahoma" w:cs="Tahoma"/>
+      <w:sz w:val="16"/>
+      <w:szCs w:val="16"/>
+    </w:rPr>
+  </w:style>
 </w:styles>
 </file>
 
 <file path=word/glossary/document.xml><?xml version="1.0" encoding="utf-8"?>
-<w:glossaryDocument xmlns:wpc="http://schemas.microsoft.com/office/word/2010/wordprocessingCanvas" xmlns:cx="http://schemas.microsoft.com/office/drawing/2014/chartex" xmlns:cx1="http://schemas.microsoft.com/office/drawing/2015/9/8/chartex" xmlns:cx2="http://schemas.microsoft.com/office/drawing/2015/10/21/chartex" xmlns:cx3="http://schemas.microsoft.com/office/drawing/2016/5/9/chartex" xmlns:cx4="http://schemas.microsoft.com/office/drawing/2016/5/10/chartex" xmlns:cx5="http://schemas.microsoft.com/office/drawing/2016/5/11/chartex" xmlns:cx6="http://schemas.microsoft.com/office/drawing/2016/5/12/chartex" xmlns:cx7="http://schemas.microsoft.com/office/drawing/2016/5/13/chartex" xmlns:cx8="http://schemas.microsoft.com/office/drawing/2016/5/14/chartex" xmlns:mc="http://schemas.openxmlformats.org/markup-compatibility/2006" xmlns:aink="http://schemas.microsoft.com/office/drawing/2016/ink" xmlns:am3d="http://schemas.microsoft.com/office/drawing/2017/model3d" xmlns:o="urn:schemas-microsoft-com:office:office" xmlns:r="http://schemas.openxmlformats.org/officeDocument/2006/relationships" xmlns:m="http://schemas.openxmlformats.org/officeDocument/2006/math" xmlns:v="urn:schemas-microsoft-com:vml" xmlns:wp14="http://schemas.microsoft.com/office/word/2010/wordprocessingDrawing" xmlns:wp="http://schemas.openxmlformats.org/drawingml/2006/wordprocessingDrawing" xmlns:w10="urn:schemas-microsoft-com:office:word" xmlns:w="http://schemas.openxmlformats.org/wordprocessingml/2006/main" xmlns:w14="http://schemas.microsoft.com/office/word/2010/wordml" xmlns:w15="http://schemas.microsoft.com/office/word/2012/wordml" xmlns:w16cid="http://schemas.microsoft.com/office/word/2016/wordml/cid" xmlns:w16se="http://schemas.microsoft.com/office/word/2015/wordml/symex" xmlns:wpg="http://schemas.microsoft.com/office/word/2010/wordprocessingGroup" xmlns:wpi="http://schemas.microsoft.com/office/word/2010/wordprocessingInk" xmlns:wne="http://schemas.microsoft.com/office/word/2006/wordml" xmlns:wps="http://schemas.microsoft.com/office/word/2010/wordprocessingShape" mc:Ignorable="w14 w15 w16se w16cid wp14">
+<w:glossaryDocument xmlns:wpc="http://schemas.microsoft.com/office/word/2010/wordprocessingCanvas" xmlns:mc="http://schemas.openxmlformats.org/markup-compatibility/2006" xmlns:o="urn:schemas-microsoft-com:office:office" xmlns:r="http://schemas.openxmlformats.org/officeDocument/2006/relationships" xmlns:m="http://schemas.openxmlformats.org/officeDocument/2006/math" xmlns:v="urn:schemas-microsoft-com:vml" xmlns:wp14="http://schemas.microsoft.com/office/word/2010/wordprocessingDrawing" xmlns:wp="http://schemas.openxmlformats.org/drawingml/2006/wordprocessingDrawing" xmlns:w10="urn:schemas-microsoft-com:office:word" xmlns:w="http://schemas.openxmlformats.org/wordprocessingml/2006/main" xmlns:w14="http://schemas.microsoft.com/office/word/2010/wordml" xmlns:wpg="http://schemas.microsoft.com/office/word/2010/wordprocessingGroup" xmlns:wpi="http://schemas.microsoft.com/office/word/2010/wordprocessingInk" xmlns:wne="http://schemas.microsoft.com/office/word/2006/wordml" xmlns:wps="http://schemas.microsoft.com/office/word/2010/wordprocessingShape" mc:Ignorable="w14 wp14">
   <w:docParts>
     <w:docPart>
       <w:docPartPr>
@@ -3527,7 +3413,7 @@
           </w:pPr>
           <w:r>
             <w:rPr>
-              <w:color w:val="2F5496" w:themeColor="accent1" w:themeShade="BF"/>
+              <w:color w:val="365F91" w:themeColor="accent1" w:themeShade="BF"/>
               <w:sz w:val="24"/>
               <w:szCs w:val="24"/>
             </w:rPr>
@@ -3559,7 +3445,7 @@
           <w:r>
             <w:rPr>
               <w:rFonts w:asciiTheme="majorHAnsi" w:eastAsiaTheme="majorEastAsia" w:hAnsiTheme="majorHAnsi" w:cstheme="majorBidi"/>
-              <w:color w:val="4472C4" w:themeColor="accent1"/>
+              <w:color w:val="4F81BD" w:themeColor="accent1"/>
               <w:sz w:val="88"/>
               <w:szCs w:val="88"/>
             </w:rPr>
@@ -3590,7 +3476,7 @@
           </w:pPr>
           <w:r>
             <w:rPr>
-              <w:color w:val="2F5496" w:themeColor="accent1" w:themeShade="BF"/>
+              <w:color w:val="365F91" w:themeColor="accent1" w:themeShade="BF"/>
               <w:sz w:val="24"/>
               <w:szCs w:val="24"/>
             </w:rPr>
@@ -3621,42 +3507,11 @@
           </w:pPr>
           <w:r>
             <w:rPr>
-              <w:color w:val="4472C4" w:themeColor="accent1"/>
+              <w:color w:val="4F81BD" w:themeColor="accent1"/>
               <w:sz w:val="28"/>
               <w:szCs w:val="28"/>
             </w:rPr>
             <w:t>[Author name]</w:t>
-          </w:r>
-        </w:p>
-      </w:docPartBody>
-    </w:docPart>
-    <w:docPart>
-      <w:docPartPr>
-        <w:name w:val="278729DEDFD24539AEC15A6577DA9DB8"/>
-        <w:category>
-          <w:name w:val="General"/>
-          <w:gallery w:val="placeholder"/>
-        </w:category>
-        <w:types>
-          <w:type w:val="bbPlcHdr"/>
-        </w:types>
-        <w:behaviors>
-          <w:behavior w:val="content"/>
-        </w:behaviors>
-        <w:guid w:val="{A295B120-D1F0-4BBF-A669-C3D6A68230F5}"/>
-      </w:docPartPr>
-      <w:docPartBody>
-        <w:p>
-          <w:pPr>
-            <w:pStyle w:val="278729DEDFD24539AEC15A6577DA9DB8"/>
-          </w:pPr>
-          <w:r>
-            <w:rPr>
-              <w:color w:val="4472C4" w:themeColor="accent1"/>
-              <w:sz w:val="28"/>
-              <w:szCs w:val="28"/>
-            </w:rPr>
-            <w:t>[Date]</w:t>
           </w:r>
         </w:p>
       </w:docPartBody>
@@ -3666,7 +3521,7 @@
 </file>
 
 <file path=word/glossary/fontTable.xml><?xml version="1.0" encoding="utf-8"?>
-<w:fonts xmlns:mc="http://schemas.openxmlformats.org/markup-compatibility/2006" xmlns:r="http://schemas.openxmlformats.org/officeDocument/2006/relationships" xmlns:w="http://schemas.openxmlformats.org/wordprocessingml/2006/main" xmlns:w14="http://schemas.microsoft.com/office/word/2010/wordml" xmlns:w15="http://schemas.microsoft.com/office/word/2012/wordml" xmlns:w16cid="http://schemas.microsoft.com/office/word/2016/wordml/cid" xmlns:w16se="http://schemas.microsoft.com/office/word/2015/wordml/symex" mc:Ignorable="w14 w15 w16se w16cid">
+<w:fonts xmlns:mc="http://schemas.openxmlformats.org/markup-compatibility/2006" xmlns:r="http://schemas.openxmlformats.org/officeDocument/2006/relationships" xmlns:w="http://schemas.openxmlformats.org/wordprocessingml/2006/main" xmlns:w14="http://schemas.microsoft.com/office/word/2010/wordml" mc:Ignorable="w14">
   <w:font w:name="Symbol">
     <w:panose1 w:val="05050102010706020507"/>
     <w:charset w:val="02"/>
@@ -3679,14 +3534,14 @@
     <w:charset w:val="00"/>
     <w:family w:val="roman"/>
     <w:pitch w:val="variable"/>
-    <w:sig w:usb0="E0002EFF" w:usb1="C000785B" w:usb2="00000009" w:usb3="00000000" w:csb0="000001FF" w:csb1="00000000"/>
+    <w:sig w:usb0="E0002AFF" w:usb1="C0007841" w:usb2="00000009" w:usb3="00000000" w:csb0="000001FF" w:csb1="00000000"/>
   </w:font>
   <w:font w:name="Courier New">
     <w:panose1 w:val="02070309020205020404"/>
     <w:charset w:val="00"/>
     <w:family w:val="modern"/>
     <w:pitch w:val="fixed"/>
-    <w:sig w:usb0="E0002EFF" w:usb1="C0007843" w:usb2="00000009" w:usb3="00000000" w:csb0="000001FF" w:csb1="00000000"/>
+    <w:sig w:usb0="E0002AFF" w:usb1="C0007843" w:usb2="00000009" w:usb3="00000000" w:csb0="000001FF" w:csb1="00000000"/>
   </w:font>
   <w:font w:name="Wingdings">
     <w:panose1 w:val="05000000000000000000"/>
@@ -3700,34 +3555,47 @@
     <w:charset w:val="00"/>
     <w:family w:val="swiss"/>
     <w:pitch w:val="variable"/>
-    <w:sig w:usb0="E0002AFF" w:usb1="C000247B" w:usb2="00000009" w:usb3="00000000" w:csb0="000001FF" w:csb1="00000000"/>
+    <w:sig w:usb0="E00002FF" w:usb1="4000ACFF" w:usb2="00000001" w:usb3="00000000" w:csb0="0000019F" w:csb1="00000000"/>
   </w:font>
   <w:font w:name="Calibri Light">
     <w:panose1 w:val="020F0302020204030204"/>
     <w:charset w:val="00"/>
     <w:family w:val="swiss"/>
     <w:pitch w:val="variable"/>
-    <w:sig w:usb0="E0002AFF" w:usb1="C000247B" w:usb2="00000009" w:usb3="00000000" w:csb0="000001FF" w:csb1="00000000"/>
+    <w:sig w:usb0="A00002EF" w:usb1="4000207B" w:usb2="00000000" w:usb3="00000000" w:csb0="0000019F" w:csb1="00000000"/>
+  </w:font>
+  <w:font w:name="Tahoma">
+    <w:panose1 w:val="020B0604030504040204"/>
+    <w:charset w:val="00"/>
+    <w:family w:val="swiss"/>
+    <w:pitch w:val="variable"/>
+    <w:sig w:usb0="E1002EFF" w:usb1="C000605B" w:usb2="00000029" w:usb3="00000000" w:csb0="000101FF" w:csb1="00000000"/>
+  </w:font>
+  <w:font w:name="Cambria">
+    <w:panose1 w:val="02040503050406030204"/>
+    <w:charset w:val="00"/>
+    <w:family w:val="roman"/>
+    <w:pitch w:val="variable"/>
+    <w:sig w:usb0="E00002FF" w:usb1="400004FF" w:usb2="00000000" w:usb3="00000000" w:csb0="0000019F" w:csb1="00000000"/>
   </w:font>
 </w:fonts>
 </file>
 
 <file path=word/glossary/settings.xml><?xml version="1.0" encoding="utf-8"?>
-<w:settings xmlns:mc="http://schemas.openxmlformats.org/markup-compatibility/2006" xmlns:o="urn:schemas-microsoft-com:office:office" xmlns:r="http://schemas.openxmlformats.org/officeDocument/2006/relationships" xmlns:m="http://schemas.openxmlformats.org/officeDocument/2006/math" xmlns:v="urn:schemas-microsoft-com:vml" xmlns:w10="urn:schemas-microsoft-com:office:word" xmlns:w="http://schemas.openxmlformats.org/wordprocessingml/2006/main" xmlns:w14="http://schemas.microsoft.com/office/word/2010/wordml" xmlns:w15="http://schemas.microsoft.com/office/word/2012/wordml" xmlns:w16cid="http://schemas.microsoft.com/office/word/2016/wordml/cid" xmlns:w16se="http://schemas.microsoft.com/office/word/2015/wordml/symex" xmlns:sl="http://schemas.openxmlformats.org/schemaLibrary/2006/main" mc:Ignorable="w14 w15 w16se w16cid">
+<w:settings xmlns:mc="http://schemas.openxmlformats.org/markup-compatibility/2006" xmlns:o="urn:schemas-microsoft-com:office:office" xmlns:r="http://schemas.openxmlformats.org/officeDocument/2006/relationships" xmlns:m="http://schemas.openxmlformats.org/officeDocument/2006/math" xmlns:v="urn:schemas-microsoft-com:vml" xmlns:w10="urn:schemas-microsoft-com:office:word" xmlns:w="http://schemas.openxmlformats.org/wordprocessingml/2006/main" xmlns:w14="http://schemas.microsoft.com/office/word/2010/wordml" xmlns:sl="http://schemas.openxmlformats.org/schemaLibrary/2006/main" mc:Ignorable="w14">
   <w:view w:val="normal"/>
   <w:defaultTabStop w:val="720"/>
   <w:characterSpacingControl w:val="doNotCompress"/>
   <w:compat>
     <w:useFELayout/>
-    <w:compatSetting w:name="compatibilityMode" w:uri="http://schemas.microsoft.com/office/word" w:val="15"/>
+    <w:compatSetting w:name="compatibilityMode" w:uri="http://schemas.microsoft.com/office/word" w:val="14"/>
     <w:compatSetting w:name="overrideTableStyleFontSizeAndJustification" w:uri="http://schemas.microsoft.com/office/word" w:val="1"/>
     <w:compatSetting w:name="enableOpenTypeFeatures" w:uri="http://schemas.microsoft.com/office/word" w:val="1"/>
     <w:compatSetting w:name="doNotFlipMirrorIndents" w:uri="http://schemas.microsoft.com/office/word" w:val="1"/>
-    <w:compatSetting w:name="differentiateMultirowTableHeaders" w:uri="http://schemas.microsoft.com/office/word" w:val="1"/>
-    <w:compatSetting w:name="useWord2013TrackBottomHyphenation" w:uri="http://schemas.microsoft.com/office/word" w:val="0"/>
   </w:compat>
   <w:rsids>
     <w:rsidRoot w:val="0026602F"/>
+    <w:rsid w:val="00192FB2"/>
     <w:rsid w:val="0026602F"/>
     <w:rsid w:val="00755C55"/>
     <w:rsid w:val="0080001C"/>
@@ -3750,12 +3618,11 @@
   <w:clrSchemeMapping w:bg1="light1" w:t1="dark1" w:bg2="light2" w:t2="dark2" w:accent1="accent1" w:accent2="accent2" w:accent3="accent3" w:accent4="accent4" w:accent5="accent5" w:accent6="accent6" w:hyperlink="hyperlink" w:followedHyperlink="followedHyperlink"/>
   <w:decimalSymbol w:val="."/>
   <w:listSeparator w:val=","/>
-  <w15:chartTrackingRefBased/>
 </w:settings>
 </file>
 
 <file path=word/glossary/styles.xml><?xml version="1.0" encoding="utf-8"?>
-<w:styles xmlns:mc="http://schemas.openxmlformats.org/markup-compatibility/2006" xmlns:r="http://schemas.openxmlformats.org/officeDocument/2006/relationships" xmlns:w="http://schemas.openxmlformats.org/wordprocessingml/2006/main" xmlns:w14="http://schemas.microsoft.com/office/word/2010/wordml" xmlns:w15="http://schemas.microsoft.com/office/word/2012/wordml" xmlns:w16cid="http://schemas.microsoft.com/office/word/2016/wordml/cid" xmlns:w16se="http://schemas.microsoft.com/office/word/2015/wordml/symex" mc:Ignorable="w14 w15 w16se w16cid">
+<w:styles xmlns:mc="http://schemas.openxmlformats.org/markup-compatibility/2006" xmlns:r="http://schemas.openxmlformats.org/officeDocument/2006/relationships" xmlns:w="http://schemas.openxmlformats.org/wordprocessingml/2006/main" xmlns:w14="http://schemas.microsoft.com/office/word/2010/wordml" mc:Ignorable="w14">
   <w:docDefaults>
     <w:rPrDefault>
       <w:rPr>
@@ -3771,382 +3638,144 @@
       </w:pPr>
     </w:pPrDefault>
   </w:docDefaults>
-  <w:latentStyles w:defLockedState="0" w:defUIPriority="99" w:defSemiHidden="0" w:defUnhideWhenUsed="0" w:defQFormat="0" w:count="375">
-    <w:lsdException w:name="Normal" w:uiPriority="0" w:qFormat="1"/>
-    <w:lsdException w:name="heading 1" w:uiPriority="9" w:qFormat="1"/>
-    <w:lsdException w:name="heading 2" w:semiHidden="1" w:uiPriority="9" w:unhideWhenUsed="1" w:qFormat="1"/>
-    <w:lsdException w:name="heading 3" w:semiHidden="1" w:uiPriority="9" w:unhideWhenUsed="1" w:qFormat="1"/>
-    <w:lsdException w:name="heading 4" w:semiHidden="1" w:uiPriority="9" w:unhideWhenUsed="1" w:qFormat="1"/>
-    <w:lsdException w:name="heading 5" w:semiHidden="1" w:uiPriority="9" w:unhideWhenUsed="1" w:qFormat="1"/>
-    <w:lsdException w:name="heading 6" w:semiHidden="1" w:uiPriority="9" w:unhideWhenUsed="1" w:qFormat="1"/>
-    <w:lsdException w:name="heading 7" w:semiHidden="1" w:uiPriority="9" w:unhideWhenUsed="1" w:qFormat="1"/>
-    <w:lsdException w:name="heading 8" w:semiHidden="1" w:uiPriority="9" w:unhideWhenUsed="1" w:qFormat="1"/>
-    <w:lsdException w:name="heading 9" w:semiHidden="1" w:uiPriority="9" w:unhideWhenUsed="1" w:qFormat="1"/>
-    <w:lsdException w:name="index 1" w:semiHidden="1" w:unhideWhenUsed="1"/>
-    <w:lsdException w:name="index 2" w:semiHidden="1" w:unhideWhenUsed="1"/>
-    <w:lsdException w:name="index 3" w:semiHidden="1" w:unhideWhenUsed="1"/>
-    <w:lsdException w:name="index 4" w:semiHidden="1" w:unhideWhenUsed="1"/>
-    <w:lsdException w:name="index 5" w:semiHidden="1" w:unhideWhenUsed="1"/>
-    <w:lsdException w:name="index 6" w:semiHidden="1" w:unhideWhenUsed="1"/>
-    <w:lsdException w:name="index 7" w:semiHidden="1" w:unhideWhenUsed="1"/>
-    <w:lsdException w:name="index 8" w:semiHidden="1" w:unhideWhenUsed="1"/>
-    <w:lsdException w:name="index 9" w:semiHidden="1" w:unhideWhenUsed="1"/>
-    <w:lsdException w:name="toc 1" w:semiHidden="1" w:uiPriority="39" w:unhideWhenUsed="1"/>
-    <w:lsdException w:name="toc 2" w:semiHidden="1" w:uiPriority="39" w:unhideWhenUsed="1"/>
-    <w:lsdException w:name="toc 3" w:semiHidden="1" w:uiPriority="39" w:unhideWhenUsed="1"/>
-    <w:lsdException w:name="toc 4" w:semiHidden="1" w:uiPriority="39" w:unhideWhenUsed="1"/>
-    <w:lsdException w:name="toc 5" w:semiHidden="1" w:uiPriority="39" w:unhideWhenUsed="1"/>
-    <w:lsdException w:name="toc 6" w:semiHidden="1" w:uiPriority="39" w:unhideWhenUsed="1"/>
-    <w:lsdException w:name="toc 7" w:semiHidden="1" w:uiPriority="39" w:unhideWhenUsed="1"/>
-    <w:lsdException w:name="toc 8" w:semiHidden="1" w:uiPriority="39" w:unhideWhenUsed="1"/>
-    <w:lsdException w:name="toc 9" w:semiHidden="1" w:uiPriority="39" w:unhideWhenUsed="1"/>
-    <w:lsdException w:name="Normal Indent" w:semiHidden="1" w:unhideWhenUsed="1"/>
-    <w:lsdException w:name="footnote text" w:semiHidden="1" w:unhideWhenUsed="1"/>
-    <w:lsdException w:name="annotation text" w:semiHidden="1" w:unhideWhenUsed="1"/>
-    <w:lsdException w:name="header" w:semiHidden="1" w:unhideWhenUsed="1"/>
-    <w:lsdException w:name="footer" w:semiHidden="1" w:unhideWhenUsed="1"/>
-    <w:lsdException w:name="index heading" w:semiHidden="1" w:unhideWhenUsed="1"/>
-    <w:lsdException w:name="caption" w:semiHidden="1" w:uiPriority="35" w:unhideWhenUsed="1" w:qFormat="1"/>
-    <w:lsdException w:name="table of figures" w:semiHidden="1" w:unhideWhenUsed="1"/>
-    <w:lsdException w:name="envelope address" w:semiHidden="1" w:unhideWhenUsed="1"/>
-    <w:lsdException w:name="envelope return" w:semiHidden="1" w:unhideWhenUsed="1"/>
-    <w:lsdException w:name="footnote reference" w:semiHidden="1" w:unhideWhenUsed="1"/>
-    <w:lsdException w:name="annotation reference" w:semiHidden="1" w:unhideWhenUsed="1"/>
-    <w:lsdException w:name="line number" w:semiHidden="1" w:unhideWhenUsed="1"/>
-    <w:lsdException w:name="page number" w:semiHidden="1" w:unhideWhenUsed="1"/>
-    <w:lsdException w:name="endnote reference" w:semiHidden="1" w:unhideWhenUsed="1"/>
-    <w:lsdException w:name="endnote text" w:semiHidden="1" w:unhideWhenUsed="1"/>
-    <w:lsdException w:name="table of authorities" w:semiHidden="1" w:unhideWhenUsed="1"/>
-    <w:lsdException w:name="macro" w:semiHidden="1" w:unhideWhenUsed="1"/>
-    <w:lsdException w:name="toa heading" w:semiHidden="1" w:unhideWhenUsed="1"/>
-    <w:lsdException w:name="List" w:semiHidden="1" w:unhideWhenUsed="1"/>
-    <w:lsdException w:name="List Bullet" w:semiHidden="1" w:unhideWhenUsed="1"/>
-    <w:lsdException w:name="List Number" w:semiHidden="1" w:unhideWhenUsed="1"/>
-    <w:lsdException w:name="List 2" w:semiHidden="1" w:unhideWhenUsed="1"/>
-    <w:lsdException w:name="List 3" w:semiHidden="1" w:unhideWhenUsed="1"/>
-    <w:lsdException w:name="List 4" w:semiHidden="1" w:unhideWhenUsed="1"/>
-    <w:lsdException w:name="List 5" w:semiHidden="1" w:unhideWhenUsed="1"/>
-    <w:lsdException w:name="List Bullet 2" w:semiHidden="1" w:unhideWhenUsed="1"/>
-    <w:lsdException w:name="List Bullet 3" w:semiHidden="1" w:unhideWhenUsed="1"/>
-    <w:lsdException w:name="List Bullet 4" w:semiHidden="1" w:unhideWhenUsed="1"/>
-    <w:lsdException w:name="List Bullet 5" w:semiHidden="1" w:unhideWhenUsed="1"/>
-    <w:lsdException w:name="List Number 2" w:semiHidden="1" w:unhideWhenUsed="1"/>
-    <w:lsdException w:name="List Number 3" w:semiHidden="1" w:unhideWhenUsed="1"/>
-    <w:lsdException w:name="List Number 4" w:semiHidden="1" w:unhideWhenUsed="1"/>
-    <w:lsdException w:name="List Number 5" w:semiHidden="1" w:unhideWhenUsed="1"/>
-    <w:lsdException w:name="Title" w:uiPriority="10" w:qFormat="1"/>
-    <w:lsdException w:name="Closing" w:semiHidden="1" w:unhideWhenUsed="1"/>
-    <w:lsdException w:name="Signature" w:semiHidden="1" w:unhideWhenUsed="1"/>
-    <w:lsdException w:name="Default Paragraph Font" w:semiHidden="1" w:uiPriority="1" w:unhideWhenUsed="1"/>
-    <w:lsdException w:name="Body Text" w:semiHidden="1" w:unhideWhenUsed="1"/>
-    <w:lsdException w:name="Body Text Indent" w:semiHidden="1" w:unhideWhenUsed="1"/>
-    <w:lsdException w:name="List Continue" w:semiHidden="1" w:unhideWhenUsed="1"/>
-    <w:lsdException w:name="List Continue 2" w:semiHidden="1" w:unhideWhenUsed="1"/>
-    <w:lsdException w:name="List Continue 3" w:semiHidden="1" w:unhideWhenUsed="1"/>
-    <w:lsdException w:name="List Continue 4" w:semiHidden="1" w:unhideWhenUsed="1"/>
-    <w:lsdException w:name="List Continue 5" w:semiHidden="1" w:unhideWhenUsed="1"/>
-    <w:lsdException w:name="Message Header" w:semiHidden="1" w:unhideWhenUsed="1"/>
-    <w:lsdException w:name="Subtitle" w:uiPriority="11" w:qFormat="1"/>
-    <w:lsdException w:name="Salutation" w:semiHidden="1" w:unhideWhenUsed="1"/>
-    <w:lsdException w:name="Date" w:semiHidden="1" w:unhideWhenUsed="1"/>
-    <w:lsdException w:name="Body Text First Indent" w:semiHidden="1" w:unhideWhenUsed="1"/>
-    <w:lsdException w:name="Body Text First Indent 2" w:semiHidden="1" w:unhideWhenUsed="1"/>
-    <w:lsdException w:name="Note Heading" w:semiHidden="1" w:unhideWhenUsed="1"/>
-    <w:lsdException w:name="Body Text 2" w:semiHidden="1" w:unhideWhenUsed="1"/>
-    <w:lsdException w:name="Body Text 3" w:semiHidden="1" w:unhideWhenUsed="1"/>
-    <w:lsdException w:name="Body Text Indent 2" w:semiHidden="1" w:unhideWhenUsed="1"/>
-    <w:lsdException w:name="Body Text Indent 3" w:semiHidden="1" w:unhideWhenUsed="1"/>
-    <w:lsdException w:name="Block Text" w:semiHidden="1" w:unhideWhenUsed="1"/>
-    <w:lsdException w:name="Hyperlink" w:semiHidden="1" w:unhideWhenUsed="1"/>
-    <w:lsdException w:name="FollowedHyperlink" w:semiHidden="1" w:unhideWhenUsed="1"/>
-    <w:lsdException w:name="Strong" w:uiPriority="22" w:qFormat="1"/>
-    <w:lsdException w:name="Emphasis" w:uiPriority="20" w:qFormat="1"/>
-    <w:lsdException w:name="Document Map" w:semiHidden="1" w:unhideWhenUsed="1"/>
-    <w:lsdException w:name="Plain Text" w:semiHidden="1" w:unhideWhenUsed="1"/>
-    <w:lsdException w:name="E-mail Signature" w:semiHidden="1" w:unhideWhenUsed="1"/>
-    <w:lsdException w:name="HTML Top of Form" w:semiHidden="1" w:unhideWhenUsed="1"/>
-    <w:lsdException w:name="HTML Bottom of Form" w:semiHidden="1" w:unhideWhenUsed="1"/>
-    <w:lsdException w:name="Normal (Web)" w:semiHidden="1" w:unhideWhenUsed="1"/>
-    <w:lsdException w:name="HTML Acronym" w:semiHidden="1" w:unhideWhenUsed="1"/>
-    <w:lsdException w:name="HTML Address" w:semiHidden="1" w:unhideWhenUsed="1"/>
-    <w:lsdException w:name="HTML Cite" w:semiHidden="1" w:unhideWhenUsed="1"/>
-    <w:lsdException w:name="HTML Code" w:semiHidden="1" w:unhideWhenUsed="1"/>
-    <w:lsdException w:name="HTML Definition" w:semiHidden="1" w:unhideWhenUsed="1"/>
-    <w:lsdException w:name="HTML Keyboard" w:semiHidden="1" w:unhideWhenUsed="1"/>
-    <w:lsdException w:name="HTML Preformatted" w:semiHidden="1" w:unhideWhenUsed="1"/>
-    <w:lsdException w:name="HTML Sample" w:semiHidden="1" w:unhideWhenUsed="1"/>
-    <w:lsdException w:name="HTML Typewriter" w:semiHidden="1" w:unhideWhenUsed="1"/>
-    <w:lsdException w:name="HTML Variable" w:semiHidden="1" w:unhideWhenUsed="1"/>
-    <w:lsdException w:name="Normal Table" w:semiHidden="1" w:unhideWhenUsed="1"/>
-    <w:lsdException w:name="annotation subject" w:semiHidden="1" w:unhideWhenUsed="1"/>
-    <w:lsdException w:name="No List" w:semiHidden="1" w:unhideWhenUsed="1"/>
-    <w:lsdException w:name="Outline List 1" w:semiHidden="1" w:unhideWhenUsed="1"/>
-    <w:lsdException w:name="Outline List 2" w:semiHidden="1" w:unhideWhenUsed="1"/>
-    <w:lsdException w:name="Outline List 3" w:semiHidden="1" w:unhideWhenUsed="1"/>
-    <w:lsdException w:name="Table Simple 1" w:semiHidden="1" w:unhideWhenUsed="1"/>
-    <w:lsdException w:name="Table Simple 2" w:semiHidden="1" w:unhideWhenUsed="1"/>
-    <w:lsdException w:name="Table Simple 3" w:semiHidden="1" w:unhideWhenUsed="1"/>
-    <w:lsdException w:name="Table Classic 1" w:semiHidden="1" w:unhideWhenUsed="1"/>
-    <w:lsdException w:name="Table Classic 2" w:semiHidden="1" w:unhideWhenUsed="1"/>
-    <w:lsdException w:name="Table Classic 3" w:semiHidden="1" w:unhideWhenUsed="1"/>
-    <w:lsdException w:name="Table Classic 4" w:semiHidden="1" w:unhideWhenUsed="1"/>
-    <w:lsdException w:name="Table Colorful 1" w:semiHidden="1" w:unhideWhenUsed="1"/>
-    <w:lsdException w:name="Table Colorful 2" w:semiHidden="1" w:unhideWhenUsed="1"/>
-    <w:lsdException w:name="Table Colorful 3" w:semiHidden="1" w:unhideWhenUsed="1"/>
-    <w:lsdException w:name="Table Columns 1" w:semiHidden="1" w:unhideWhenUsed="1"/>
-    <w:lsdException w:name="Table Columns 2" w:semiHidden="1" w:unhideWhenUsed="1"/>
-    <w:lsdException w:name="Table Columns 3" w:semiHidden="1" w:unhideWhenUsed="1"/>
-    <w:lsdException w:name="Table Columns 4" w:semiHidden="1" w:unhideWhenUsed="1"/>
-    <w:lsdException w:name="Table Columns 5" w:semiHidden="1" w:unhideWhenUsed="1"/>
-    <w:lsdException w:name="Table Grid 1" w:semiHidden="1" w:unhideWhenUsed="1"/>
-    <w:lsdException w:name="Table Grid 2" w:semiHidden="1" w:unhideWhenUsed="1"/>
-    <w:lsdException w:name="Table Grid 3" w:semiHidden="1" w:unhideWhenUsed="1"/>
-    <w:lsdException w:name="Table Grid 4" w:semiHidden="1" w:unhideWhenUsed="1"/>
-    <w:lsdException w:name="Table Grid 5" w:semiHidden="1" w:unhideWhenUsed="1"/>
-    <w:lsdException w:name="Table Grid 6" w:semiHidden="1" w:unhideWhenUsed="1"/>
-    <w:lsdException w:name="Table Grid 7" w:semiHidden="1" w:unhideWhenUsed="1"/>
-    <w:lsdException w:name="Table Grid 8" w:semiHidden="1" w:unhideWhenUsed="1"/>
-    <w:lsdException w:name="Table List 1" w:semiHidden="1" w:unhideWhenUsed="1"/>
-    <w:lsdException w:name="Table List 2" w:semiHidden="1" w:unhideWhenUsed="1"/>
-    <w:lsdException w:name="Table List 3" w:semiHidden="1" w:unhideWhenUsed="1"/>
-    <w:lsdException w:name="Table List 4" w:semiHidden="1" w:unhideWhenUsed="1"/>
-    <w:lsdException w:name="Table List 5" w:semiHidden="1" w:unhideWhenUsed="1"/>
-    <w:lsdException w:name="Table List 6" w:semiHidden="1" w:unhideWhenUsed="1"/>
-    <w:lsdException w:name="Table List 7" w:semiHidden="1" w:unhideWhenUsed="1"/>
-    <w:lsdException w:name="Table List 8" w:semiHidden="1" w:unhideWhenUsed="1"/>
-    <w:lsdException w:name="Table 3D effects 1" w:semiHidden="1" w:unhideWhenUsed="1"/>
-    <w:lsdException w:name="Table 3D effects 2" w:semiHidden="1" w:unhideWhenUsed="1"/>
-    <w:lsdException w:name="Table 3D effects 3" w:semiHidden="1" w:unhideWhenUsed="1"/>
-    <w:lsdException w:name="Table Contemporary" w:semiHidden="1" w:unhideWhenUsed="1"/>
-    <w:lsdException w:name="Table Elegant" w:semiHidden="1" w:unhideWhenUsed="1"/>
-    <w:lsdException w:name="Table Professional" w:semiHidden="1" w:unhideWhenUsed="1"/>
-    <w:lsdException w:name="Table Subtle 1" w:semiHidden="1" w:unhideWhenUsed="1"/>
-    <w:lsdException w:name="Table Subtle 2" w:semiHidden="1" w:unhideWhenUsed="1"/>
-    <w:lsdException w:name="Table Web 1" w:semiHidden="1" w:unhideWhenUsed="1"/>
-    <w:lsdException w:name="Table Web 2" w:semiHidden="1" w:unhideWhenUsed="1"/>
-    <w:lsdException w:name="Table Web 3" w:semiHidden="1" w:unhideWhenUsed="1"/>
-    <w:lsdException w:name="Balloon Text" w:semiHidden="1" w:unhideWhenUsed="1"/>
-    <w:lsdException w:name="Table Grid" w:uiPriority="39"/>
-    <w:lsdException w:name="Table Theme" w:semiHidden="1" w:unhideWhenUsed="1"/>
-    <w:lsdException w:name="Placeholder Text" w:semiHidden="1"/>
-    <w:lsdException w:name="No Spacing" w:uiPriority="1" w:qFormat="1"/>
-    <w:lsdException w:name="Light Shading" w:uiPriority="60"/>
-    <w:lsdException w:name="Light List" w:uiPriority="61"/>
-    <w:lsdException w:name="Light Grid" w:uiPriority="62"/>
-    <w:lsdException w:name="Medium Shading 1" w:uiPriority="63"/>
-    <w:lsdException w:name="Medium Shading 2" w:uiPriority="64"/>
-    <w:lsdException w:name="Medium List 1" w:uiPriority="65"/>
-    <w:lsdException w:name="Medium List 2" w:uiPriority="66"/>
-    <w:lsdException w:name="Medium Grid 1" w:uiPriority="67"/>
-    <w:lsdException w:name="Medium Grid 2" w:uiPriority="68"/>
-    <w:lsdException w:name="Medium Grid 3" w:uiPriority="69"/>
-    <w:lsdException w:name="Dark List" w:uiPriority="70"/>
-    <w:lsdException w:name="Colorful Shading" w:uiPriority="71"/>
-    <w:lsdException w:name="Colorful List" w:uiPriority="72"/>
-    <w:lsdException w:name="Colorful Grid" w:uiPriority="73"/>
-    <w:lsdException w:name="Light Shading Accent 1" w:uiPriority="60"/>
-    <w:lsdException w:name="Light List Accent 1" w:uiPriority="61"/>
-    <w:lsdException w:name="Light Grid Accent 1" w:uiPriority="62"/>
-    <w:lsdException w:name="Medium Shading 1 Accent 1" w:uiPriority="63"/>
-    <w:lsdException w:name="Medium Shading 2 Accent 1" w:uiPriority="64"/>
-    <w:lsdException w:name="Medium List 1 Accent 1" w:uiPriority="65"/>
-    <w:lsdException w:name="Revision" w:semiHidden="1"/>
-    <w:lsdException w:name="List Paragraph" w:uiPriority="34" w:qFormat="1"/>
-    <w:lsdException w:name="Quote" w:uiPriority="29" w:qFormat="1"/>
-    <w:lsdException w:name="Intense Quote" w:uiPriority="30" w:qFormat="1"/>
-    <w:lsdException w:name="Medium List 2 Accent 1" w:uiPriority="66"/>
-    <w:lsdException w:name="Medium Grid 1 Accent 1" w:uiPriority="67"/>
-    <w:lsdException w:name="Medium Grid 2 Accent 1" w:uiPriority="68"/>
-    <w:lsdException w:name="Medium Grid 3 Accent 1" w:uiPriority="69"/>
-    <w:lsdException w:name="Dark List Accent 1" w:uiPriority="70"/>
-    <w:lsdException w:name="Colorful Shading Accent 1" w:uiPriority="71"/>
-    <w:lsdException w:name="Colorful List Accent 1" w:uiPriority="72"/>
-    <w:lsdException w:name="Colorful Grid Accent 1" w:uiPriority="73"/>
-    <w:lsdException w:name="Light Shading Accent 2" w:uiPriority="60"/>
-    <w:lsdException w:name="Light List Accent 2" w:uiPriority="61"/>
-    <w:lsdException w:name="Light Grid Accent 2" w:uiPriority="62"/>
-    <w:lsdException w:name="Medium Shading 1 Accent 2" w:uiPriority="63"/>
-    <w:lsdException w:name="Medium Shading 2 Accent 2" w:uiPriority="64"/>
-    <w:lsdException w:name="Medium List 1 Accent 2" w:uiPriority="65"/>
-    <w:lsdException w:name="Medium List 2 Accent 2" w:uiPriority="66"/>
-    <w:lsdException w:name="Medium Grid 1 Accent 2" w:uiPriority="67"/>
-    <w:lsdException w:name="Medium Grid 2 Accent 2" w:uiPriority="68"/>
-    <w:lsdException w:name="Medium Grid 3 Accent 2" w:uiPriority="69"/>
-    <w:lsdException w:name="Dark List Accent 2" w:uiPriority="70"/>
-    <w:lsdException w:name="Colorful Shading Accent 2" w:uiPriority="71"/>
-    <w:lsdException w:name="Colorful List Accent 2" w:uiPriority="72"/>
-    <w:lsdException w:name="Colorful Grid Accent 2" w:uiPriority="73"/>
-    <w:lsdException w:name="Light Shading Accent 3" w:uiPriority="60"/>
-    <w:lsdException w:name="Light List Accent 3" w:uiPriority="61"/>
-    <w:lsdException w:name="Light Grid Accent 3" w:uiPriority="62"/>
-    <w:lsdException w:name="Medium Shading 1 Accent 3" w:uiPriority="63"/>
-    <w:lsdException w:name="Medium Shading 2 Accent 3" w:uiPriority="64"/>
-    <w:lsdException w:name="Medium List 1 Accent 3" w:uiPriority="65"/>
-    <w:lsdException w:name="Medium List 2 Accent 3" w:uiPriority="66"/>
-    <w:lsdException w:name="Medium Grid 1 Accent 3" w:uiPriority="67"/>
-    <w:lsdException w:name="Medium Grid 2 Accent 3" w:uiPriority="68"/>
-    <w:lsdException w:name="Medium Grid 3 Accent 3" w:uiPriority="69"/>
-    <w:lsdException w:name="Dark List Accent 3" w:uiPriority="70"/>
-    <w:lsdException w:name="Colorful Shading Accent 3" w:uiPriority="71"/>
-    <w:lsdException w:name="Colorful List Accent 3" w:uiPriority="72"/>
-    <w:lsdException w:name="Colorful Grid Accent 3" w:uiPriority="73"/>
-    <w:lsdException w:name="Light Shading Accent 4" w:uiPriority="60"/>
-    <w:lsdException w:name="Light List Accent 4" w:uiPriority="61"/>
-    <w:lsdException w:name="Light Grid Accent 4" w:uiPriority="62"/>
-    <w:lsdException w:name="Medium Shading 1 Accent 4" w:uiPriority="63"/>
-    <w:lsdException w:name="Medium Shading 2 Accent 4" w:uiPriority="64"/>
-    <w:lsdException w:name="Medium List 1 Accent 4" w:uiPriority="65"/>
-    <w:lsdException w:name="Medium List 2 Accent 4" w:uiPriority="66"/>
-    <w:lsdException w:name="Medium Grid 1 Accent 4" w:uiPriority="67"/>
-    <w:lsdException w:name="Medium Grid 2 Accent 4" w:uiPriority="68"/>
-    <w:lsdException w:name="Medium Grid 3 Accent 4" w:uiPriority="69"/>
-    <w:lsdException w:name="Dark List Accent 4" w:uiPriority="70"/>
-    <w:lsdException w:name="Colorful Shading Accent 4" w:uiPriority="71"/>
-    <w:lsdException w:name="Colorful List Accent 4" w:uiPriority="72"/>
-    <w:lsdException w:name="Colorful Grid Accent 4" w:uiPriority="73"/>
-    <w:lsdException w:name="Light Shading Accent 5" w:uiPriority="60"/>
-    <w:lsdException w:name="Light List Accent 5" w:uiPriority="61"/>
-    <w:lsdException w:name="Light Grid Accent 5" w:uiPriority="62"/>
-    <w:lsdException w:name="Medium Shading 1 Accent 5" w:uiPriority="63"/>
-    <w:lsdException w:name="Medium Shading 2 Accent 5" w:uiPriority="64"/>
-    <w:lsdException w:name="Medium List 1 Accent 5" w:uiPriority="65"/>
-    <w:lsdException w:name="Medium List 2 Accent 5" w:uiPriority="66"/>
-    <w:lsdException w:name="Medium Grid 1 Accent 5" w:uiPriority="67"/>
-    <w:lsdException w:name="Medium Grid 2 Accent 5" w:uiPriority="68"/>
-    <w:lsdException w:name="Medium Grid 3 Accent 5" w:uiPriority="69"/>
-    <w:lsdException w:name="Dark List Accent 5" w:uiPriority="70"/>
-    <w:lsdException w:name="Colorful Shading Accent 5" w:uiPriority="71"/>
-    <w:lsdException w:name="Colorful List Accent 5" w:uiPriority="72"/>
-    <w:lsdException w:name="Colorful Grid Accent 5" w:uiPriority="73"/>
-    <w:lsdException w:name="Light Shading Accent 6" w:uiPriority="60"/>
-    <w:lsdException w:name="Light List Accent 6" w:uiPriority="61"/>
-    <w:lsdException w:name="Light Grid Accent 6" w:uiPriority="62"/>
-    <w:lsdException w:name="Medium Shading 1 Accent 6" w:uiPriority="63"/>
-    <w:lsdException w:name="Medium Shading 2 Accent 6" w:uiPriority="64"/>
-    <w:lsdException w:name="Medium List 1 Accent 6" w:uiPriority="65"/>
-    <w:lsdException w:name="Medium List 2 Accent 6" w:uiPriority="66"/>
-    <w:lsdException w:name="Medium Grid 1 Accent 6" w:uiPriority="67"/>
-    <w:lsdException w:name="Medium Grid 2 Accent 6" w:uiPriority="68"/>
-    <w:lsdException w:name="Medium Grid 3 Accent 6" w:uiPriority="69"/>
-    <w:lsdException w:name="Dark List Accent 6" w:uiPriority="70"/>
-    <w:lsdException w:name="Colorful Shading Accent 6" w:uiPriority="71"/>
-    <w:lsdException w:name="Colorful List Accent 6" w:uiPriority="72"/>
-    <w:lsdException w:name="Colorful Grid Accent 6" w:uiPriority="73"/>
-    <w:lsdException w:name="Subtle Emphasis" w:uiPriority="19" w:qFormat="1"/>
-    <w:lsdException w:name="Intense Emphasis" w:uiPriority="21" w:qFormat="1"/>
-    <w:lsdException w:name="Subtle Reference" w:uiPriority="31" w:qFormat="1"/>
-    <w:lsdException w:name="Intense Reference" w:uiPriority="32" w:qFormat="1"/>
-    <w:lsdException w:name="Book Title" w:uiPriority="33" w:qFormat="1"/>
-    <w:lsdException w:name="Bibliography" w:semiHidden="1" w:uiPriority="37" w:unhideWhenUsed="1"/>
-    <w:lsdException w:name="TOC Heading" w:semiHidden="1" w:uiPriority="39" w:unhideWhenUsed="1" w:qFormat="1"/>
-    <w:lsdException w:name="Plain Table 1" w:uiPriority="41"/>
-    <w:lsdException w:name="Plain Table 2" w:uiPriority="42"/>
-    <w:lsdException w:name="Plain Table 3" w:uiPriority="43"/>
-    <w:lsdException w:name="Plain Table 4" w:uiPriority="44"/>
-    <w:lsdException w:name="Plain Table 5" w:uiPriority="45"/>
-    <w:lsdException w:name="Grid Table Light" w:uiPriority="40"/>
-    <w:lsdException w:name="Grid Table 1 Light" w:uiPriority="46"/>
-    <w:lsdException w:name="Grid Table 2" w:uiPriority="47"/>
-    <w:lsdException w:name="Grid Table 3" w:uiPriority="48"/>
-    <w:lsdException w:name="Grid Table 4" w:uiPriority="49"/>
-    <w:lsdException w:name="Grid Table 5 Dark" w:uiPriority="50"/>
-    <w:lsdException w:name="Grid Table 6 Colorful" w:uiPriority="51"/>
-    <w:lsdException w:name="Grid Table 7 Colorful" w:uiPriority="52"/>
-    <w:lsdException w:name="Grid Table 1 Light Accent 1" w:uiPriority="46"/>
-    <w:lsdException w:name="Grid Table 2 Accent 1" w:uiPriority="47"/>
-    <w:lsdException w:name="Grid Table 3 Accent 1" w:uiPriority="48"/>
-    <w:lsdException w:name="Grid Table 4 Accent 1" w:uiPriority="49"/>
-    <w:lsdException w:name="Grid Table 5 Dark Accent 1" w:uiPriority="50"/>
-    <w:lsdException w:name="Grid Table 6 Colorful Accent 1" w:uiPriority="51"/>
-    <w:lsdException w:name="Grid Table 7 Colorful Accent 1" w:uiPriority="52"/>
-    <w:lsdException w:name="Grid Table 1 Light Accent 2" w:uiPriority="46"/>
-    <w:lsdException w:name="Grid Table 2 Accent 2" w:uiPriority="47"/>
-    <w:lsdException w:name="Grid Table 3 Accent 2" w:uiPriority="48"/>
-    <w:lsdException w:name="Grid Table 4 Accent 2" w:uiPriority="49"/>
-    <w:lsdException w:name="Grid Table 5 Dark Accent 2" w:uiPriority="50"/>
-    <w:lsdException w:name="Grid Table 6 Colorful Accent 2" w:uiPriority="51"/>
-    <w:lsdException w:name="Grid Table 7 Colorful Accent 2" w:uiPriority="52"/>
-    <w:lsdException w:name="Grid Table 1 Light Accent 3" w:uiPriority="46"/>
-    <w:lsdException w:name="Grid Table 2 Accent 3" w:uiPriority="47"/>
-    <w:lsdException w:name="Grid Table 3 Accent 3" w:uiPriority="48"/>
-    <w:lsdException w:name="Grid Table 4 Accent 3" w:uiPriority="49"/>
-    <w:lsdException w:name="Grid Table 5 Dark Accent 3" w:uiPriority="50"/>
-    <w:lsdException w:name="Grid Table 6 Colorful Accent 3" w:uiPriority="51"/>
-    <w:lsdException w:name="Grid Table 7 Colorful Accent 3" w:uiPriority="52"/>
-    <w:lsdException w:name="Grid Table 1 Light Accent 4" w:uiPriority="46"/>
-    <w:lsdException w:name="Grid Table 2 Accent 4" w:uiPriority="47"/>
-    <w:lsdException w:name="Grid Table 3 Accent 4" w:uiPriority="48"/>
-    <w:lsdException w:name="Grid Table 4 Accent 4" w:uiPriority="49"/>
-    <w:lsdException w:name="Grid Table 5 Dark Accent 4" w:uiPriority="50"/>
-    <w:lsdException w:name="Grid Table 6 Colorful Accent 4" w:uiPriority="51"/>
-    <w:lsdException w:name="Grid Table 7 Colorful Accent 4" w:uiPriority="52"/>
-    <w:lsdException w:name="Grid Table 1 Light Accent 5" w:uiPriority="46"/>
-    <w:lsdException w:name="Grid Table 2 Accent 5" w:uiPriority="47"/>
-    <w:lsdException w:name="Grid Table 3 Accent 5" w:uiPriority="48"/>
-    <w:lsdException w:name="Grid Table 4 Accent 5" w:uiPriority="49"/>
-    <w:lsdException w:name="Grid Table 5 Dark Accent 5" w:uiPriority="50"/>
-    <w:lsdException w:name="Grid Table 6 Colorful Accent 5" w:uiPriority="51"/>
-    <w:lsdException w:name="Grid Table 7 Colorful Accent 5" w:uiPriority="52"/>
-    <w:lsdException w:name="Grid Table 1 Light Accent 6" w:uiPriority="46"/>
-    <w:lsdException w:name="Grid Table 2 Accent 6" w:uiPriority="47"/>
-    <w:lsdException w:name="Grid Table 3 Accent 6" w:uiPriority="48"/>
-    <w:lsdException w:name="Grid Table 4 Accent 6" w:uiPriority="49"/>
-    <w:lsdException w:name="Grid Table 5 Dark Accent 6" w:uiPriority="50"/>
-    <w:lsdException w:name="Grid Table 6 Colorful Accent 6" w:uiPriority="51"/>
-    <w:lsdException w:name="Grid Table 7 Colorful Accent 6" w:uiPriority="52"/>
-    <w:lsdException w:name="List Table 1 Light" w:uiPriority="46"/>
-    <w:lsdException w:name="List Table 2" w:uiPriority="47"/>
-    <w:lsdException w:name="List Table 3" w:uiPriority="48"/>
-    <w:lsdException w:name="List Table 4" w:uiPriority="49"/>
-    <w:lsdException w:name="List Table 5 Dark" w:uiPriority="50"/>
-    <w:lsdException w:name="List Table 6 Colorful" w:uiPriority="51"/>
-    <w:lsdException w:name="List Table 7 Colorful" w:uiPriority="52"/>
-    <w:lsdException w:name="List Table 1 Light Accent 1" w:uiPriority="46"/>
-    <w:lsdException w:name="List Table 2 Accent 1" w:uiPriority="47"/>
-    <w:lsdException w:name="List Table 3 Accent 1" w:uiPriority="48"/>
-    <w:lsdException w:name="List Table 4 Accent 1" w:uiPriority="49"/>
-    <w:lsdException w:name="List Table 5 Dark Accent 1" w:uiPriority="50"/>
-    <w:lsdException w:name="List Table 6 Colorful Accent 1" w:uiPriority="51"/>
-    <w:lsdException w:name="List Table 7 Colorful Accent 1" w:uiPriority="52"/>
-    <w:lsdException w:name="List Table 1 Light Accent 2" w:uiPriority="46"/>
-    <w:lsdException w:name="List Table 2 Accent 2" w:uiPriority="47"/>
-    <w:lsdException w:name="List Table 3 Accent 2" w:uiPriority="48"/>
-    <w:lsdException w:name="List Table 4 Accent 2" w:uiPriority="49"/>
-    <w:lsdException w:name="List Table 5 Dark Accent 2" w:uiPriority="50"/>
-    <w:lsdException w:name="List Table 6 Colorful Accent 2" w:uiPriority="51"/>
-    <w:lsdException w:name="List Table 7 Colorful Accent 2" w:uiPriority="52"/>
-    <w:lsdException w:name="List Table 1 Light Accent 3" w:uiPriority="46"/>
-    <w:lsdException w:name="List Table 2 Accent 3" w:uiPriority="47"/>
-    <w:lsdException w:name="List Table 3 Accent 3" w:uiPriority="48"/>
-    <w:lsdException w:name="List Table 4 Accent 3" w:uiPriority="49"/>
-    <w:lsdException w:name="List Table 5 Dark Accent 3" w:uiPriority="50"/>
-    <w:lsdException w:name="List Table 6 Colorful Accent 3" w:uiPriority="51"/>
-    <w:lsdException w:name="List Table 7 Colorful Accent 3" w:uiPriority="52"/>
-    <w:lsdException w:name="List Table 1 Light Accent 4" w:uiPriority="46"/>
-    <w:lsdException w:name="List Table 2 Accent 4" w:uiPriority="47"/>
-    <w:lsdException w:name="List Table 3 Accent 4" w:uiPriority="48"/>
-    <w:lsdException w:name="List Table 4 Accent 4" w:uiPriority="49"/>
-    <w:lsdException w:name="List Table 5 Dark Accent 4" w:uiPriority="50"/>
-    <w:lsdException w:name="List Table 6 Colorful Accent 4" w:uiPriority="51"/>
-    <w:lsdException w:name="List Table 7 Colorful Accent 4" w:uiPriority="52"/>
-    <w:lsdException w:name="List Table 1 Light Accent 5" w:uiPriority="46"/>
-    <w:lsdException w:name="List Table 2 Accent 5" w:uiPriority="47"/>
-    <w:lsdException w:name="List Table 3 Accent 5" w:uiPriority="48"/>
-    <w:lsdException w:name="List Table 4 Accent 5" w:uiPriority="49"/>
-    <w:lsdException w:name="List Table 5 Dark Accent 5" w:uiPriority="50"/>
-    <w:lsdException w:name="List Table 6 Colorful Accent 5" w:uiPriority="51"/>
-    <w:lsdException w:name="List Table 7 Colorful Accent 5" w:uiPriority="52"/>
-    <w:lsdException w:name="List Table 1 Light Accent 6" w:uiPriority="46"/>
-    <w:lsdException w:name="List Table 2 Accent 6" w:uiPriority="47"/>
-    <w:lsdException w:name="List Table 3 Accent 6" w:uiPriority="48"/>
-    <w:lsdException w:name="List Table 4 Accent 6" w:uiPriority="49"/>
-    <w:lsdException w:name="List Table 5 Dark Accent 6" w:uiPriority="50"/>
-    <w:lsdException w:name="List Table 6 Colorful Accent 6" w:uiPriority="51"/>
-    <w:lsdException w:name="List Table 7 Colorful Accent 6" w:uiPriority="52"/>
-    <w:lsdException w:name="Mention" w:semiHidden="1" w:unhideWhenUsed="1"/>
-    <w:lsdException w:name="Smart Hyperlink" w:semiHidden="1" w:unhideWhenUsed="1"/>
-    <w:lsdException w:name="Hashtag" w:semiHidden="1" w:unhideWhenUsed="1"/>
-    <w:lsdException w:name="Unresolved Mention" w:semiHidden="1" w:unhideWhenUsed="1"/>
+  <w:latentStyles w:defLockedState="0" w:defUIPriority="99" w:defSemiHidden="1" w:defUnhideWhenUsed="1" w:defQFormat="0" w:count="267">
+    <w:lsdException w:name="Normal" w:semiHidden="0" w:uiPriority="0" w:unhideWhenUsed="0" w:qFormat="1"/>
+    <w:lsdException w:name="heading 1" w:semiHidden="0" w:uiPriority="9" w:unhideWhenUsed="0" w:qFormat="1"/>
+    <w:lsdException w:name="heading 2" w:uiPriority="9" w:qFormat="1"/>
+    <w:lsdException w:name="heading 3" w:uiPriority="9" w:qFormat="1"/>
+    <w:lsdException w:name="heading 4" w:uiPriority="9" w:qFormat="1"/>
+    <w:lsdException w:name="heading 5" w:uiPriority="9" w:qFormat="1"/>
+    <w:lsdException w:name="heading 6" w:uiPriority="9" w:qFormat="1"/>
+    <w:lsdException w:name="heading 7" w:uiPriority="9" w:qFormat="1"/>
+    <w:lsdException w:name="heading 8" w:uiPriority="9" w:qFormat="1"/>
+    <w:lsdException w:name="heading 9" w:uiPriority="9" w:qFormat="1"/>
+    <w:lsdException w:name="toc 1" w:uiPriority="39"/>
+    <w:lsdException w:name="toc 2" w:uiPriority="39"/>
+    <w:lsdException w:name="toc 3" w:uiPriority="39"/>
+    <w:lsdException w:name="toc 4" w:uiPriority="39"/>
+    <w:lsdException w:name="toc 5" w:uiPriority="39"/>
+    <w:lsdException w:name="toc 6" w:uiPriority="39"/>
+    <w:lsdException w:name="toc 7" w:uiPriority="39"/>
+    <w:lsdException w:name="toc 8" w:uiPriority="39"/>
+    <w:lsdException w:name="toc 9" w:uiPriority="39"/>
+    <w:lsdException w:name="caption" w:uiPriority="35" w:qFormat="1"/>
+    <w:lsdException w:name="Title" w:semiHidden="0" w:uiPriority="10" w:unhideWhenUsed="0" w:qFormat="1"/>
+    <w:lsdException w:name="Default Paragraph Font" w:uiPriority="1"/>
+    <w:lsdException w:name="Subtitle" w:semiHidden="0" w:uiPriority="11" w:unhideWhenUsed="0" w:qFormat="1"/>
+    <w:lsdException w:name="Strong" w:semiHidden="0" w:uiPriority="22" w:unhideWhenUsed="0" w:qFormat="1"/>
+    <w:lsdException w:name="Emphasis" w:semiHidden="0" w:uiPriority="20" w:unhideWhenUsed="0" w:qFormat="1"/>
+    <w:lsdException w:name="Table Grid" w:semiHidden="0" w:uiPriority="39" w:unhideWhenUsed="0"/>
+    <w:lsdException w:name="Placeholder Text" w:unhideWhenUsed="0"/>
+    <w:lsdException w:name="No Spacing" w:semiHidden="0" w:uiPriority="1" w:unhideWhenUsed="0" w:qFormat="1"/>
+    <w:lsdException w:name="Light Shading" w:semiHidden="0" w:uiPriority="60" w:unhideWhenUsed="0"/>
+    <w:lsdException w:name="Light List" w:semiHidden="0" w:uiPriority="61" w:unhideWhenUsed="0"/>
+    <w:lsdException w:name="Light Grid" w:semiHidden="0" w:uiPriority="62" w:unhideWhenUsed="0"/>
+    <w:lsdException w:name="Medium Shading 1" w:semiHidden="0" w:uiPriority="63" w:unhideWhenUsed="0"/>
+    <w:lsdException w:name="Medium Shading 2" w:semiHidden="0" w:uiPriority="64" w:unhideWhenUsed="0"/>
+    <w:lsdException w:name="Medium List 1" w:semiHidden="0" w:uiPriority="65" w:unhideWhenUsed="0"/>
+    <w:lsdException w:name="Medium List 2" w:semiHidden="0" w:uiPriority="66" w:unhideWhenUsed="0"/>
+    <w:lsdException w:name="Medium Grid 1" w:semiHidden="0" w:uiPriority="67" w:unhideWhenUsed="0"/>
+    <w:lsdException w:name="Medium Grid 2" w:semiHidden="0" w:uiPriority="68" w:unhideWhenUsed="0"/>
+    <w:lsdException w:name="Medium Grid 3" w:semiHidden="0" w:uiPriority="69" w:unhideWhenUsed="0"/>
+    <w:lsdException w:name="Dark List" w:semiHidden="0" w:uiPriority="70" w:unhideWhenUsed="0"/>
+    <w:lsdException w:name="Colorful Shading" w:semiHidden="0" w:uiPriority="71" w:unhideWhenUsed="0"/>
+    <w:lsdException w:name="Colorful List" w:semiHidden="0" w:uiPriority="72" w:unhideWhenUsed="0"/>
+    <w:lsdException w:name="Colorful Grid" w:semiHidden="0" w:uiPriority="73" w:unhideWhenUsed="0"/>
+    <w:lsdException w:name="Light Shading Accent 1" w:semiHidden="0" w:uiPriority="60" w:unhideWhenUsed="0"/>
+    <w:lsdException w:name="Light List Accent 1" w:semiHidden="0" w:uiPriority="61" w:unhideWhenUsed="0"/>
+    <w:lsdException w:name="Light Grid Accent 1" w:semiHidden="0" w:uiPriority="62" w:unhideWhenUsed="0"/>
+    <w:lsdException w:name="Medium Shading 1 Accent 1" w:semiHidden="0" w:uiPriority="63" w:unhideWhenUsed="0"/>
+    <w:lsdException w:name="Medium Shading 2 Accent 1" w:semiHidden="0" w:uiPriority="64" w:unhideWhenUsed="0"/>
+    <w:lsdException w:name="Medium List 1 Accent 1" w:semiHidden="0" w:uiPriority="65" w:unhideWhenUsed="0"/>
+    <w:lsdException w:name="Revision" w:unhideWhenUsed="0"/>
+    <w:lsdException w:name="List Paragraph" w:semiHidden="0" w:uiPriority="34" w:unhideWhenUsed="0" w:qFormat="1"/>
+    <w:lsdException w:name="Quote" w:semiHidden="0" w:uiPriority="29" w:unhideWhenUsed="0" w:qFormat="1"/>
+    <w:lsdException w:name="Intense Quote" w:semiHidden="0" w:uiPriority="30" w:unhideWhenUsed="0" w:qFormat="1"/>
+    <w:lsdException w:name="Medium List 2 Accent 1" w:semiHidden="0" w:uiPriority="66" w:unhideWhenUsed="0"/>
+    <w:lsdException w:name="Medium Grid 1 Accent 1" w:semiHidden="0" w:uiPriority="67" w:unhideWhenUsed="0"/>
+    <w:lsdException w:name="Medium Grid 2 Accent 1" w:semiHidden="0" w:uiPriority="68" w:unhideWhenUsed="0"/>
+    <w:lsdException w:name="Medium Grid 3 Accent 1" w:semiHidden="0" w:uiPriority="69" w:unhideWhenUsed="0"/>
+    <w:lsdException w:name="Dark List Accent 1" w:semiHidden="0" w:uiPriority="70" w:unhideWhenUsed="0"/>
+    <w:lsdException w:name="Colorful Shading Accent 1" w:semiHidden="0" w:uiPriority="71" w:unhideWhenUsed="0"/>
+    <w:lsdException w:name="Colorful List Accent 1" w:semiHidden="0" w:uiPriority="72" w:unhideWhenUsed="0"/>
+    <w:lsdException w:name="Colorful Grid Accent 1" w:semiHidden="0" w:uiPriority="73" w:unhideWhenUsed="0"/>
+    <w:lsdException w:name="Light Shading Accent 2" w:semiHidden="0" w:uiPriority="60" w:unhideWhenUsed="0"/>
+    <w:lsdException w:name="Light List Accent 2" w:semiHidden="0" w:uiPriority="61" w:unhideWhenUsed="0"/>
+    <w:lsdException w:name="Light Grid Accent 2" w:semiHidden="0" w:uiPriority="62" w:unhideWhenUsed="0"/>
+    <w:lsdException w:name="Medium Shading 1 Accent 2" w:semiHidden="0" w:uiPriority="63" w:unhideWhenUsed="0"/>
+    <w:lsdException w:name="Medium Shading 2 Accent 2" w:semiHidden="0" w:uiPriority="64" w:unhideWhenUsed="0"/>
+    <w:lsdException w:name="Medium List 1 Accent 2" w:semiHidden="0" w:uiPriority="65" w:unhideWhenUsed="0"/>
+    <w:lsdException w:name="Medium List 2 Accent 2" w:semiHidden="0" w:uiPriority="66" w:unhideWhenUsed="0"/>
+    <w:lsdException w:name="Medium Grid 1 Accent 2" w:semiHidden="0" w:uiPriority="67" w:unhideWhenUsed="0"/>
+    <w:lsdException w:name="Medium Grid 2 Accent 2" w:semiHidden="0" w:uiPriority="68" w:unhideWhenUsed="0"/>
+    <w:lsdException w:name="Medium Grid 3 Accent 2" w:semiHidden="0" w:uiPriority="69" w:unhideWhenUsed="0"/>
+    <w:lsdException w:name="Dark List Accent 2" w:semiHidden="0" w:uiPriority="70" w:unhideWhenUsed="0"/>
+    <w:lsdException w:name="Colorful Shading Accent 2" w:semiHidden="0" w:uiPriority="71" w:unhideWhenUsed="0"/>
+    <w:lsdException w:name="Colorful List Accent 2" w:semiHidden="0" w:uiPriority="72" w:unhideWhenUsed="0"/>
+    <w:lsdException w:name="Colorful Grid Accent 2" w:semiHidden="0" w:uiPriority="73" w:unhideWhenUsed="0"/>
+    <w:lsdException w:name="Light Shading Accent 3" w:semiHidden="0" w:uiPriority="60" w:unhideWhenUsed="0"/>
+    <w:lsdException w:name="Light List Accent 3" w:semiHidden="0" w:uiPriority="61" w:unhideWhenUsed="0"/>
+    <w:lsdException w:name="Light Grid Accent 3" w:semiHidden="0" w:uiPriority="62" w:unhideWhenUsed="0"/>
+    <w:lsdException w:name="Medium Shading 1 Accent 3" w:semiHidden="0" w:uiPriority="63" w:unhideWhenUsed="0"/>
+    <w:lsdException w:name="Medium Shading 2 Accent 3" w:semiHidden="0" w:uiPriority="64" w:unhideWhenUsed="0"/>
+    <w:lsdException w:name="Medium List 1 Accent 3" w:semiHidden="0" w:uiPriority="65" w:unhideWhenUsed="0"/>
+    <w:lsdException w:name="Medium List 2 Accent 3" w:semiHidden="0" w:uiPriority="66" w:unhideWhenUsed="0"/>
+    <w:lsdException w:name="Medium Grid 1 Accent 3" w:semiHidden="0" w:uiPriority="67" w:unhideWhenUsed="0"/>
+    <w:lsdException w:name="Medium Grid 2 Accent 3" w:semiHidden="0" w:uiPriority="68" w:unhideWhenUsed="0"/>
+    <w:lsdException w:name="Medium Grid 3 Accent 3" w:semiHidden="0" w:uiPriority="69" w:unhideWhenUsed="0"/>
+    <w:lsdException w:name="Dark List Accent 3" w:semiHidden="0" w:uiPriority="70" w:unhideWhenUsed="0"/>
+    <w:lsdException w:name="Colorful Shading Accent 3" w:semiHidden="0" w:uiPriority="71" w:unhideWhenUsed="0"/>
+    <w:lsdException w:name="Colorful List Accent 3" w:semiHidden="0" w:uiPriority="72" w:unhideWhenUsed="0"/>
+    <w:lsdException w:name="Colorful Grid Accent 3" w:semiHidden="0" w:uiPriority="73" w:unhideWhenUsed="0"/>
+    <w:lsdException w:name="Light Shading Accent 4" w:semiHidden="0" w:uiPriority="60" w:unhideWhenUsed="0"/>
+    <w:lsdException w:name="Light List Accent 4" w:semiHidden="0" w:uiPriority="61" w:unhideWhenUsed="0"/>
+    <w:lsdException w:name="Light Grid Accent 4" w:semiHidden="0" w:uiPriority="62" w:unhideWhenUsed="0"/>
+    <w:lsdException w:name="Medium Shading 1 Accent 4" w:semiHidden="0" w:uiPriority="63" w:unhideWhenUsed="0"/>
+    <w:lsdException w:name="Medium Shading 2 Accent 4" w:semiHidden="0" w:uiPriority="64" w:unhideWhenUsed="0"/>
+    <w:lsdException w:name="Medium List 1 Accent 4" w:semiHidden="0" w:uiPriority="65" w:unhideWhenUsed="0"/>
+    <w:lsdException w:name="Medium List 2 Accent 4" w:semiHidden="0" w:uiPriority="66" w:unhideWhenUsed="0"/>
+    <w:lsdException w:name="Medium Grid 1 Accent 4" w:semiHidden="0" w:uiPriority="67" w:unhideWhenUsed="0"/>
+    <w:lsdException w:name="Medium Grid 2 Accent 4" w:semiHidden="0" w:uiPriority="68" w:unhideWhenUsed="0"/>
+    <w:lsdException w:name="Medium Grid 3 Accent 4" w:semiHidden="0" w:uiPriority="69" w:unhideWhenUsed="0"/>
+    <w:lsdException w:name="Dark List Accent 4" w:semiHidden="0" w:uiPriority="70" w:unhideWhenUsed="0"/>
+    <w:lsdException w:name="Colorful Shading Accent 4" w:semiHidden="0" w:uiPriority="71" w:unhideWhenUsed="0"/>
+    <w:lsdException w:name="Colorful List Accent 4" w:semiHidden="0" w:uiPriority="72" w:unhideWhenUsed="0"/>
+    <w:lsdException w:name="Colorful Grid Accent 4" w:semiHidden="0" w:uiPriority="73" w:unhideWhenUsed="0"/>
+    <w:lsdException w:name="Light Shading Accent 5" w:semiHidden="0" w:uiPriority="60" w:unhideWhenUsed="0"/>
+    <w:lsdException w:name="Light List Accent 5" w:semiHidden="0" w:uiPriority="61" w:unhideWhenUsed="0"/>
+    <w:lsdException w:name="Light Grid Accent 5" w:semiHidden="0" w:uiPriority="62" w:unhideWhenUsed="0"/>
+    <w:lsdException w:name="Medium Shading 1 Accent 5" w:semiHidden="0" w:uiPriority="63" w:unhideWhenUsed="0"/>
+    <w:lsdException w:name="Medium Shading 2 Accent 5" w:semiHidden="0" w:uiPriority="64" w:unhideWhenUsed="0"/>
+    <w:lsdException w:name="Medium List 1 Accent 5" w:semiHidden="0" w:uiPriority="65" w:unhideWhenUsed="0"/>
+    <w:lsdException w:name="Medium List 2 Accent 5" w:semiHidden="0" w:uiPriority="66" w:unhideWhenUsed="0"/>
+    <w:lsdException w:name="Medium Grid 1 Accent 5" w:semiHidden="0" w:uiPriority="67" w:unhideWhenUsed="0"/>
+    <w:lsdException w:name="Medium Grid 2 Accent 5" w:semiHidden="0" w:uiPriority="68" w:unhideWhenUsed="0"/>
+    <w:lsdException w:name="Medium Grid 3 Accent 5" w:semiHidden="0" w:uiPriority="69" w:unhideWhenUsed="0"/>
+    <w:lsdException w:name="Dark List Accent 5" w:semiHidden="0" w:uiPriority="70" w:unhideWhenUsed="0"/>
+    <w:lsdException w:name="Colorful Shading Accent 5" w:semiHidden="0" w:uiPriority="71" w:unhideWhenUsed="0"/>
+    <w:lsdException w:name="Colorful List Accent 5" w:semiHidden="0" w:uiPriority="72" w:unhideWhenUsed="0"/>
+    <w:lsdException w:name="Colorful Grid Accent 5" w:semiHidden="0" w:uiPriority="73" w:unhideWhenUsed="0"/>
+    <w:lsdException w:name="Light Shading Accent 6" w:semiHidden="0" w:uiPriority="60" w:unhideWhenUsed="0"/>
+    <w:lsdException w:name="Light List Accent 6" w:semiHidden="0" w:uiPriority="61" w:unhideWhenUsed="0"/>
+    <w:lsdException w:name="Light Grid Accent 6" w:semiHidden="0" w:uiPriority="62" w:unhideWhenUsed="0"/>
+    <w:lsdException w:name="Medium Shading 1 Accent 6" w:semiHidden="0" w:uiPriority="63" w:unhideWhenUsed="0"/>
+    <w:lsdException w:name="Medium Shading 2 Accent 6" w:semiHidden="0" w:uiPriority="64" w:unhideWhenUsed="0"/>
+    <w:lsdException w:name="Medium List 1 Accent 6" w:semiHidden="0" w:uiPriority="65" w:unhideWhenUsed="0"/>
+    <w:lsdException w:name="Medium List 2 Accent 6" w:semiHidden="0" w:uiPriority="66" w:unhideWhenUsed="0"/>
+    <w:lsdException w:name="Medium Grid 1 Accent 6" w:semiHidden="0" w:uiPriority="67" w:unhideWhenUsed="0"/>
+    <w:lsdException w:name="Medium Grid 2 Accent 6" w:semiHidden="0" w:uiPriority="68" w:unhideWhenUsed="0"/>
+    <w:lsdException w:name="Medium Grid 3 Accent 6" w:semiHidden="0" w:uiPriority="69" w:unhideWhenUsed="0"/>
+    <w:lsdException w:name="Dark List Accent 6" w:semiHidden="0" w:uiPriority="70" w:unhideWhenUsed="0"/>
+    <w:lsdException w:name="Colorful Shading Accent 6" w:semiHidden="0" w:uiPriority="71" w:unhideWhenUsed="0"/>
+    <w:lsdException w:name="Colorful List Accent 6" w:semiHidden="0" w:uiPriority="72" w:unhideWhenUsed="0"/>
+    <w:lsdException w:name="Colorful Grid Accent 6" w:semiHidden="0" w:uiPriority="73" w:unhideWhenUsed="0"/>
+    <w:lsdException w:name="Subtle Emphasis" w:semiHidden="0" w:uiPriority="19" w:unhideWhenUsed="0" w:qFormat="1"/>
+    <w:lsdException w:name="Intense Emphasis" w:semiHidden="0" w:uiPriority="21" w:unhideWhenUsed="0" w:qFormat="1"/>
+    <w:lsdException w:name="Subtle Reference" w:semiHidden="0" w:uiPriority="31" w:unhideWhenUsed="0" w:qFormat="1"/>
+    <w:lsdException w:name="Intense Reference" w:semiHidden="0" w:uiPriority="32" w:unhideWhenUsed="0" w:qFormat="1"/>
+    <w:lsdException w:name="Book Title" w:semiHidden="0" w:uiPriority="33" w:unhideWhenUsed="0" w:qFormat="1"/>
+    <w:lsdException w:name="Bibliography" w:uiPriority="37"/>
+    <w:lsdException w:name="TOC Heading" w:uiPriority="39" w:qFormat="1"/>
   </w:latentStyles>
   <w:style w:type="paragraph" w:default="1" w:styleId="Normal">
     <w:name w:val="Normal"/>
@@ -4202,8 +3831,218 @@
 </w:styles>
 </file>
 
+<file path=word/glossary/stylesWithEffects.xml><?xml version="1.0" encoding="utf-8"?>
+<w:styles xmlns:wpc="http://schemas.microsoft.com/office/word/2010/wordprocessingCanvas" xmlns:mc="http://schemas.openxmlformats.org/markup-compatibility/2006" xmlns:o="urn:schemas-microsoft-com:office:office" xmlns:r="http://schemas.openxmlformats.org/officeDocument/2006/relationships" xmlns:m="http://schemas.openxmlformats.org/officeDocument/2006/math" xmlns:v="urn:schemas-microsoft-com:vml" xmlns:wp14="http://schemas.microsoft.com/office/word/2010/wordprocessingDrawing" xmlns:wp="http://schemas.openxmlformats.org/drawingml/2006/wordprocessingDrawing" xmlns:w10="urn:schemas-microsoft-com:office:word" xmlns:w="http://schemas.openxmlformats.org/wordprocessingml/2006/main" xmlns:w14="http://schemas.microsoft.com/office/word/2010/wordml" xmlns:wpg="http://schemas.microsoft.com/office/word/2010/wordprocessingGroup" xmlns:wpi="http://schemas.microsoft.com/office/word/2010/wordprocessingInk" xmlns:wne="http://schemas.microsoft.com/office/word/2006/wordml" xmlns:wps="http://schemas.microsoft.com/office/word/2010/wordprocessingShape" mc:Ignorable="w14 wp14">
+  <w:docDefaults>
+    <w:rPrDefault>
+      <w:rPr>
+        <w:rFonts w:asciiTheme="minorHAnsi" w:eastAsiaTheme="minorEastAsia" w:hAnsiTheme="minorHAnsi" w:cstheme="minorBidi"/>
+        <w:sz w:val="22"/>
+        <w:szCs w:val="22"/>
+        <w:lang w:val="en-US" w:eastAsia="en-US" w:bidi="ar-SA"/>
+      </w:rPr>
+    </w:rPrDefault>
+    <w:pPrDefault>
+      <w:pPr>
+        <w:spacing w:after="160" w:line="259" w:lineRule="auto"/>
+      </w:pPr>
+    </w:pPrDefault>
+  </w:docDefaults>
+  <w:latentStyles w:defLockedState="0" w:defUIPriority="99" w:defSemiHidden="1" w:defUnhideWhenUsed="1" w:defQFormat="0" w:count="267">
+    <w:lsdException w:name="Normal" w:semiHidden="0" w:uiPriority="0" w:unhideWhenUsed="0" w:qFormat="1"/>
+    <w:lsdException w:name="heading 1" w:semiHidden="0" w:uiPriority="9" w:unhideWhenUsed="0" w:qFormat="1"/>
+    <w:lsdException w:name="heading 2" w:uiPriority="9" w:qFormat="1"/>
+    <w:lsdException w:name="heading 3" w:uiPriority="9" w:qFormat="1"/>
+    <w:lsdException w:name="heading 4" w:uiPriority="9" w:qFormat="1"/>
+    <w:lsdException w:name="heading 5" w:uiPriority="9" w:qFormat="1"/>
+    <w:lsdException w:name="heading 6" w:uiPriority="9" w:qFormat="1"/>
+    <w:lsdException w:name="heading 7" w:uiPriority="9" w:qFormat="1"/>
+    <w:lsdException w:name="heading 8" w:uiPriority="9" w:qFormat="1"/>
+    <w:lsdException w:name="heading 9" w:uiPriority="9" w:qFormat="1"/>
+    <w:lsdException w:name="toc 1" w:uiPriority="39"/>
+    <w:lsdException w:name="toc 2" w:uiPriority="39"/>
+    <w:lsdException w:name="toc 3" w:uiPriority="39"/>
+    <w:lsdException w:name="toc 4" w:uiPriority="39"/>
+    <w:lsdException w:name="toc 5" w:uiPriority="39"/>
+    <w:lsdException w:name="toc 6" w:uiPriority="39"/>
+    <w:lsdException w:name="toc 7" w:uiPriority="39"/>
+    <w:lsdException w:name="toc 8" w:uiPriority="39"/>
+    <w:lsdException w:name="toc 9" w:uiPriority="39"/>
+    <w:lsdException w:name="caption" w:uiPriority="35" w:qFormat="1"/>
+    <w:lsdException w:name="Title" w:semiHidden="0" w:uiPriority="10" w:unhideWhenUsed="0" w:qFormat="1"/>
+    <w:lsdException w:name="Default Paragraph Font" w:uiPriority="1"/>
+    <w:lsdException w:name="Subtitle" w:semiHidden="0" w:uiPriority="11" w:unhideWhenUsed="0" w:qFormat="1"/>
+    <w:lsdException w:name="Strong" w:semiHidden="0" w:uiPriority="22" w:unhideWhenUsed="0" w:qFormat="1"/>
+    <w:lsdException w:name="Emphasis" w:semiHidden="0" w:uiPriority="20" w:unhideWhenUsed="0" w:qFormat="1"/>
+    <w:lsdException w:name="Table Grid" w:semiHidden="0" w:uiPriority="39" w:unhideWhenUsed="0"/>
+    <w:lsdException w:name="Placeholder Text" w:unhideWhenUsed="0"/>
+    <w:lsdException w:name="No Spacing" w:semiHidden="0" w:uiPriority="1" w:unhideWhenUsed="0" w:qFormat="1"/>
+    <w:lsdException w:name="Light Shading" w:semiHidden="0" w:uiPriority="60" w:unhideWhenUsed="0"/>
+    <w:lsdException w:name="Light List" w:semiHidden="0" w:uiPriority="61" w:unhideWhenUsed="0"/>
+    <w:lsdException w:name="Light Grid" w:semiHidden="0" w:uiPriority="62" w:unhideWhenUsed="0"/>
+    <w:lsdException w:name="Medium Shading 1" w:semiHidden="0" w:uiPriority="63" w:unhideWhenUsed="0"/>
+    <w:lsdException w:name="Medium Shading 2" w:semiHidden="0" w:uiPriority="64" w:unhideWhenUsed="0"/>
+    <w:lsdException w:name="Medium List 1" w:semiHidden="0" w:uiPriority="65" w:unhideWhenUsed="0"/>
+    <w:lsdException w:name="Medium List 2" w:semiHidden="0" w:uiPriority="66" w:unhideWhenUsed="0"/>
+    <w:lsdException w:name="Medium Grid 1" w:semiHidden="0" w:uiPriority="67" w:unhideWhenUsed="0"/>
+    <w:lsdException w:name="Medium Grid 2" w:semiHidden="0" w:uiPriority="68" w:unhideWhenUsed="0"/>
+    <w:lsdException w:name="Medium Grid 3" w:semiHidden="0" w:uiPriority="69" w:unhideWhenUsed="0"/>
+    <w:lsdException w:name="Dark List" w:semiHidden="0" w:uiPriority="70" w:unhideWhenUsed="0"/>
+    <w:lsdException w:name="Colorful Shading" w:semiHidden="0" w:uiPriority="71" w:unhideWhenUsed="0"/>
+    <w:lsdException w:name="Colorful List" w:semiHidden="0" w:uiPriority="72" w:unhideWhenUsed="0"/>
+    <w:lsdException w:name="Colorful Grid" w:semiHidden="0" w:uiPriority="73" w:unhideWhenUsed="0"/>
+    <w:lsdException w:name="Light Shading Accent 1" w:semiHidden="0" w:uiPriority="60" w:unhideWhenUsed="0"/>
+    <w:lsdException w:name="Light List Accent 1" w:semiHidden="0" w:uiPriority="61" w:unhideWhenUsed="0"/>
+    <w:lsdException w:name="Light Grid Accent 1" w:semiHidden="0" w:uiPriority="62" w:unhideWhenUsed="0"/>
+    <w:lsdException w:name="Medium Shading 1 Accent 1" w:semiHidden="0" w:uiPriority="63" w:unhideWhenUsed="0"/>
+    <w:lsdException w:name="Medium Shading 2 Accent 1" w:semiHidden="0" w:uiPriority="64" w:unhideWhenUsed="0"/>
+    <w:lsdException w:name="Medium List 1 Accent 1" w:semiHidden="0" w:uiPriority="65" w:unhideWhenUsed="0"/>
+    <w:lsdException w:name="Revision" w:unhideWhenUsed="0"/>
+    <w:lsdException w:name="List Paragraph" w:semiHidden="0" w:uiPriority="34" w:unhideWhenUsed="0" w:qFormat="1"/>
+    <w:lsdException w:name="Quote" w:semiHidden="0" w:uiPriority="29" w:unhideWhenUsed="0" w:qFormat="1"/>
+    <w:lsdException w:name="Intense Quote" w:semiHidden="0" w:uiPriority="30" w:unhideWhenUsed="0" w:qFormat="1"/>
+    <w:lsdException w:name="Medium List 2 Accent 1" w:semiHidden="0" w:uiPriority="66" w:unhideWhenUsed="0"/>
+    <w:lsdException w:name="Medium Grid 1 Accent 1" w:semiHidden="0" w:uiPriority="67" w:unhideWhenUsed="0"/>
+    <w:lsdException w:name="Medium Grid 2 Accent 1" w:semiHidden="0" w:uiPriority="68" w:unhideWhenUsed="0"/>
+    <w:lsdException w:name="Medium Grid 3 Accent 1" w:semiHidden="0" w:uiPriority="69" w:unhideWhenUsed="0"/>
+    <w:lsdException w:name="Dark List Accent 1" w:semiHidden="0" w:uiPriority="70" w:unhideWhenUsed="0"/>
+    <w:lsdException w:name="Colorful Shading Accent 1" w:semiHidden="0" w:uiPriority="71" w:unhideWhenUsed="0"/>
+    <w:lsdException w:name="Colorful List Accent 1" w:semiHidden="0" w:uiPriority="72" w:unhideWhenUsed="0"/>
+    <w:lsdException w:name="Colorful Grid Accent 1" w:semiHidden="0" w:uiPriority="73" w:unhideWhenUsed="0"/>
+    <w:lsdException w:name="Light Shading Accent 2" w:semiHidden="0" w:uiPriority="60" w:unhideWhenUsed="0"/>
+    <w:lsdException w:name="Light List Accent 2" w:semiHidden="0" w:uiPriority="61" w:unhideWhenUsed="0"/>
+    <w:lsdException w:name="Light Grid Accent 2" w:semiHidden="0" w:uiPriority="62" w:unhideWhenUsed="0"/>
+    <w:lsdException w:name="Medium Shading 1 Accent 2" w:semiHidden="0" w:uiPriority="63" w:unhideWhenUsed="0"/>
+    <w:lsdException w:name="Medium Shading 2 Accent 2" w:semiHidden="0" w:uiPriority="64" w:unhideWhenUsed="0"/>
+    <w:lsdException w:name="Medium List 1 Accent 2" w:semiHidden="0" w:uiPriority="65" w:unhideWhenUsed="0"/>
+    <w:lsdException w:name="Medium List 2 Accent 2" w:semiHidden="0" w:uiPriority="66" w:unhideWhenUsed="0"/>
+    <w:lsdException w:name="Medium Grid 1 Accent 2" w:semiHidden="0" w:uiPriority="67" w:unhideWhenUsed="0"/>
+    <w:lsdException w:name="Medium Grid 2 Accent 2" w:semiHidden="0" w:uiPriority="68" w:unhideWhenUsed="0"/>
+    <w:lsdException w:name="Medium Grid 3 Accent 2" w:semiHidden="0" w:uiPriority="69" w:unhideWhenUsed="0"/>
+    <w:lsdException w:name="Dark List Accent 2" w:semiHidden="0" w:uiPriority="70" w:unhideWhenUsed="0"/>
+    <w:lsdException w:name="Colorful Shading Accent 2" w:semiHidden="0" w:uiPriority="71" w:unhideWhenUsed="0"/>
+    <w:lsdException w:name="Colorful List Accent 2" w:semiHidden="0" w:uiPriority="72" w:unhideWhenUsed="0"/>
+    <w:lsdException w:name="Colorful Grid Accent 2" w:semiHidden="0" w:uiPriority="73" w:unhideWhenUsed="0"/>
+    <w:lsdException w:name="Light Shading Accent 3" w:semiHidden="0" w:uiPriority="60" w:unhideWhenUsed="0"/>
+    <w:lsdException w:name="Light List Accent 3" w:semiHidden="0" w:uiPriority="61" w:unhideWhenUsed="0"/>
+    <w:lsdException w:name="Light Grid Accent 3" w:semiHidden="0" w:uiPriority="62" w:unhideWhenUsed="0"/>
+    <w:lsdException w:name="Medium Shading 1 Accent 3" w:semiHidden="0" w:uiPriority="63" w:unhideWhenUsed="0"/>
+    <w:lsdException w:name="Medium Shading 2 Accent 3" w:semiHidden="0" w:uiPriority="64" w:unhideWhenUsed="0"/>
+    <w:lsdException w:name="Medium List 1 Accent 3" w:semiHidden="0" w:uiPriority="65" w:unhideWhenUsed="0"/>
+    <w:lsdException w:name="Medium List 2 Accent 3" w:semiHidden="0" w:uiPriority="66" w:unhideWhenUsed="0"/>
+    <w:lsdException w:name="Medium Grid 1 Accent 3" w:semiHidden="0" w:uiPriority="67" w:unhideWhenUsed="0"/>
+    <w:lsdException w:name="Medium Grid 2 Accent 3" w:semiHidden="0" w:uiPriority="68" w:unhideWhenUsed="0"/>
+    <w:lsdException w:name="Medium Grid 3 Accent 3" w:semiHidden="0" w:uiPriority="69" w:unhideWhenUsed="0"/>
+    <w:lsdException w:name="Dark List Accent 3" w:semiHidden="0" w:uiPriority="70" w:unhideWhenUsed="0"/>
+    <w:lsdException w:name="Colorful Shading Accent 3" w:semiHidden="0" w:uiPriority="71" w:unhideWhenUsed="0"/>
+    <w:lsdException w:name="Colorful List Accent 3" w:semiHidden="0" w:uiPriority="72" w:unhideWhenUsed="0"/>
+    <w:lsdException w:name="Colorful Grid Accent 3" w:semiHidden="0" w:uiPriority="73" w:unhideWhenUsed="0"/>
+    <w:lsdException w:name="Light Shading Accent 4" w:semiHidden="0" w:uiPriority="60" w:unhideWhenUsed="0"/>
+    <w:lsdException w:name="Light List Accent 4" w:semiHidden="0" w:uiPriority="61" w:unhideWhenUsed="0"/>
+    <w:lsdException w:name="Light Grid Accent 4" w:semiHidden="0" w:uiPriority="62" w:unhideWhenUsed="0"/>
+    <w:lsdException w:name="Medium Shading 1 Accent 4" w:semiHidden="0" w:uiPriority="63" w:unhideWhenUsed="0"/>
+    <w:lsdException w:name="Medium Shading 2 Accent 4" w:semiHidden="0" w:uiPriority="64" w:unhideWhenUsed="0"/>
+    <w:lsdException w:name="Medium List 1 Accent 4" w:semiHidden="0" w:uiPriority="65" w:unhideWhenUsed="0"/>
+    <w:lsdException w:name="Medium List 2 Accent 4" w:semiHidden="0" w:uiPriority="66" w:unhideWhenUsed="0"/>
+    <w:lsdException w:name="Medium Grid 1 Accent 4" w:semiHidden="0" w:uiPriority="67" w:unhideWhenUsed="0"/>
+    <w:lsdException w:name="Medium Grid 2 Accent 4" w:semiHidden="0" w:uiPriority="68" w:unhideWhenUsed="0"/>
+    <w:lsdException w:name="Medium Grid 3 Accent 4" w:semiHidden="0" w:uiPriority="69" w:unhideWhenUsed="0"/>
+    <w:lsdException w:name="Dark List Accent 4" w:semiHidden="0" w:uiPriority="70" w:unhideWhenUsed="0"/>
+    <w:lsdException w:name="Colorful Shading Accent 4" w:semiHidden="0" w:uiPriority="71" w:unhideWhenUsed="0"/>
+    <w:lsdException w:name="Colorful List Accent 4" w:semiHidden="0" w:uiPriority="72" w:unhideWhenUsed="0"/>
+    <w:lsdException w:name="Colorful Grid Accent 4" w:semiHidden="0" w:uiPriority="73" w:unhideWhenUsed="0"/>
+    <w:lsdException w:name="Light Shading Accent 5" w:semiHidden="0" w:uiPriority="60" w:unhideWhenUsed="0"/>
+    <w:lsdException w:name="Light List Accent 5" w:semiHidden="0" w:uiPriority="61" w:unhideWhenUsed="0"/>
+    <w:lsdException w:name="Light Grid Accent 5" w:semiHidden="0" w:uiPriority="62" w:unhideWhenUsed="0"/>
+    <w:lsdException w:name="Medium Shading 1 Accent 5" w:semiHidden="0" w:uiPriority="63" w:unhideWhenUsed="0"/>
+    <w:lsdException w:name="Medium Shading 2 Accent 5" w:semiHidden="0" w:uiPriority="64" w:unhideWhenUsed="0"/>
+    <w:lsdException w:name="Medium List 1 Accent 5" w:semiHidden="0" w:uiPriority="65" w:unhideWhenUsed="0"/>
+    <w:lsdException w:name="Medium List 2 Accent 5" w:semiHidden="0" w:uiPriority="66" w:unhideWhenUsed="0"/>
+    <w:lsdException w:name="Medium Grid 1 Accent 5" w:semiHidden="0" w:uiPriority="67" w:unhideWhenUsed="0"/>
+    <w:lsdException w:name="Medium Grid 2 Accent 5" w:semiHidden="0" w:uiPriority="68" w:unhideWhenUsed="0"/>
+    <w:lsdException w:name="Medium Grid 3 Accent 5" w:semiHidden="0" w:uiPriority="69" w:unhideWhenUsed="0"/>
+    <w:lsdException w:name="Dark List Accent 5" w:semiHidden="0" w:uiPriority="70" w:unhideWhenUsed="0"/>
+    <w:lsdException w:name="Colorful Shading Accent 5" w:semiHidden="0" w:uiPriority="71" w:unhideWhenUsed="0"/>
+    <w:lsdException w:name="Colorful List Accent 5" w:semiHidden="0" w:uiPriority="72" w:unhideWhenUsed="0"/>
+    <w:lsdException w:name="Colorful Grid Accent 5" w:semiHidden="0" w:uiPriority="73" w:unhideWhenUsed="0"/>
+    <w:lsdException w:name="Light Shading Accent 6" w:semiHidden="0" w:uiPriority="60" w:unhideWhenUsed="0"/>
+    <w:lsdException w:name="Light List Accent 6" w:semiHidden="0" w:uiPriority="61" w:unhideWhenUsed="0"/>
+    <w:lsdException w:name="Light Grid Accent 6" w:semiHidden="0" w:uiPriority="62" w:unhideWhenUsed="0"/>
+    <w:lsdException w:name="Medium Shading 1 Accent 6" w:semiHidden="0" w:uiPriority="63" w:unhideWhenUsed="0"/>
+    <w:lsdException w:name="Medium Shading 2 Accent 6" w:semiHidden="0" w:uiPriority="64" w:unhideWhenUsed="0"/>
+    <w:lsdException w:name="Medium List 1 Accent 6" w:semiHidden="0" w:uiPriority="65" w:unhideWhenUsed="0"/>
+    <w:lsdException w:name="Medium List 2 Accent 6" w:semiHidden="0" w:uiPriority="66" w:unhideWhenUsed="0"/>
+    <w:lsdException w:name="Medium Grid 1 Accent 6" w:semiHidden="0" w:uiPriority="67" w:unhideWhenUsed="0"/>
+    <w:lsdException w:name="Medium Grid 2 Accent 6" w:semiHidden="0" w:uiPriority="68" w:unhideWhenUsed="0"/>
+    <w:lsdException w:name="Medium Grid 3 Accent 6" w:semiHidden="0" w:uiPriority="69" w:unhideWhenUsed="0"/>
+    <w:lsdException w:name="Dark List Accent 6" w:semiHidden="0" w:uiPriority="70" w:unhideWhenUsed="0"/>
+    <w:lsdException w:name="Colorful Shading Accent 6" w:semiHidden="0" w:uiPriority="71" w:unhideWhenUsed="0"/>
+    <w:lsdException w:name="Colorful List Accent 6" w:semiHidden="0" w:uiPriority="72" w:unhideWhenUsed="0"/>
+    <w:lsdException w:name="Colorful Grid Accent 6" w:semiHidden="0" w:uiPriority="73" w:unhideWhenUsed="0"/>
+    <w:lsdException w:name="Subtle Emphasis" w:semiHidden="0" w:uiPriority="19" w:unhideWhenUsed="0" w:qFormat="1"/>
+    <w:lsdException w:name="Intense Emphasis" w:semiHidden="0" w:uiPriority="21" w:unhideWhenUsed="0" w:qFormat="1"/>
+    <w:lsdException w:name="Subtle Reference" w:semiHidden="0" w:uiPriority="31" w:unhideWhenUsed="0" w:qFormat="1"/>
+    <w:lsdException w:name="Intense Reference" w:semiHidden="0" w:uiPriority="32" w:unhideWhenUsed="0" w:qFormat="1"/>
+    <w:lsdException w:name="Book Title" w:semiHidden="0" w:uiPriority="33" w:unhideWhenUsed="0" w:qFormat="1"/>
+    <w:lsdException w:name="Bibliography" w:uiPriority="37"/>
+    <w:lsdException w:name="TOC Heading" w:uiPriority="39" w:qFormat="1"/>
+  </w:latentStyles>
+  <w:style w:type="paragraph" w:default="1" w:styleId="Normal">
+    <w:name w:val="Normal"/>
+    <w:qFormat/>
+  </w:style>
+  <w:style w:type="character" w:default="1" w:styleId="DefaultParagraphFont">
+    <w:name w:val="Default Paragraph Font"/>
+    <w:uiPriority w:val="1"/>
+    <w:semiHidden/>
+    <w:unhideWhenUsed/>
+  </w:style>
+  <w:style w:type="table" w:default="1" w:styleId="TableNormal">
+    <w:name w:val="Normal Table"/>
+    <w:uiPriority w:val="99"/>
+    <w:semiHidden/>
+    <w:unhideWhenUsed/>
+    <w:tblPr>
+      <w:tblInd w:w="0" w:type="dxa"/>
+      <w:tblCellMar>
+        <w:top w:w="0" w:type="dxa"/>
+        <w:left w:w="108" w:type="dxa"/>
+        <w:bottom w:w="0" w:type="dxa"/>
+        <w:right w:w="108" w:type="dxa"/>
+      </w:tblCellMar>
+    </w:tblPr>
+  </w:style>
+  <w:style w:type="numbering" w:default="1" w:styleId="NoList">
+    <w:name w:val="No List"/>
+    <w:uiPriority w:val="99"/>
+    <w:semiHidden/>
+    <w:unhideWhenUsed/>
+  </w:style>
+  <w:style w:type="paragraph" w:customStyle="1" w:styleId="CF1409E05DF34254B1DBCD392D18779A">
+    <w:name w:val="CF1409E05DF34254B1DBCD392D18779A"/>
+    <w:rsid w:val="0026602F"/>
+  </w:style>
+  <w:style w:type="paragraph" w:customStyle="1" w:styleId="FBDCEE3953A74760AE2D877BBFBDEFA0">
+    <w:name w:val="FBDCEE3953A74760AE2D877BBFBDEFA0"/>
+    <w:rsid w:val="0026602F"/>
+  </w:style>
+  <w:style w:type="paragraph" w:customStyle="1" w:styleId="6189A2F98D8F4585B602EC18FFBEFD53">
+    <w:name w:val="6189A2F98D8F4585B602EC18FFBEFD53"/>
+    <w:rsid w:val="0026602F"/>
+  </w:style>
+  <w:style w:type="paragraph" w:customStyle="1" w:styleId="6182DC653BC94AF4AF817F5A0FD38DA6">
+    <w:name w:val="6182DC653BC94AF4AF817F5A0FD38DA6"/>
+    <w:rsid w:val="0026602F"/>
+  </w:style>
+  <w:style w:type="paragraph" w:customStyle="1" w:styleId="278729DEDFD24539AEC15A6577DA9DB8">
+    <w:name w:val="278729DEDFD24539AEC15A6577DA9DB8"/>
+    <w:rsid w:val="0026602F"/>
+  </w:style>
+</w:styles>
+</file>
+
 <file path=word/glossary/webSettings.xml><?xml version="1.0" encoding="utf-8"?>
-<w:webSettings xmlns:mc="http://schemas.openxmlformats.org/markup-compatibility/2006" xmlns:r="http://schemas.openxmlformats.org/officeDocument/2006/relationships" xmlns:w="http://schemas.openxmlformats.org/wordprocessingml/2006/main" xmlns:w14="http://schemas.microsoft.com/office/word/2010/wordml" xmlns:w15="http://schemas.microsoft.com/office/word/2012/wordml" xmlns:w16cid="http://schemas.microsoft.com/office/word/2016/wordml/cid" xmlns:w16se="http://schemas.microsoft.com/office/word/2015/wordml/symex" mc:Ignorable="w14 w15 w16se w16cid">
+<w:webSettings xmlns:mc="http://schemas.openxmlformats.org/markup-compatibility/2006" xmlns:r="http://schemas.openxmlformats.org/officeDocument/2006/relationships" xmlns:w="http://schemas.openxmlformats.org/wordprocessingml/2006/main" xmlns:w14="http://schemas.microsoft.com/office/word/2010/wordml" mc:Ignorable="w14">
   <w:optimizeForBrowser/>
   <w:allowPNG/>
 </w:webSettings>
@@ -4464,7 +4303,7 @@
   <a:extraClrSchemeLst/>
   <a:extLst>
     <a:ext uri="{05A4C25C-085E-4340-85A3-A5531E510DB2}">
-      <thm15:themeFamily xmlns:thm15="http://schemas.microsoft.com/office/thememl/2012/main" name="Office Theme" id="{62F939B6-93AF-4DB8-9C6B-D6C7DFDC589F}" vid="{4A3C46E8-61CC-4603-A589-7422A47A8E4A}"/>
+      <thm15:themeFamily xmlns:thm15="http://schemas.microsoft.com/office/thememl/2012/main" xmlns="" name="Office Theme" id="{62F939B6-93AF-4DB8-9C6B-D6C7DFDC589F}" vid="{4A3C46E8-61CC-4603-A589-7422A47A8E4A}"/>
     </a:ext>
   </a:extLst>
 </a:theme>
@@ -4494,7 +4333,7 @@
 </file>
 
 <file path=customXml/itemProps2.xml><?xml version="1.0" encoding="utf-8"?>
-<ds:datastoreItem xmlns:ds="http://schemas.openxmlformats.org/officeDocument/2006/customXml" ds:itemID="{6EE0B23C-72F6-4892-B635-D8C4B4135F87}">
+<ds:datastoreItem xmlns:ds="http://schemas.openxmlformats.org/officeDocument/2006/customXml" ds:itemID="{062CCC53-9F50-4CB8-9E41-EC14C1B466D5}">
   <ds:schemaRefs>
     <ds:schemaRef ds:uri="http://schemas.openxmlformats.org/officeDocument/2006/bibliography"/>
   </ds:schemaRefs>

</xml_diff>